<commit_message>
ImagedAnimation further development (not working)
git-svn-id: svn://localhost/EGE@873 1e37b749-e30f-da40-b4df-3e99ea2a9c57
</commit_message>
<xml_diff>
--- a/trunk/Docs/EGE Resource Manager XML API.docx
+++ b/trunk/Docs/EGE Resource Manager XML API.docx
@@ -39,12 +39,14 @@
         <w:rPr>
           <w:rStyle w:val="Strong"/>
           <w:color w:val="000000" w:themeColor="text1"/>
+          <w:lang w:val="en-US"/>
         </w:rPr>
       </w:pPr>
       <w:r>
         <w:rPr>
           <w:rStyle w:val="Strong"/>
           <w:color w:val="000000" w:themeColor="text1"/>
+          <w:lang w:val="en-US"/>
         </w:rPr>
         <w:t>Enmaniac Game Engine</w:t>
       </w:r>
@@ -57,6 +59,7 @@
           <w:rStyle w:val="Strong"/>
           <w:b w:val="0"/>
           <w:color w:val="000000" w:themeColor="text1"/>
+          <w:lang w:val="en-US"/>
         </w:rPr>
       </w:pPr>
       <w:r>
@@ -64,6 +67,7 @@
           <w:rStyle w:val="Strong"/>
           <w:b w:val="0"/>
           <w:color w:val="000000" w:themeColor="text1"/>
+          <w:lang w:val="en-US"/>
         </w:rPr>
         <w:t>Resource Manager XML API</w:t>
       </w:r>
@@ -428,6 +432,15 @@
     </w:p>
     <w:sdt>
       <w:sdtPr>
+        <w:rPr>
+          <w:rFonts w:asciiTheme="minorHAnsi" w:eastAsiaTheme="minorHAnsi" w:hAnsiTheme="minorHAnsi" w:cstheme="minorBidi"/>
+          <w:b w:val="0"/>
+          <w:bCs w:val="0"/>
+          <w:color w:val="auto"/>
+          <w:sz w:val="22"/>
+          <w:szCs w:val="22"/>
+          <w:lang w:val="pl-PL" w:eastAsia="en-US"/>
+        </w:rPr>
         <w:id w:val="-1816724992"/>
         <w:docPartObj>
           <w:docPartGallery w:val="Table of Contents"/>
@@ -436,21 +449,22 @@
       </w:sdtPr>
       <w:sdtEndPr>
         <w:rPr>
-          <w:rFonts w:asciiTheme="minorHAnsi" w:eastAsiaTheme="minorHAnsi" w:hAnsiTheme="minorHAnsi" w:cstheme="minorBidi"/>
           <w:noProof/>
-          <w:color w:val="auto"/>
-          <w:sz w:val="22"/>
-          <w:szCs w:val="22"/>
-          <w:lang w:val="pl-PL" w:eastAsia="en-US"/>
         </w:rPr>
       </w:sdtEndPr>
       <w:sdtContent>
         <w:p>
           <w:pPr>
             <w:pStyle w:val="TOCHeading"/>
+            <w:tabs>
+              <w:tab w:val="left" w:pos="1704"/>
+            </w:tabs>
           </w:pPr>
           <w:r>
             <w:t>Contents</w:t>
+          </w:r>
+          <w:r>
+            <w:tab/>
           </w:r>
         </w:p>
         <w:p>
@@ -477,7 +491,7 @@
           <w:r>
             <w:fldChar w:fldCharType="separate"/>
           </w:r>
-          <w:hyperlink w:anchor="_Toc321920290" w:history="1">
+          <w:hyperlink w:anchor="_Toc322212883" w:history="1">
             <w:r>
               <w:rPr>
                 <w:rStyle w:val="Hyperlink"/>
@@ -505,7 +519,7 @@
                 <w:noProof/>
                 <w:webHidden/>
               </w:rPr>
-              <w:instrText xml:space="preserve"> PAGEREF _Toc321920290 \h </w:instrText>
+              <w:instrText xml:space="preserve"> PAGEREF _Toc322212883 \h </w:instrText>
             </w:r>
             <w:r>
               <w:rPr>
@@ -548,7 +562,7 @@
               <w:lang w:eastAsia="pl-PL"/>
             </w:rPr>
           </w:pPr>
-          <w:hyperlink w:anchor="_Toc321920291" w:history="1">
+          <w:hyperlink w:anchor="_Toc322212884" w:history="1">
             <w:r>
               <w:rPr>
                 <w:rStyle w:val="Hyperlink"/>
@@ -576,7 +590,7 @@
                 <w:noProof/>
                 <w:webHidden/>
               </w:rPr>
-              <w:instrText xml:space="preserve"> PAGEREF _Toc321920291 \h </w:instrText>
+              <w:instrText xml:space="preserve"> PAGEREF _Toc322212884 \h </w:instrText>
             </w:r>
             <w:r>
               <w:rPr>
@@ -619,12 +633,11 @@
               <w:lang w:eastAsia="pl-PL"/>
             </w:rPr>
           </w:pPr>
-          <w:hyperlink w:anchor="_Toc321920292" w:history="1">
+          <w:hyperlink w:anchor="_Toc322212885" w:history="1">
             <w:r>
               <w:rPr>
                 <w:rStyle w:val="Hyperlink"/>
                 <w:noProof/>
-                <w:lang w:val="en-US"/>
               </w:rPr>
               <w:t>XML API</w:t>
             </w:r>
@@ -647,7 +660,7 @@
                 <w:noProof/>
                 <w:webHidden/>
               </w:rPr>
-              <w:instrText xml:space="preserve"> PAGEREF _Toc321920292 \h </w:instrText>
+              <w:instrText xml:space="preserve"> PAGEREF _Toc322212885 \h </w:instrText>
             </w:r>
             <w:r>
               <w:rPr>
@@ -690,13 +703,14 @@
               <w:lang w:eastAsia="pl-PL"/>
             </w:rPr>
           </w:pPr>
-          <w:hyperlink w:anchor="_Toc321920293" w:history="1">
+          <w:hyperlink w:anchor="_Toc322212886" w:history="1">
             <w:r>
               <w:rPr>
                 <w:rStyle w:val="Hyperlink"/>
                 <w:noProof/>
-              </w:rPr>
-              <w:t>Imaged Animation</w:t>
+                <w:lang w:val="en-US"/>
+              </w:rPr>
+              <w:t>Material</w:t>
             </w:r>
             <w:r>
               <w:rPr>
@@ -717,7 +731,7 @@
                 <w:noProof/>
                 <w:webHidden/>
               </w:rPr>
-              <w:instrText xml:space="preserve"> PAGEREF _Toc321920293 \h </w:instrText>
+              <w:instrText xml:space="preserve"> PAGEREF _Toc322212886 \h </w:instrText>
             </w:r>
             <w:r>
               <w:rPr>
@@ -760,13 +774,13 @@
               <w:lang w:eastAsia="pl-PL"/>
             </w:rPr>
           </w:pPr>
-          <w:hyperlink w:anchor="_Toc321920294" w:history="1">
+          <w:hyperlink w:anchor="_Toc322212887" w:history="1">
             <w:r>
               <w:rPr>
                 <w:rStyle w:val="Hyperlink"/>
                 <w:noProof/>
               </w:rPr>
-              <w:t>Tag name</w:t>
+              <w:t>Attributes</w:t>
             </w:r>
             <w:r>
               <w:rPr>
@@ -787,7 +801,7 @@
                 <w:noProof/>
                 <w:webHidden/>
               </w:rPr>
-              <w:instrText xml:space="preserve"> PAGEREF _Toc321920294 \h </w:instrText>
+              <w:instrText xml:space="preserve"> PAGEREF _Toc322212887 \h </w:instrText>
             </w:r>
             <w:r>
               <w:rPr>
@@ -830,13 +844,13 @@
               <w:lang w:eastAsia="pl-PL"/>
             </w:rPr>
           </w:pPr>
-          <w:hyperlink w:anchor="_Toc321920295" w:history="1">
+          <w:hyperlink w:anchor="_Toc322212888" w:history="1">
             <w:r>
               <w:rPr>
                 <w:rStyle w:val="Hyperlink"/>
                 <w:noProof/>
               </w:rPr>
-              <w:t>Attributes</w:t>
+              <w:t>Nodes</w:t>
             </w:r>
             <w:r>
               <w:rPr>
@@ -857,7 +871,7 @@
                 <w:noProof/>
                 <w:webHidden/>
               </w:rPr>
-              <w:instrText xml:space="preserve"> PAGEREF _Toc321920295 \h </w:instrText>
+              <w:instrText xml:space="preserve"> PAGEREF _Toc322212888 \h </w:instrText>
             </w:r>
             <w:r>
               <w:rPr>
@@ -878,6 +892,77 @@
                 <w:webHidden/>
               </w:rPr>
               <w:t>3</w:t>
+            </w:r>
+            <w:r>
+              <w:rPr>
+                <w:noProof/>
+                <w:webHidden/>
+              </w:rPr>
+              <w:fldChar w:fldCharType="end"/>
+            </w:r>
+          </w:hyperlink>
+        </w:p>
+        <w:p>
+          <w:pPr>
+            <w:pStyle w:val="TOC2"/>
+            <w:tabs>
+              <w:tab w:val="right" w:leader="dot" w:pos="9062"/>
+            </w:tabs>
+            <w:rPr>
+              <w:rFonts w:eastAsiaTheme="minorEastAsia"/>
+              <w:noProof/>
+              <w:lang w:eastAsia="pl-PL"/>
+            </w:rPr>
+          </w:pPr>
+          <w:hyperlink w:anchor="_Toc322212889" w:history="1">
+            <w:r>
+              <w:rPr>
+                <w:rStyle w:val="Hyperlink"/>
+                <w:noProof/>
+                <w:lang w:val="en-US"/>
+              </w:rPr>
+              <w:t>Imaged Animation</w:t>
+            </w:r>
+            <w:r>
+              <w:rPr>
+                <w:noProof/>
+                <w:webHidden/>
+              </w:rPr>
+              <w:tab/>
+            </w:r>
+            <w:r>
+              <w:rPr>
+                <w:noProof/>
+                <w:webHidden/>
+              </w:rPr>
+              <w:fldChar w:fldCharType="begin"/>
+            </w:r>
+            <w:r>
+              <w:rPr>
+                <w:noProof/>
+                <w:webHidden/>
+              </w:rPr>
+              <w:instrText xml:space="preserve"> PAGEREF _Toc322212889 \h </w:instrText>
+            </w:r>
+            <w:r>
+              <w:rPr>
+                <w:noProof/>
+                <w:webHidden/>
+              </w:rPr>
+            </w:r>
+            <w:r>
+              <w:rPr>
+                <w:noProof/>
+                <w:webHidden/>
+              </w:rPr>
+              <w:fldChar w:fldCharType="separate"/>
+            </w:r>
+            <w:r>
+              <w:rPr>
+                <w:noProof/>
+                <w:webHidden/>
+              </w:rPr>
+              <w:t>4</w:t>
             </w:r>
             <w:r>
               <w:rPr>
@@ -900,12 +985,82 @@
               <w:lang w:eastAsia="pl-PL"/>
             </w:rPr>
           </w:pPr>
-          <w:hyperlink w:anchor="_Toc321920296" w:history="1">
+          <w:hyperlink w:anchor="_Toc322212890" w:history="1">
             <w:r>
               <w:rPr>
                 <w:rStyle w:val="Hyperlink"/>
                 <w:noProof/>
               </w:rPr>
+              <w:t>Attributes</w:t>
+            </w:r>
+            <w:r>
+              <w:rPr>
+                <w:noProof/>
+                <w:webHidden/>
+              </w:rPr>
+              <w:tab/>
+            </w:r>
+            <w:r>
+              <w:rPr>
+                <w:noProof/>
+                <w:webHidden/>
+              </w:rPr>
+              <w:fldChar w:fldCharType="begin"/>
+            </w:r>
+            <w:r>
+              <w:rPr>
+                <w:noProof/>
+                <w:webHidden/>
+              </w:rPr>
+              <w:instrText xml:space="preserve"> PAGEREF _Toc322212890 \h </w:instrText>
+            </w:r>
+            <w:r>
+              <w:rPr>
+                <w:noProof/>
+                <w:webHidden/>
+              </w:rPr>
+            </w:r>
+            <w:r>
+              <w:rPr>
+                <w:noProof/>
+                <w:webHidden/>
+              </w:rPr>
+              <w:fldChar w:fldCharType="separate"/>
+            </w:r>
+            <w:r>
+              <w:rPr>
+                <w:noProof/>
+                <w:webHidden/>
+              </w:rPr>
+              <w:t>4</w:t>
+            </w:r>
+            <w:r>
+              <w:rPr>
+                <w:noProof/>
+                <w:webHidden/>
+              </w:rPr>
+              <w:fldChar w:fldCharType="end"/>
+            </w:r>
+          </w:hyperlink>
+        </w:p>
+        <w:p>
+          <w:pPr>
+            <w:pStyle w:val="TOC3"/>
+            <w:tabs>
+              <w:tab w:val="right" w:leader="dot" w:pos="9062"/>
+            </w:tabs>
+            <w:rPr>
+              <w:rFonts w:eastAsiaTheme="minorEastAsia"/>
+              <w:noProof/>
+              <w:lang w:eastAsia="pl-PL"/>
+            </w:rPr>
+          </w:pPr>
+          <w:hyperlink w:anchor="_Toc322212891" w:history="1">
+            <w:r>
+              <w:rPr>
+                <w:rStyle w:val="Hyperlink"/>
+                <w:noProof/>
+              </w:rPr>
               <w:t>Nodes</w:t>
             </w:r>
             <w:r>
@@ -927,7 +1082,7 @@
                 <w:noProof/>
                 <w:webHidden/>
               </w:rPr>
-              <w:instrText xml:space="preserve"> PAGEREF _Toc321920296 \h </w:instrText>
+              <w:instrText xml:space="preserve"> PAGEREF _Toc322212891 \h </w:instrText>
             </w:r>
             <w:r>
               <w:rPr>
@@ -947,7 +1102,218 @@
                 <w:noProof/>
                 <w:webHidden/>
               </w:rPr>
-              <w:t>3</w:t>
+              <w:t>4</w:t>
+            </w:r>
+            <w:r>
+              <w:rPr>
+                <w:noProof/>
+                <w:webHidden/>
+              </w:rPr>
+              <w:fldChar w:fldCharType="end"/>
+            </w:r>
+          </w:hyperlink>
+        </w:p>
+        <w:p>
+          <w:pPr>
+            <w:pStyle w:val="TOC2"/>
+            <w:tabs>
+              <w:tab w:val="right" w:leader="dot" w:pos="9062"/>
+            </w:tabs>
+            <w:rPr>
+              <w:rFonts w:eastAsiaTheme="minorEastAsia"/>
+              <w:noProof/>
+              <w:lang w:eastAsia="pl-PL"/>
+            </w:rPr>
+          </w:pPr>
+          <w:hyperlink w:anchor="_Toc322212892" w:history="1">
+            <w:r>
+              <w:rPr>
+                <w:rStyle w:val="Hyperlink"/>
+                <w:noProof/>
+                <w:lang w:val="en-US"/>
+              </w:rPr>
+              <w:t>Texture</w:t>
+            </w:r>
+            <w:r>
+              <w:rPr>
+                <w:noProof/>
+                <w:webHidden/>
+              </w:rPr>
+              <w:tab/>
+            </w:r>
+            <w:r>
+              <w:rPr>
+                <w:noProof/>
+                <w:webHidden/>
+              </w:rPr>
+              <w:fldChar w:fldCharType="begin"/>
+            </w:r>
+            <w:r>
+              <w:rPr>
+                <w:noProof/>
+                <w:webHidden/>
+              </w:rPr>
+              <w:instrText xml:space="preserve"> PAGEREF _Toc322212892 \h </w:instrText>
+            </w:r>
+            <w:r>
+              <w:rPr>
+                <w:noProof/>
+                <w:webHidden/>
+              </w:rPr>
+            </w:r>
+            <w:r>
+              <w:rPr>
+                <w:noProof/>
+                <w:webHidden/>
+              </w:rPr>
+              <w:fldChar w:fldCharType="separate"/>
+            </w:r>
+            <w:r>
+              <w:rPr>
+                <w:noProof/>
+                <w:webHidden/>
+              </w:rPr>
+              <w:t>4</w:t>
+            </w:r>
+            <w:r>
+              <w:rPr>
+                <w:noProof/>
+                <w:webHidden/>
+              </w:rPr>
+              <w:fldChar w:fldCharType="end"/>
+            </w:r>
+          </w:hyperlink>
+        </w:p>
+        <w:p>
+          <w:pPr>
+            <w:pStyle w:val="TOC3"/>
+            <w:tabs>
+              <w:tab w:val="right" w:leader="dot" w:pos="9062"/>
+            </w:tabs>
+            <w:rPr>
+              <w:rFonts w:eastAsiaTheme="minorEastAsia"/>
+              <w:noProof/>
+              <w:lang w:eastAsia="pl-PL"/>
+            </w:rPr>
+          </w:pPr>
+          <w:hyperlink w:anchor="_Toc322212893" w:history="1">
+            <w:r>
+              <w:rPr>
+                <w:rStyle w:val="Hyperlink"/>
+                <w:noProof/>
+              </w:rPr>
+              <w:t>Attributes</w:t>
+            </w:r>
+            <w:r>
+              <w:rPr>
+                <w:noProof/>
+                <w:webHidden/>
+              </w:rPr>
+              <w:tab/>
+            </w:r>
+            <w:r>
+              <w:rPr>
+                <w:noProof/>
+                <w:webHidden/>
+              </w:rPr>
+              <w:fldChar w:fldCharType="begin"/>
+            </w:r>
+            <w:r>
+              <w:rPr>
+                <w:noProof/>
+                <w:webHidden/>
+              </w:rPr>
+              <w:instrText xml:space="preserve"> PAGEREF _Toc322212893 \h </w:instrText>
+            </w:r>
+            <w:r>
+              <w:rPr>
+                <w:noProof/>
+                <w:webHidden/>
+              </w:rPr>
+            </w:r>
+            <w:r>
+              <w:rPr>
+                <w:noProof/>
+                <w:webHidden/>
+              </w:rPr>
+              <w:fldChar w:fldCharType="separate"/>
+            </w:r>
+            <w:r>
+              <w:rPr>
+                <w:noProof/>
+                <w:webHidden/>
+              </w:rPr>
+              <w:t>4</w:t>
+            </w:r>
+            <w:r>
+              <w:rPr>
+                <w:noProof/>
+                <w:webHidden/>
+              </w:rPr>
+              <w:fldChar w:fldCharType="end"/>
+            </w:r>
+          </w:hyperlink>
+        </w:p>
+        <w:p>
+          <w:pPr>
+            <w:pStyle w:val="TOC3"/>
+            <w:tabs>
+              <w:tab w:val="right" w:leader="dot" w:pos="9062"/>
+            </w:tabs>
+            <w:rPr>
+              <w:rFonts w:eastAsiaTheme="minorEastAsia"/>
+              <w:noProof/>
+              <w:lang w:eastAsia="pl-PL"/>
+            </w:rPr>
+          </w:pPr>
+          <w:hyperlink w:anchor="_Toc322212894" w:history="1">
+            <w:r>
+              <w:rPr>
+                <w:rStyle w:val="Hyperlink"/>
+                <w:noProof/>
+              </w:rPr>
+              <w:t>Nodes</w:t>
+            </w:r>
+            <w:r>
+              <w:rPr>
+                <w:noProof/>
+                <w:webHidden/>
+              </w:rPr>
+              <w:tab/>
+            </w:r>
+            <w:r>
+              <w:rPr>
+                <w:noProof/>
+                <w:webHidden/>
+              </w:rPr>
+              <w:fldChar w:fldCharType="begin"/>
+            </w:r>
+            <w:r>
+              <w:rPr>
+                <w:noProof/>
+                <w:webHidden/>
+              </w:rPr>
+              <w:instrText xml:space="preserve"> PAGEREF _Toc322212894 \h </w:instrText>
+            </w:r>
+            <w:r>
+              <w:rPr>
+                <w:noProof/>
+                <w:webHidden/>
+              </w:rPr>
+            </w:r>
+            <w:r>
+              <w:rPr>
+                <w:noProof/>
+                <w:webHidden/>
+              </w:rPr>
+              <w:fldChar w:fldCharType="separate"/>
+            </w:r>
+            <w:r>
+              <w:rPr>
+                <w:noProof/>
+                <w:webHidden/>
+              </w:rPr>
+              <w:t>4</w:t>
             </w:r>
             <w:r>
               <w:rPr>
@@ -1114,38 +1480,36 @@
           <w:tab w:val="right" w:leader="dot" w:pos="9062"/>
         </w:tabs>
         <w:rPr>
-          <w:lang w:val="en-US"/>
-        </w:rPr>
-      </w:pPr>
-    </w:p>
-    <w:p>
-      <w:pPr>
-        <w:pStyle w:val="TableofFigures"/>
-        <w:tabs>
-          <w:tab w:val="right" w:leader="dot" w:pos="9062"/>
-        </w:tabs>
-        <w:rPr>
           <w:rFonts w:eastAsiaTheme="minorEastAsia"/>
           <w:noProof/>
           <w:lang w:eastAsia="pl-PL"/>
         </w:rPr>
       </w:pPr>
       <w:r>
+        <w:rPr>
+          <w:lang w:val="en-US"/>
+        </w:rPr>
         <w:fldChar w:fldCharType="begin"/>
       </w:r>
       <w:r>
-        <w:instrText xml:space="preserve"> TOC \h \z \c "Tabela" </w:instrText>
-      </w:r>
-      <w:r>
+        <w:rPr>
+          <w:lang w:val="en-US"/>
+        </w:rPr>
+        <w:instrText xml:space="preserve"> TOC \h \z \c "Table" </w:instrText>
+      </w:r>
+      <w:r>
+        <w:rPr>
+          <w:lang w:val="en-US"/>
+        </w:rPr>
         <w:fldChar w:fldCharType="separate"/>
       </w:r>
-      <w:hyperlink w:anchor="_Toc321920307" w:history="1">
+      <w:hyperlink w:anchor="_Toc322212923" w:history="1">
         <w:r>
           <w:rPr>
             <w:rStyle w:val="Hyperlink"/>
             <w:noProof/>
           </w:rPr>
-          <w:t>Tabela 1: ImagedAnimation attributes</w:t>
+          <w:t>Table 1: Material attributes</w:t>
         </w:r>
         <w:r>
           <w:rPr>
@@ -1166,7 +1530,7 @@
             <w:noProof/>
             <w:webHidden/>
           </w:rPr>
-          <w:instrText xml:space="preserve"> PAGEREF _Toc321920307 \h </w:instrText>
+          <w:instrText xml:space="preserve"> PAGEREF _Toc322212923 \h </w:instrText>
         </w:r>
         <w:r>
           <w:rPr>
@@ -1209,13 +1573,13 @@
           <w:lang w:eastAsia="pl-PL"/>
         </w:rPr>
       </w:pPr>
-      <w:hyperlink w:anchor="_Toc321920308" w:history="1">
+      <w:hyperlink w:anchor="_Toc322212924" w:history="1">
         <w:r>
           <w:rPr>
             <w:rStyle w:val="Hyperlink"/>
             <w:noProof/>
           </w:rPr>
-          <w:t>Tabela 2: ImagedAnimation:Frame attributes</w:t>
+          <w:t>Table 2: Material:Pass attributes</w:t>
         </w:r>
         <w:r>
           <w:rPr>
@@ -1236,7 +1600,7 @@
             <w:noProof/>
             <w:webHidden/>
           </w:rPr>
-          <w:instrText xml:space="preserve"> PAGEREF _Toc321920308 \h </w:instrText>
+          <w:instrText xml:space="preserve"> PAGEREF _Toc322212924 \h </w:instrText>
         </w:r>
         <w:r>
           <w:rPr>
@@ -1269,11 +1633,294 @@
     </w:p>
     <w:p>
       <w:pPr>
-        <w:rPr>
-          <w:lang w:val="en-US"/>
-        </w:rPr>
-      </w:pPr>
-      <w:r>
+        <w:pStyle w:val="TableofFigures"/>
+        <w:tabs>
+          <w:tab w:val="right" w:leader="dot" w:pos="9062"/>
+        </w:tabs>
+        <w:rPr>
+          <w:rFonts w:eastAsiaTheme="minorEastAsia"/>
+          <w:noProof/>
+          <w:lang w:eastAsia="pl-PL"/>
+        </w:rPr>
+      </w:pPr>
+      <w:hyperlink w:anchor="_Toc322212925" w:history="1">
+        <w:r>
+          <w:rPr>
+            <w:rStyle w:val="Hyperlink"/>
+            <w:noProof/>
+          </w:rPr>
+          <w:t>Table 3: Material:Texture attributes</w:t>
+        </w:r>
+        <w:r>
+          <w:rPr>
+            <w:noProof/>
+            <w:webHidden/>
+          </w:rPr>
+          <w:tab/>
+        </w:r>
+        <w:r>
+          <w:rPr>
+            <w:noProof/>
+            <w:webHidden/>
+          </w:rPr>
+          <w:fldChar w:fldCharType="begin"/>
+        </w:r>
+        <w:r>
+          <w:rPr>
+            <w:noProof/>
+            <w:webHidden/>
+          </w:rPr>
+          <w:instrText xml:space="preserve"> PAGEREF _Toc322212925 \h </w:instrText>
+        </w:r>
+        <w:r>
+          <w:rPr>
+            <w:noProof/>
+            <w:webHidden/>
+          </w:rPr>
+        </w:r>
+        <w:r>
+          <w:rPr>
+            <w:noProof/>
+            <w:webHidden/>
+          </w:rPr>
+          <w:fldChar w:fldCharType="separate"/>
+        </w:r>
+        <w:r>
+          <w:rPr>
+            <w:noProof/>
+            <w:webHidden/>
+          </w:rPr>
+          <w:t>3</w:t>
+        </w:r>
+        <w:r>
+          <w:rPr>
+            <w:noProof/>
+            <w:webHidden/>
+          </w:rPr>
+          <w:fldChar w:fldCharType="end"/>
+        </w:r>
+      </w:hyperlink>
+    </w:p>
+    <w:p>
+      <w:pPr>
+        <w:pStyle w:val="TableofFigures"/>
+        <w:tabs>
+          <w:tab w:val="right" w:leader="dot" w:pos="9062"/>
+        </w:tabs>
+        <w:rPr>
+          <w:rFonts w:eastAsiaTheme="minorEastAsia"/>
+          <w:noProof/>
+          <w:lang w:eastAsia="pl-PL"/>
+        </w:rPr>
+      </w:pPr>
+      <w:hyperlink w:anchor="_Toc322212926" w:history="1">
+        <w:r>
+          <w:rPr>
+            <w:rStyle w:val="Hyperlink"/>
+            <w:noProof/>
+          </w:rPr>
+          <w:t>Table 4: ImagedAnimation attributes</w:t>
+        </w:r>
+        <w:r>
+          <w:rPr>
+            <w:noProof/>
+            <w:webHidden/>
+          </w:rPr>
+          <w:tab/>
+        </w:r>
+        <w:r>
+          <w:rPr>
+            <w:noProof/>
+            <w:webHidden/>
+          </w:rPr>
+          <w:fldChar w:fldCharType="begin"/>
+        </w:r>
+        <w:r>
+          <w:rPr>
+            <w:noProof/>
+            <w:webHidden/>
+          </w:rPr>
+          <w:instrText xml:space="preserve"> PAGEREF _Toc322212926 \h </w:instrText>
+        </w:r>
+        <w:r>
+          <w:rPr>
+            <w:noProof/>
+            <w:webHidden/>
+          </w:rPr>
+        </w:r>
+        <w:r>
+          <w:rPr>
+            <w:noProof/>
+            <w:webHidden/>
+          </w:rPr>
+          <w:fldChar w:fldCharType="separate"/>
+        </w:r>
+        <w:r>
+          <w:rPr>
+            <w:noProof/>
+            <w:webHidden/>
+          </w:rPr>
+          <w:t>4</w:t>
+        </w:r>
+        <w:r>
+          <w:rPr>
+            <w:noProof/>
+            <w:webHidden/>
+          </w:rPr>
+          <w:fldChar w:fldCharType="end"/>
+        </w:r>
+      </w:hyperlink>
+    </w:p>
+    <w:p>
+      <w:pPr>
+        <w:pStyle w:val="TableofFigures"/>
+        <w:tabs>
+          <w:tab w:val="right" w:leader="dot" w:pos="9062"/>
+        </w:tabs>
+        <w:rPr>
+          <w:rFonts w:eastAsiaTheme="minorEastAsia"/>
+          <w:noProof/>
+          <w:lang w:eastAsia="pl-PL"/>
+        </w:rPr>
+      </w:pPr>
+      <w:hyperlink w:anchor="_Toc322212927" w:history="1">
+        <w:r>
+          <w:rPr>
+            <w:rStyle w:val="Hyperlink"/>
+            <w:noProof/>
+          </w:rPr>
+          <w:t>Table 5: ImagedAnimation:Frame attributes</w:t>
+        </w:r>
+        <w:r>
+          <w:rPr>
+            <w:noProof/>
+            <w:webHidden/>
+          </w:rPr>
+          <w:tab/>
+        </w:r>
+        <w:r>
+          <w:rPr>
+            <w:noProof/>
+            <w:webHidden/>
+          </w:rPr>
+          <w:fldChar w:fldCharType="begin"/>
+        </w:r>
+        <w:r>
+          <w:rPr>
+            <w:noProof/>
+            <w:webHidden/>
+          </w:rPr>
+          <w:instrText xml:space="preserve"> PAGEREF _Toc322212927 \h </w:instrText>
+        </w:r>
+        <w:r>
+          <w:rPr>
+            <w:noProof/>
+            <w:webHidden/>
+          </w:rPr>
+        </w:r>
+        <w:r>
+          <w:rPr>
+            <w:noProof/>
+            <w:webHidden/>
+          </w:rPr>
+          <w:fldChar w:fldCharType="separate"/>
+        </w:r>
+        <w:r>
+          <w:rPr>
+            <w:noProof/>
+            <w:webHidden/>
+          </w:rPr>
+          <w:t>4</w:t>
+        </w:r>
+        <w:r>
+          <w:rPr>
+            <w:noProof/>
+            <w:webHidden/>
+          </w:rPr>
+          <w:fldChar w:fldCharType="end"/>
+        </w:r>
+      </w:hyperlink>
+    </w:p>
+    <w:p>
+      <w:pPr>
+        <w:pStyle w:val="TableofFigures"/>
+        <w:tabs>
+          <w:tab w:val="right" w:leader="dot" w:pos="9062"/>
+        </w:tabs>
+        <w:rPr>
+          <w:rFonts w:eastAsiaTheme="minorEastAsia"/>
+          <w:noProof/>
+          <w:lang w:eastAsia="pl-PL"/>
+        </w:rPr>
+      </w:pPr>
+      <w:hyperlink w:anchor="_Toc322212928" w:history="1">
+        <w:r>
+          <w:rPr>
+            <w:rStyle w:val="Hyperlink"/>
+            <w:noProof/>
+          </w:rPr>
+          <w:t>Table 6: Texture attributes</w:t>
+        </w:r>
+        <w:r>
+          <w:rPr>
+            <w:noProof/>
+            <w:webHidden/>
+          </w:rPr>
+          <w:tab/>
+        </w:r>
+        <w:r>
+          <w:rPr>
+            <w:noProof/>
+            <w:webHidden/>
+          </w:rPr>
+          <w:fldChar w:fldCharType="begin"/>
+        </w:r>
+        <w:r>
+          <w:rPr>
+            <w:noProof/>
+            <w:webHidden/>
+          </w:rPr>
+          <w:instrText xml:space="preserve"> PAGEREF _Toc322212928 \h </w:instrText>
+        </w:r>
+        <w:r>
+          <w:rPr>
+            <w:noProof/>
+            <w:webHidden/>
+          </w:rPr>
+        </w:r>
+        <w:r>
+          <w:rPr>
+            <w:noProof/>
+            <w:webHidden/>
+          </w:rPr>
+          <w:fldChar w:fldCharType="separate"/>
+        </w:r>
+        <w:r>
+          <w:rPr>
+            <w:noProof/>
+            <w:webHidden/>
+          </w:rPr>
+          <w:t>4</w:t>
+        </w:r>
+        <w:r>
+          <w:rPr>
+            <w:noProof/>
+            <w:webHidden/>
+          </w:rPr>
+          <w:fldChar w:fldCharType="end"/>
+        </w:r>
+      </w:hyperlink>
+    </w:p>
+    <w:p>
+      <w:pPr>
+        <w:rPr>
+          <w:lang w:val="en-US"/>
+        </w:rPr>
+      </w:pPr>
+      <w:r>
+        <w:rPr>
+          <w:lang w:val="en-US"/>
+        </w:rPr>
         <w:fldChar w:fldCharType="end"/>
       </w:r>
     </w:p>
@@ -1300,72 +1947,17 @@
     </w:p>
     <w:p>
       <w:pPr>
-        <w:rPr>
-          <w:lang w:val="en-US"/>
-        </w:rPr>
-      </w:pPr>
-    </w:p>
-    <w:p>
-      <w:pPr>
-        <w:rPr>
-          <w:lang w:val="en-US"/>
-        </w:rPr>
-      </w:pPr>
-    </w:p>
-    <w:p>
-      <w:pPr>
-        <w:rPr>
-          <w:lang w:val="en-US"/>
-        </w:rPr>
-      </w:pPr>
-    </w:p>
-    <w:p>
-      <w:pPr>
-        <w:rPr>
-          <w:lang w:val="en-US"/>
-        </w:rPr>
-      </w:pPr>
-    </w:p>
-    <w:p>
-      <w:pPr>
-        <w:rPr>
-          <w:lang w:val="en-US"/>
-        </w:rPr>
-      </w:pPr>
-    </w:p>
-    <w:p>
-      <w:pPr>
-        <w:rPr>
-          <w:lang w:val="en-US"/>
-        </w:rPr>
-      </w:pPr>
-    </w:p>
-    <w:p>
-      <w:pPr>
-        <w:rPr>
-          <w:lang w:val="en-US"/>
-        </w:rPr>
-      </w:pPr>
-    </w:p>
-    <w:p>
-      <w:pPr>
-        <w:rPr>
-          <w:lang w:val="en-US"/>
-        </w:rPr>
-      </w:pPr>
-    </w:p>
-    <w:p>
-      <w:pPr>
         <w:pStyle w:val="Heading1"/>
         <w:rPr>
           <w:lang w:val="en-US"/>
         </w:rPr>
       </w:pPr>
-      <w:bookmarkStart w:id="0" w:name="_Toc321920290"/>
-      <w:r>
-        <w:rPr>
-          <w:lang w:val="en-US"/>
-        </w:rPr>
+      <w:bookmarkStart w:id="0" w:name="_Toc322212883"/>
+      <w:r>
+        <w:rPr>
+          <w:lang w:val="en-US"/>
+        </w:rPr>
+        <w:lastRenderedPageBreak/>
         <w:t>Enmaniac Game Engine</w:t>
       </w:r>
       <w:bookmarkEnd w:id="0"/>
@@ -1394,7 +1986,7 @@
           <w:lang w:val="en-US"/>
         </w:rPr>
       </w:pPr>
-      <w:bookmarkStart w:id="1" w:name="_Toc321920291"/>
+      <w:bookmarkStart w:id="1" w:name="_Toc322212884"/>
       <w:r>
         <w:rPr>
           <w:lang w:val="en-US"/>
@@ -1404,175 +1996,63 @@
       <w:bookmarkEnd w:id="1"/>
     </w:p>
     <w:p>
-      <w:pPr>
-        <w:rPr>
-          <w:lang w:val="en-US"/>
-        </w:rPr>
-      </w:pPr>
-      <w:proofErr w:type="spellStart"/>
-      <w:r>
-        <w:rPr>
-          <w:lang w:val="en-US"/>
-        </w:rPr>
-        <w:t>Bla</w:t>
-      </w:r>
-      <w:proofErr w:type="spellEnd"/>
-      <w:r>
-        <w:rPr>
-          <w:lang w:val="en-US"/>
-        </w:rPr>
-        <w:t xml:space="preserve"> </w:t>
-      </w:r>
-      <w:proofErr w:type="spellStart"/>
-      <w:r>
-        <w:rPr>
-          <w:lang w:val="en-US"/>
-        </w:rPr>
-        <w:t>bla</w:t>
-      </w:r>
-      <w:proofErr w:type="spellEnd"/>
+      <w:r>
+        <w:t>Bla bla</w:t>
+      </w:r>
     </w:p>
     <w:p>
       <w:pPr>
         <w:pStyle w:val="Heading1"/>
-        <w:rPr>
-          <w:lang w:val="en-US"/>
-        </w:rPr>
-      </w:pPr>
-      <w:bookmarkStart w:id="2" w:name="_Toc321920292"/>
-      <w:r>
-        <w:rPr>
-          <w:lang w:val="en-US"/>
-        </w:rPr>
+      </w:pPr>
+      <w:bookmarkStart w:id="2" w:name="_Toc322212885"/>
+      <w:r>
         <w:t>XML API</w:t>
       </w:r>
       <w:bookmarkEnd w:id="2"/>
     </w:p>
     <w:p>
-      <w:pPr>
-        <w:rPr>
-          <w:lang w:val="en-US"/>
-        </w:rPr>
-      </w:pPr>
-      <w:proofErr w:type="spellStart"/>
-      <w:r>
-        <w:rPr>
-          <w:lang w:val="en-US"/>
-        </w:rPr>
-        <w:t>Bla</w:t>
-      </w:r>
-      <w:proofErr w:type="spellEnd"/>
-      <w:r>
-        <w:rPr>
-          <w:lang w:val="en-US"/>
-        </w:rPr>
-        <w:t xml:space="preserve"> </w:t>
-      </w:r>
-      <w:proofErr w:type="spellStart"/>
-      <w:r>
-        <w:rPr>
-          <w:lang w:val="en-US"/>
-        </w:rPr>
-        <w:t>bla</w:t>
-      </w:r>
-      <w:proofErr w:type="spellEnd"/>
+      <w:r>
+        <w:t>Bla bla</w:t>
+      </w:r>
     </w:p>
     <w:p>
       <w:pPr>
         <w:pStyle w:val="Heading2"/>
-      </w:pPr>
-      <w:bookmarkStart w:id="3" w:name="_Toc321920293"/>
-      <w:r>
-        <w:t>Imaged Animation</w:t>
+        <w:rPr>
+          <w:lang w:val="en-US"/>
+        </w:rPr>
+      </w:pPr>
+      <w:bookmarkStart w:id="3" w:name="_Toc322212886"/>
+      <w:r>
+        <w:rPr>
+          <w:lang w:val="en-US"/>
+        </w:rPr>
+        <w:t>Material</w:t>
       </w:r>
       <w:bookmarkEnd w:id="3"/>
     </w:p>
     <w:p>
       <w:pPr>
         <w:rPr>
-          <w:lang w:val="en-US"/>
-        </w:rPr>
-      </w:pPr>
-      <w:proofErr w:type="spellStart"/>
-      <w:r>
-        <w:rPr>
-          <w:lang w:val="en-US"/>
-        </w:rPr>
-        <w:t>Bla</w:t>
-      </w:r>
-      <w:proofErr w:type="spellEnd"/>
-      <w:r>
-        <w:rPr>
-          <w:lang w:val="en-US"/>
-        </w:rPr>
-        <w:t xml:space="preserve"> </w:t>
-      </w:r>
-      <w:proofErr w:type="spellStart"/>
-      <w:r>
-        <w:rPr>
-          <w:lang w:val="en-US"/>
-        </w:rPr>
-        <w:t>bla</w:t>
-      </w:r>
-      <w:proofErr w:type="spellEnd"/>
+          <w:rStyle w:val="ResourceTagName"/>
+        </w:rPr>
+      </w:pPr>
+      <w:r>
+        <w:rPr>
+          <w:rStyle w:val="ResourceTagName"/>
+        </w:rPr>
+        <w:t>&lt;material&gt;</w:t>
+      </w:r>
     </w:p>
     <w:p>
       <w:pPr>
         <w:pStyle w:val="Heading3"/>
       </w:pPr>
-      <w:bookmarkStart w:id="4" w:name="_Toc321920294"/>
-      <w:r>
-        <w:t>Tag name</w:t>
+      <w:bookmarkStart w:id="4" w:name="_Toc322212887"/>
+      <w:r>
+        <w:t>Attributes</w:t>
       </w:r>
       <w:bookmarkEnd w:id="4"/>
-    </w:p>
-    <w:p>
-      <w:pPr>
-        <w:rPr>
-          <w:b/>
-          <w:color w:val="FF0000"/>
-        </w:rPr>
-      </w:pPr>
-      <w:r>
-        <w:rPr>
-          <w:rStyle w:val="ResourceTagName"/>
-        </w:rPr>
-        <w:t>&lt;i</w:t>
-      </w:r>
-      <w:r>
-        <w:rPr>
-          <w:rStyle w:val="ResourceTagName"/>
-        </w:rPr>
-        <w:t>maged</w:t>
-      </w:r>
-      <w:r>
-        <w:rPr>
-          <w:rStyle w:val="ResourceTagName"/>
-        </w:rPr>
-        <w:t>-a</w:t>
-      </w:r>
-      <w:r>
-        <w:rPr>
-          <w:rStyle w:val="ResourceTagName"/>
-        </w:rPr>
-        <w:t>nimation</w:t>
-      </w:r>
-      <w:r>
-        <w:rPr>
-          <w:rStyle w:val="ResourceTagName"/>
-        </w:rPr>
-        <w:t>&gt;</w:t>
-      </w:r>
-    </w:p>
-    <w:p>
-      <w:pPr>
-        <w:pStyle w:val="Heading3"/>
-      </w:pPr>
-      <w:bookmarkStart w:id="5" w:name="_Toc321920295"/>
-      <w:r>
-        <w:t>Attributes</w:t>
-      </w:r>
-      <w:bookmarkEnd w:id="5"/>
     </w:p>
     <w:tbl>
       <w:tblPr>
@@ -1651,10 +2131,7 @@
           </w:tcPr>
           <w:p>
             <w:r>
-              <w:t>n</w:t>
-            </w:r>
-            <w:r>
-              <w:t>ame</w:t>
+              <w:t>name</w:t>
             </w:r>
           </w:p>
         </w:tc>
@@ -1699,10 +2176,7 @@
           </w:tcPr>
           <w:p>
             <w:r>
-              <w:t>f</w:t>
-            </w:r>
-            <w:r>
-              <w:t>ps</w:t>
+              <w:t>src-blend</w:t>
             </w:r>
           </w:p>
         </w:tc>
@@ -1715,7 +2189,7 @@
               <w:cnfStyle w:val="000000000000" w:firstRow="0" w:lastRow="0" w:firstColumn="0" w:lastColumn="0" w:oddVBand="0" w:evenVBand="0" w:oddHBand="0" w:evenHBand="0" w:firstRowFirstColumn="0" w:firstRowLastColumn="0" w:lastRowFirstColumn="0" w:lastRowLastColumn="0"/>
             </w:pPr>
             <w:r>
-              <w:t>Integer</w:t>
+              <w:t>String</w:t>
             </w:r>
           </w:p>
         </w:tc>
@@ -1725,6 +2199,274 @@
           </w:tcPr>
           <w:p>
             <w:pPr>
+              <w:cnfStyle w:val="000000000000" w:firstRow="0" w:lastRow="0" w:firstColumn="0" w:lastColumn="0" w:oddVBand="0" w:evenVBand="0" w:oddHBand="0" w:evenHBand="0" w:firstRowFirstColumn="0" w:firstRowLastColumn="0" w:lastRowFirstColumn="0" w:lastRowLastColumn="0"/>
+            </w:pPr>
+          </w:p>
+        </w:tc>
+      </w:tr>
+      <w:tr>
+        <w:trPr>
+          <w:cnfStyle w:val="000000100000" w:firstRow="0" w:lastRow="0" w:firstColumn="0" w:lastColumn="0" w:oddVBand="0" w:evenVBand="0" w:oddHBand="1" w:evenHBand="0" w:firstRowFirstColumn="0" w:firstRowLastColumn="0" w:lastRowFirstColumn="0" w:lastRowLastColumn="0"/>
+        </w:trPr>
+        <w:tc>
+          <w:tcPr>
+            <w:cnfStyle w:val="001000000000" w:firstRow="0" w:lastRow="0" w:firstColumn="1" w:lastColumn="0" w:oddVBand="0" w:evenVBand="0" w:oddHBand="0" w:evenHBand="0" w:firstRowFirstColumn="0" w:firstRowLastColumn="0" w:lastRowFirstColumn="0" w:lastRowLastColumn="0"/>
+            <w:tcW w:w="3070" w:type="dxa"/>
+            <w:tcBorders>
+              <w:top w:val="none" w:sz="0" w:space="0" w:color="auto"/>
+              <w:left w:val="none" w:sz="0" w:space="0" w:color="auto"/>
+              <w:bottom w:val="none" w:sz="0" w:space="0" w:color="auto"/>
+            </w:tcBorders>
+          </w:tcPr>
+          <w:p>
+            <w:r>
+              <w:t>dst-blend</w:t>
+            </w:r>
+          </w:p>
+        </w:tc>
+        <w:tc>
+          <w:tcPr>
+            <w:tcW w:w="1433" w:type="dxa"/>
+            <w:tcBorders>
+              <w:top w:val="none" w:sz="0" w:space="0" w:color="auto"/>
+              <w:bottom w:val="none" w:sz="0" w:space="0" w:color="auto"/>
+            </w:tcBorders>
+          </w:tcPr>
+          <w:p>
+            <w:pPr>
+              <w:cnfStyle w:val="000000100000" w:firstRow="0" w:lastRow="0" w:firstColumn="0" w:lastColumn="0" w:oddVBand="0" w:evenVBand="0" w:oddHBand="1" w:evenHBand="0" w:firstRowFirstColumn="0" w:firstRowLastColumn="0" w:lastRowFirstColumn="0" w:lastRowLastColumn="0"/>
+            </w:pPr>
+            <w:r>
+              <w:t>String</w:t>
+            </w:r>
+          </w:p>
+        </w:tc>
+        <w:tc>
+          <w:tcPr>
+            <w:tcW w:w="4709" w:type="dxa"/>
+            <w:tcBorders>
+              <w:top w:val="none" w:sz="0" w:space="0" w:color="auto"/>
+              <w:bottom w:val="none" w:sz="0" w:space="0" w:color="auto"/>
+              <w:right w:val="none" w:sz="0" w:space="0" w:color="auto"/>
+            </w:tcBorders>
+          </w:tcPr>
+          <w:p>
+            <w:pPr>
+              <w:cnfStyle w:val="000000100000" w:firstRow="0" w:lastRow="0" w:firstColumn="0" w:lastColumn="0" w:oddVBand="0" w:evenVBand="0" w:oddHBand="1" w:evenHBand="0" w:firstRowFirstColumn="0" w:firstRowLastColumn="0" w:lastRowFirstColumn="0" w:lastRowLastColumn="0"/>
+            </w:pPr>
+          </w:p>
+        </w:tc>
+      </w:tr>
+      <w:tr>
+        <w:tc>
+          <w:tcPr>
+            <w:cnfStyle w:val="001000000000" w:firstRow="0" w:lastRow="0" w:firstColumn="1" w:lastColumn="0" w:oddVBand="0" w:evenVBand="0" w:oddHBand="0" w:evenHBand="0" w:firstRowFirstColumn="0" w:firstRowLastColumn="0" w:lastRowFirstColumn="0" w:lastRowLastColumn="0"/>
+            <w:tcW w:w="3070" w:type="dxa"/>
+          </w:tcPr>
+          <w:p>
+            <w:r>
+              <w:t>diffuse-color</w:t>
+            </w:r>
+          </w:p>
+        </w:tc>
+        <w:tc>
+          <w:tcPr>
+            <w:tcW w:w="1433" w:type="dxa"/>
+          </w:tcPr>
+          <w:p>
+            <w:pPr>
+              <w:cnfStyle w:val="000000000000" w:firstRow="0" w:lastRow="0" w:firstColumn="0" w:lastColumn="0" w:oddVBand="0" w:evenVBand="0" w:oddHBand="0" w:evenHBand="0" w:firstRowFirstColumn="0" w:firstRowLastColumn="0" w:lastRowFirstColumn="0" w:lastRowLastColumn="0"/>
+            </w:pPr>
+            <w:r>
+              <w:t>Vector4</w:t>
+            </w:r>
+          </w:p>
+        </w:tc>
+        <w:tc>
+          <w:tcPr>
+            <w:tcW w:w="4709" w:type="dxa"/>
+          </w:tcPr>
+          <w:p>
+            <w:pPr>
+              <w:cnfStyle w:val="000000000000" w:firstRow="0" w:lastRow="0" w:firstColumn="0" w:lastColumn="0" w:oddVBand="0" w:evenVBand="0" w:oddHBand="0" w:evenHBand="0" w:firstRowFirstColumn="0" w:firstRowLastColumn="0" w:lastRowFirstColumn="0" w:lastRowLastColumn="0"/>
+            </w:pPr>
+          </w:p>
+        </w:tc>
+      </w:tr>
+      <w:tr>
+        <w:trPr>
+          <w:cnfStyle w:val="000000100000" w:firstRow="0" w:lastRow="0" w:firstColumn="0" w:lastColumn="0" w:oddVBand="0" w:evenVBand="0" w:oddHBand="1" w:evenHBand="0" w:firstRowFirstColumn="0" w:firstRowLastColumn="0" w:lastRowFirstColumn="0" w:lastRowLastColumn="0"/>
+        </w:trPr>
+        <w:tc>
+          <w:tcPr>
+            <w:cnfStyle w:val="001000000000" w:firstRow="0" w:lastRow="0" w:firstColumn="1" w:lastColumn="0" w:oddVBand="0" w:evenVBand="0" w:oddHBand="0" w:evenHBand="0" w:firstRowFirstColumn="0" w:firstRowLastColumn="0" w:lastRowFirstColumn="0" w:lastRowLastColumn="0"/>
+            <w:tcW w:w="3070" w:type="dxa"/>
+            <w:tcBorders>
+              <w:top w:val="none" w:sz="0" w:space="0" w:color="auto"/>
+              <w:left w:val="none" w:sz="0" w:space="0" w:color="auto"/>
+              <w:bottom w:val="none" w:sz="0" w:space="0" w:color="auto"/>
+            </w:tcBorders>
+          </w:tcPr>
+          <w:p>
+            <w:r>
+              <w:t>ambient-color</w:t>
+            </w:r>
+          </w:p>
+        </w:tc>
+        <w:tc>
+          <w:tcPr>
+            <w:tcW w:w="1433" w:type="dxa"/>
+            <w:tcBorders>
+              <w:top w:val="none" w:sz="0" w:space="0" w:color="auto"/>
+              <w:bottom w:val="none" w:sz="0" w:space="0" w:color="auto"/>
+            </w:tcBorders>
+          </w:tcPr>
+          <w:p>
+            <w:pPr>
+              <w:cnfStyle w:val="000000100000" w:firstRow="0" w:lastRow="0" w:firstColumn="0" w:lastColumn="0" w:oddVBand="0" w:evenVBand="0" w:oddHBand="1" w:evenHBand="0" w:firstRowFirstColumn="0" w:firstRowLastColumn="0" w:lastRowFirstColumn="0" w:lastRowLastColumn="0"/>
+            </w:pPr>
+            <w:r>
+              <w:t>Vector4</w:t>
+            </w:r>
+          </w:p>
+        </w:tc>
+        <w:tc>
+          <w:tcPr>
+            <w:tcW w:w="4709" w:type="dxa"/>
+            <w:tcBorders>
+              <w:top w:val="none" w:sz="0" w:space="0" w:color="auto"/>
+              <w:bottom w:val="none" w:sz="0" w:space="0" w:color="auto"/>
+              <w:right w:val="none" w:sz="0" w:space="0" w:color="auto"/>
+            </w:tcBorders>
+          </w:tcPr>
+          <w:p>
+            <w:pPr>
+              <w:cnfStyle w:val="000000100000" w:firstRow="0" w:lastRow="0" w:firstColumn="0" w:lastColumn="0" w:oddVBand="0" w:evenVBand="0" w:oddHBand="1" w:evenHBand="0" w:firstRowFirstColumn="0" w:firstRowLastColumn="0" w:lastRowFirstColumn="0" w:lastRowLastColumn="0"/>
+            </w:pPr>
+          </w:p>
+        </w:tc>
+      </w:tr>
+      <w:tr>
+        <w:tc>
+          <w:tcPr>
+            <w:cnfStyle w:val="001000000000" w:firstRow="0" w:lastRow="0" w:firstColumn="1" w:lastColumn="0" w:oddVBand="0" w:evenVBand="0" w:oddHBand="0" w:evenHBand="0" w:firstRowFirstColumn="0" w:firstRowLastColumn="0" w:lastRowFirstColumn="0" w:lastRowLastColumn="0"/>
+            <w:tcW w:w="3070" w:type="dxa"/>
+          </w:tcPr>
+          <w:p>
+            <w:r>
+              <w:t>specular-color</w:t>
+            </w:r>
+          </w:p>
+        </w:tc>
+        <w:tc>
+          <w:tcPr>
+            <w:tcW w:w="1433" w:type="dxa"/>
+          </w:tcPr>
+          <w:p>
+            <w:pPr>
+              <w:cnfStyle w:val="000000000000" w:firstRow="0" w:lastRow="0" w:firstColumn="0" w:lastColumn="0" w:oddVBand="0" w:evenVBand="0" w:oddHBand="0" w:evenHBand="0" w:firstRowFirstColumn="0" w:firstRowLastColumn="0" w:lastRowFirstColumn="0" w:lastRowLastColumn="0"/>
+            </w:pPr>
+            <w:r>
+              <w:t>Vector4</w:t>
+            </w:r>
+          </w:p>
+        </w:tc>
+        <w:tc>
+          <w:tcPr>
+            <w:tcW w:w="4709" w:type="dxa"/>
+          </w:tcPr>
+          <w:p>
+            <w:pPr>
+              <w:cnfStyle w:val="000000000000" w:firstRow="0" w:lastRow="0" w:firstColumn="0" w:lastColumn="0" w:oddVBand="0" w:evenVBand="0" w:oddHBand="0" w:evenHBand="0" w:firstRowFirstColumn="0" w:firstRowLastColumn="0" w:lastRowFirstColumn="0" w:lastRowLastColumn="0"/>
+            </w:pPr>
+          </w:p>
+        </w:tc>
+      </w:tr>
+      <w:tr>
+        <w:trPr>
+          <w:cnfStyle w:val="000000100000" w:firstRow="0" w:lastRow="0" w:firstColumn="0" w:lastColumn="0" w:oddVBand="0" w:evenVBand="0" w:oddHBand="1" w:evenHBand="0" w:firstRowFirstColumn="0" w:firstRowLastColumn="0" w:lastRowFirstColumn="0" w:lastRowLastColumn="0"/>
+        </w:trPr>
+        <w:tc>
+          <w:tcPr>
+            <w:cnfStyle w:val="001000000000" w:firstRow="0" w:lastRow="0" w:firstColumn="1" w:lastColumn="0" w:oddVBand="0" w:evenVBand="0" w:oddHBand="0" w:evenHBand="0" w:firstRowFirstColumn="0" w:firstRowLastColumn="0" w:lastRowFirstColumn="0" w:lastRowLastColumn="0"/>
+            <w:tcW w:w="3070" w:type="dxa"/>
+            <w:tcBorders>
+              <w:top w:val="none" w:sz="0" w:space="0" w:color="auto"/>
+              <w:left w:val="none" w:sz="0" w:space="0" w:color="auto"/>
+              <w:bottom w:val="none" w:sz="0" w:space="0" w:color="auto"/>
+            </w:tcBorders>
+          </w:tcPr>
+          <w:p>
+            <w:r>
+              <w:t>emission-color</w:t>
+            </w:r>
+          </w:p>
+        </w:tc>
+        <w:tc>
+          <w:tcPr>
+            <w:tcW w:w="1433" w:type="dxa"/>
+            <w:tcBorders>
+              <w:top w:val="none" w:sz="0" w:space="0" w:color="auto"/>
+              <w:bottom w:val="none" w:sz="0" w:space="0" w:color="auto"/>
+            </w:tcBorders>
+          </w:tcPr>
+          <w:p>
+            <w:pPr>
+              <w:cnfStyle w:val="000000100000" w:firstRow="0" w:lastRow="0" w:firstColumn="0" w:lastColumn="0" w:oddVBand="0" w:evenVBand="0" w:oddHBand="1" w:evenHBand="0" w:firstRowFirstColumn="0" w:firstRowLastColumn="0" w:lastRowFirstColumn="0" w:lastRowLastColumn="0"/>
+            </w:pPr>
+            <w:r>
+              <w:t>Vector4</w:t>
+            </w:r>
+          </w:p>
+        </w:tc>
+        <w:tc>
+          <w:tcPr>
+            <w:tcW w:w="4709" w:type="dxa"/>
+            <w:tcBorders>
+              <w:top w:val="none" w:sz="0" w:space="0" w:color="auto"/>
+              <w:bottom w:val="none" w:sz="0" w:space="0" w:color="auto"/>
+              <w:right w:val="none" w:sz="0" w:space="0" w:color="auto"/>
+            </w:tcBorders>
+          </w:tcPr>
+          <w:p>
+            <w:pPr>
+              <w:cnfStyle w:val="000000100000" w:firstRow="0" w:lastRow="0" w:firstColumn="0" w:lastColumn="0" w:oddVBand="0" w:evenVBand="0" w:oddHBand="1" w:evenHBand="0" w:firstRowFirstColumn="0" w:firstRowLastColumn="0" w:lastRowFirstColumn="0" w:lastRowLastColumn="0"/>
+            </w:pPr>
+          </w:p>
+        </w:tc>
+      </w:tr>
+      <w:tr>
+        <w:tc>
+          <w:tcPr>
+            <w:cnfStyle w:val="001000000000" w:firstRow="0" w:lastRow="0" w:firstColumn="1" w:lastColumn="0" w:oddVBand="0" w:evenVBand="0" w:oddHBand="0" w:evenHBand="0" w:firstRowFirstColumn="0" w:firstRowLastColumn="0" w:lastRowFirstColumn="0" w:lastRowLastColumn="0"/>
+            <w:tcW w:w="3070" w:type="dxa"/>
+          </w:tcPr>
+          <w:p>
+            <w:r>
+              <w:t>shininess</w:t>
+            </w:r>
+          </w:p>
+        </w:tc>
+        <w:tc>
+          <w:tcPr>
+            <w:tcW w:w="1433" w:type="dxa"/>
+          </w:tcPr>
+          <w:p>
+            <w:pPr>
+              <w:cnfStyle w:val="000000000000" w:firstRow="0" w:lastRow="0" w:firstColumn="0" w:lastColumn="0" w:oddVBand="0" w:evenVBand="0" w:oddHBand="0" w:evenHBand="0" w:firstRowFirstColumn="0" w:firstRowLastColumn="0" w:lastRowFirstColumn="0" w:lastRowLastColumn="0"/>
+            </w:pPr>
+            <w:r>
+              <w:t>Float</w:t>
+            </w:r>
+          </w:p>
+        </w:tc>
+        <w:tc>
+          <w:tcPr>
+            <w:tcW w:w="4709" w:type="dxa"/>
+          </w:tcPr>
+          <w:p>
+            <w:pPr>
+              <w:keepNext/>
               <w:cnfStyle w:val="000000000000" w:firstRow="0" w:lastRow="0" w:firstColumn="0" w:lastColumn="0" w:oddVBand="0" w:evenVBand="0" w:oddHBand="0" w:evenHBand="0" w:firstRowFirstColumn="0" w:firstRowLastColumn="0" w:lastRowFirstColumn="0" w:lastRowLastColumn="0"/>
             </w:pPr>
           </w:p>
@@ -1734,55 +2476,35 @@
     <w:p>
       <w:pPr>
         <w:pStyle w:val="Caption"/>
-        <w:keepNext/>
         <w:jc w:val="center"/>
       </w:pPr>
-      <w:bookmarkStart w:id="6" w:name="_Toc321920307"/>
-      <w:bookmarkStart w:id="7" w:name="_GoBack"/>
-      <w:bookmarkEnd w:id="7"/>
-      <w:r>
-        <w:t xml:space="preserve">Tabela </w:t>
-      </w:r>
-      <w:r>
-        <w:fldChar w:fldCharType="begin"/>
-      </w:r>
-      <w:r>
-        <w:instrText xml:space="preserve"> SEQ Tabela \* ARABIC </w:instrText>
-      </w:r>
-      <w:r>
-        <w:fldChar w:fldCharType="separate"/>
-      </w:r>
-      <w:r>
-        <w:rPr>
-          <w:noProof/>
-        </w:rPr>
-        <w:t>1</w:t>
-      </w:r>
-      <w:r>
-        <w:fldChar w:fldCharType="end"/>
-      </w:r>
-      <w:r>
-        <w:t xml:space="preserve">: </w:t>
-      </w:r>
-      <w:r>
-        <w:t>ImagedAnimation</w:t>
-      </w:r>
-      <w:r>
-        <w:t xml:space="preserve"> attributes</w:t>
+      <w:bookmarkStart w:id="5" w:name="_Toc322212923"/>
+      <w:r>
+        <w:t xml:space="preserve">Table </w:t>
+      </w:r>
+      <w:fldSimple w:instr=" SEQ Table \* ARABIC ">
+        <w:r>
+          <w:rPr>
+            <w:noProof/>
+          </w:rPr>
+          <w:t>1</w:t>
+        </w:r>
+      </w:fldSimple>
+      <w:r>
+        <w:t>: Material attributes</w:t>
+      </w:r>
+      <w:bookmarkEnd w:id="5"/>
+    </w:p>
+    <w:p>
+      <w:pPr>
+        <w:pStyle w:val="Heading3"/>
+      </w:pPr>
+      <w:bookmarkStart w:id="6" w:name="_Toc322212888"/>
+      <w:r>
+        <w:t>Nodes</w:t>
       </w:r>
       <w:bookmarkEnd w:id="6"/>
     </w:p>
-    <w:p/>
-    <w:p>
-      <w:pPr>
-        <w:pStyle w:val="Heading3"/>
-      </w:pPr>
-      <w:bookmarkStart w:id="8" w:name="_Toc321920296"/>
-      <w:r>
-        <w:t>Nodes</w:t>
-      </w:r>
-      <w:bookmarkEnd w:id="8"/>
-    </w:p>
     <w:p>
       <w:pPr>
         <w:rPr>
@@ -1793,7 +2515,19 @@
         <w:rPr>
           <w:rStyle w:val="ResourceTagName"/>
         </w:rPr>
-        <w:t>&lt;frame&gt;</w:t>
+        <w:t>&lt;</w:t>
+      </w:r>
+      <w:r>
+        <w:rPr>
+          <w:rStyle w:val="ResourceTagName"/>
+        </w:rPr>
+        <w:t>pass</w:t>
+      </w:r>
+      <w:r>
+        <w:rPr>
+          <w:rStyle w:val="ResourceTagName"/>
+        </w:rPr>
+        <w:t>&gt;</w:t>
       </w:r>
     </w:p>
     <w:tbl>
@@ -1873,10 +2607,7 @@
           </w:tcPr>
           <w:p>
             <w:r>
-              <w:t>N</w:t>
-            </w:r>
-            <w:r>
-              <w:t>ame</w:t>
+              <w:t>src-blend</w:t>
             </w:r>
           </w:p>
         </w:tc>
@@ -1921,10 +2652,7 @@
           </w:tcPr>
           <w:p>
             <w:r>
-              <w:t>F</w:t>
-            </w:r>
-            <w:r>
-              <w:t>ps</w:t>
+              <w:t>dst-blend</w:t>
             </w:r>
           </w:p>
         </w:tc>
@@ -1937,7 +2665,7 @@
               <w:cnfStyle w:val="000000000000" w:firstRow="0" w:lastRow="0" w:firstColumn="0" w:lastColumn="0" w:oddVBand="0" w:evenVBand="0" w:oddHBand="0" w:evenHBand="0" w:firstRowFirstColumn="0" w:firstRowLastColumn="0" w:lastRowFirstColumn="0" w:lastRowLastColumn="0"/>
             </w:pPr>
             <w:r>
-              <w:t>Integer</w:t>
+              <w:t>String</w:t>
             </w:r>
           </w:p>
         </w:tc>
@@ -1968,7 +2696,7 @@
           </w:tcPr>
           <w:p>
             <w:r>
-              <w:t>frame-count</w:t>
+              <w:t>diffuse-color</w:t>
             </w:r>
           </w:p>
         </w:tc>
@@ -1985,7 +2713,7 @@
               <w:cnfStyle w:val="000000100000" w:firstRow="0" w:lastRow="0" w:firstColumn="0" w:lastColumn="0" w:oddVBand="0" w:evenVBand="0" w:oddHBand="1" w:evenHBand="0" w:firstRowFirstColumn="0" w:firstRowLastColumn="0" w:lastRowFirstColumn="0" w:lastRowLastColumn="0"/>
             </w:pPr>
             <w:r>
-              <w:t>Integer</w:t>
+              <w:t>Vector4</w:t>
             </w:r>
           </w:p>
         </w:tc>
@@ -2005,24 +2733,775 @@
           </w:p>
         </w:tc>
       </w:tr>
+      <w:tr>
+        <w:tc>
+          <w:tcPr>
+            <w:cnfStyle w:val="001000000000" w:firstRow="0" w:lastRow="0" w:firstColumn="1" w:lastColumn="0" w:oddVBand="0" w:evenVBand="0" w:oddHBand="0" w:evenHBand="0" w:firstRowFirstColumn="0" w:firstRowLastColumn="0" w:lastRowFirstColumn="0" w:lastRowLastColumn="0"/>
+            <w:tcW w:w="3070" w:type="dxa"/>
+          </w:tcPr>
+          <w:p>
+            <w:r>
+              <w:t>ambient-color</w:t>
+            </w:r>
+          </w:p>
+        </w:tc>
+        <w:tc>
+          <w:tcPr>
+            <w:tcW w:w="1433" w:type="dxa"/>
+          </w:tcPr>
+          <w:p>
+            <w:pPr>
+              <w:cnfStyle w:val="000000000000" w:firstRow="0" w:lastRow="0" w:firstColumn="0" w:lastColumn="0" w:oddVBand="0" w:evenVBand="0" w:oddHBand="0" w:evenHBand="0" w:firstRowFirstColumn="0" w:firstRowLastColumn="0" w:lastRowFirstColumn="0" w:lastRowLastColumn="0"/>
+            </w:pPr>
+            <w:r>
+              <w:t>Vector4</w:t>
+            </w:r>
+          </w:p>
+        </w:tc>
+        <w:tc>
+          <w:tcPr>
+            <w:tcW w:w="4709" w:type="dxa"/>
+          </w:tcPr>
+          <w:p>
+            <w:pPr>
+              <w:cnfStyle w:val="000000000000" w:firstRow="0" w:lastRow="0" w:firstColumn="0" w:lastColumn="0" w:oddVBand="0" w:evenVBand="0" w:oddHBand="0" w:evenHBand="0" w:firstRowFirstColumn="0" w:firstRowLastColumn="0" w:lastRowFirstColumn="0" w:lastRowLastColumn="0"/>
+            </w:pPr>
+          </w:p>
+        </w:tc>
+      </w:tr>
+      <w:tr>
+        <w:trPr>
+          <w:cnfStyle w:val="000000100000" w:firstRow="0" w:lastRow="0" w:firstColumn="0" w:lastColumn="0" w:oddVBand="0" w:evenVBand="0" w:oddHBand="1" w:evenHBand="0" w:firstRowFirstColumn="0" w:firstRowLastColumn="0" w:lastRowFirstColumn="0" w:lastRowLastColumn="0"/>
+        </w:trPr>
+        <w:tc>
+          <w:tcPr>
+            <w:cnfStyle w:val="001000000000" w:firstRow="0" w:lastRow="0" w:firstColumn="1" w:lastColumn="0" w:oddVBand="0" w:evenVBand="0" w:oddHBand="0" w:evenHBand="0" w:firstRowFirstColumn="0" w:firstRowLastColumn="0" w:lastRowFirstColumn="0" w:lastRowLastColumn="0"/>
+            <w:tcW w:w="3070" w:type="dxa"/>
+            <w:tcBorders>
+              <w:top w:val="none" w:sz="0" w:space="0" w:color="auto"/>
+              <w:left w:val="none" w:sz="0" w:space="0" w:color="auto"/>
+              <w:bottom w:val="none" w:sz="0" w:space="0" w:color="auto"/>
+            </w:tcBorders>
+          </w:tcPr>
+          <w:p>
+            <w:r>
+              <w:t>specular-color</w:t>
+            </w:r>
+          </w:p>
+        </w:tc>
+        <w:tc>
+          <w:tcPr>
+            <w:tcW w:w="1433" w:type="dxa"/>
+            <w:tcBorders>
+              <w:top w:val="none" w:sz="0" w:space="0" w:color="auto"/>
+              <w:bottom w:val="none" w:sz="0" w:space="0" w:color="auto"/>
+            </w:tcBorders>
+          </w:tcPr>
+          <w:p>
+            <w:pPr>
+              <w:cnfStyle w:val="000000100000" w:firstRow="0" w:lastRow="0" w:firstColumn="0" w:lastColumn="0" w:oddVBand="0" w:evenVBand="0" w:oddHBand="1" w:evenHBand="0" w:firstRowFirstColumn="0" w:firstRowLastColumn="0" w:lastRowFirstColumn="0" w:lastRowLastColumn="0"/>
+            </w:pPr>
+            <w:r>
+              <w:t>Vector4</w:t>
+            </w:r>
+          </w:p>
+        </w:tc>
+        <w:tc>
+          <w:tcPr>
+            <w:tcW w:w="4709" w:type="dxa"/>
+            <w:tcBorders>
+              <w:top w:val="none" w:sz="0" w:space="0" w:color="auto"/>
+              <w:bottom w:val="none" w:sz="0" w:space="0" w:color="auto"/>
+              <w:right w:val="none" w:sz="0" w:space="0" w:color="auto"/>
+            </w:tcBorders>
+          </w:tcPr>
+          <w:p>
+            <w:pPr>
+              <w:cnfStyle w:val="000000100000" w:firstRow="0" w:lastRow="0" w:firstColumn="0" w:lastColumn="0" w:oddVBand="0" w:evenVBand="0" w:oddHBand="1" w:evenHBand="0" w:firstRowFirstColumn="0" w:firstRowLastColumn="0" w:lastRowFirstColumn="0" w:lastRowLastColumn="0"/>
+            </w:pPr>
+          </w:p>
+        </w:tc>
+      </w:tr>
+      <w:tr>
+        <w:tc>
+          <w:tcPr>
+            <w:cnfStyle w:val="001000000000" w:firstRow="0" w:lastRow="0" w:firstColumn="1" w:lastColumn="0" w:oddVBand="0" w:evenVBand="0" w:oddHBand="0" w:evenHBand="0" w:firstRowFirstColumn="0" w:firstRowLastColumn="0" w:lastRowFirstColumn="0" w:lastRowLastColumn="0"/>
+            <w:tcW w:w="3070" w:type="dxa"/>
+          </w:tcPr>
+          <w:p>
+            <w:r>
+              <w:t>emission-color</w:t>
+            </w:r>
+          </w:p>
+        </w:tc>
+        <w:tc>
+          <w:tcPr>
+            <w:tcW w:w="1433" w:type="dxa"/>
+          </w:tcPr>
+          <w:p>
+            <w:pPr>
+              <w:cnfStyle w:val="000000000000" w:firstRow="0" w:lastRow="0" w:firstColumn="0" w:lastColumn="0" w:oddVBand="0" w:evenVBand="0" w:oddHBand="0" w:evenHBand="0" w:firstRowFirstColumn="0" w:firstRowLastColumn="0" w:lastRowFirstColumn="0" w:lastRowLastColumn="0"/>
+            </w:pPr>
+            <w:r>
+              <w:t>Vector4</w:t>
+            </w:r>
+          </w:p>
+        </w:tc>
+        <w:tc>
+          <w:tcPr>
+            <w:tcW w:w="4709" w:type="dxa"/>
+          </w:tcPr>
+          <w:p>
+            <w:pPr>
+              <w:cnfStyle w:val="000000000000" w:firstRow="0" w:lastRow="0" w:firstColumn="0" w:lastColumn="0" w:oddVBand="0" w:evenVBand="0" w:oddHBand="0" w:evenHBand="0" w:firstRowFirstColumn="0" w:firstRowLastColumn="0" w:lastRowFirstColumn="0" w:lastRowLastColumn="0"/>
+            </w:pPr>
+          </w:p>
+        </w:tc>
+      </w:tr>
+      <w:tr>
+        <w:trPr>
+          <w:cnfStyle w:val="000000100000" w:firstRow="0" w:lastRow="0" w:firstColumn="0" w:lastColumn="0" w:oddVBand="0" w:evenVBand="0" w:oddHBand="1" w:evenHBand="0" w:firstRowFirstColumn="0" w:firstRowLastColumn="0" w:lastRowFirstColumn="0" w:lastRowLastColumn="0"/>
+        </w:trPr>
+        <w:tc>
+          <w:tcPr>
+            <w:cnfStyle w:val="001000000000" w:firstRow="0" w:lastRow="0" w:firstColumn="1" w:lastColumn="0" w:oddVBand="0" w:evenVBand="0" w:oddHBand="0" w:evenHBand="0" w:firstRowFirstColumn="0" w:firstRowLastColumn="0" w:lastRowFirstColumn="0" w:lastRowLastColumn="0"/>
+            <w:tcW w:w="3070" w:type="dxa"/>
+            <w:tcBorders>
+              <w:top w:val="none" w:sz="0" w:space="0" w:color="auto"/>
+              <w:left w:val="none" w:sz="0" w:space="0" w:color="auto"/>
+              <w:bottom w:val="none" w:sz="0" w:space="0" w:color="auto"/>
+            </w:tcBorders>
+          </w:tcPr>
+          <w:p>
+            <w:r>
+              <w:t>shininess</w:t>
+            </w:r>
+          </w:p>
+        </w:tc>
+        <w:tc>
+          <w:tcPr>
+            <w:tcW w:w="1433" w:type="dxa"/>
+            <w:tcBorders>
+              <w:top w:val="none" w:sz="0" w:space="0" w:color="auto"/>
+              <w:bottom w:val="none" w:sz="0" w:space="0" w:color="auto"/>
+            </w:tcBorders>
+          </w:tcPr>
+          <w:p>
+            <w:pPr>
+              <w:cnfStyle w:val="000000100000" w:firstRow="0" w:lastRow="0" w:firstColumn="0" w:lastColumn="0" w:oddVBand="0" w:evenVBand="0" w:oddHBand="1" w:evenHBand="0" w:firstRowFirstColumn="0" w:firstRowLastColumn="0" w:lastRowFirstColumn="0" w:lastRowLastColumn="0"/>
+            </w:pPr>
+            <w:r>
+              <w:t>Float</w:t>
+            </w:r>
+          </w:p>
+        </w:tc>
+        <w:tc>
+          <w:tcPr>
+            <w:tcW w:w="4709" w:type="dxa"/>
+            <w:tcBorders>
+              <w:top w:val="none" w:sz="0" w:space="0" w:color="auto"/>
+              <w:bottom w:val="none" w:sz="0" w:space="0" w:color="auto"/>
+              <w:right w:val="none" w:sz="0" w:space="0" w:color="auto"/>
+            </w:tcBorders>
+          </w:tcPr>
+          <w:p>
+            <w:pPr>
+              <w:keepNext/>
+              <w:cnfStyle w:val="000000100000" w:firstRow="0" w:lastRow="0" w:firstColumn="0" w:lastColumn="0" w:oddVBand="0" w:evenVBand="0" w:oddHBand="1" w:evenHBand="0" w:firstRowFirstColumn="0" w:firstRowLastColumn="0" w:lastRowFirstColumn="0" w:lastRowLastColumn="0"/>
+            </w:pPr>
+          </w:p>
+        </w:tc>
+      </w:tr>
     </w:tbl>
     <w:p>
       <w:pPr>
         <w:pStyle w:val="Caption"/>
         <w:jc w:val="center"/>
+      </w:pPr>
+      <w:bookmarkStart w:id="7" w:name="_Toc322212924"/>
+      <w:r>
+        <w:t xml:space="preserve">Table </w:t>
+      </w:r>
+      <w:fldSimple w:instr=" SEQ Table \* ARABIC ">
+        <w:r>
+          <w:rPr>
+            <w:noProof/>
+          </w:rPr>
+          <w:t>2</w:t>
+        </w:r>
+      </w:fldSimple>
+      <w:r>
+        <w:t>: Material:Pass attributes</w:t>
+      </w:r>
+      <w:bookmarkEnd w:id="7"/>
+    </w:p>
+    <w:p>
+      <w:pPr>
         <w:rPr>
           <w:rStyle w:val="ResourceTagName"/>
-        </w:rPr>
-      </w:pPr>
-      <w:bookmarkStart w:id="9" w:name="_Toc321920308"/>
-      <w:r>
-        <w:t xml:space="preserve">Tabela </w:t>
+          <w:lang w:val="en-US"/>
+        </w:rPr>
+      </w:pPr>
+      <w:r>
+        <w:rPr>
+          <w:rStyle w:val="ResourceTagName"/>
+          <w:lang w:val="en-US"/>
+        </w:rPr>
+        <w:t>&lt;</w:t>
+      </w:r>
+      <w:proofErr w:type="gramStart"/>
+      <w:r>
+        <w:rPr>
+          <w:rStyle w:val="ResourceTagName"/>
+          <w:lang w:val="en-US"/>
+        </w:rPr>
+        <w:t>texture</w:t>
+      </w:r>
+      <w:proofErr w:type="gramEnd"/>
+      <w:r>
+        <w:rPr>
+          <w:rStyle w:val="ResourceTagName"/>
+          <w:lang w:val="en-US"/>
+        </w:rPr>
+        <w:t>&gt;</w:t>
+      </w:r>
+    </w:p>
+    <w:tbl>
+      <w:tblPr>
+        <w:tblStyle w:val="LightList-Accent5"/>
+        <w:tblW w:w="0" w:type="auto"/>
+        <w:tblBorders>
+          <w:top w:val="single" w:sz="4" w:space="0" w:color="auto"/>
+          <w:left w:val="single" w:sz="4" w:space="0" w:color="auto"/>
+          <w:bottom w:val="single" w:sz="4" w:space="0" w:color="auto"/>
+          <w:right w:val="single" w:sz="4" w:space="0" w:color="auto"/>
+          <w:insideH w:val="single" w:sz="4" w:space="0" w:color="auto"/>
+          <w:insideV w:val="single" w:sz="4" w:space="0" w:color="auto"/>
+        </w:tblBorders>
+        <w:tblLook w:val="04A0" w:firstRow="1" w:lastRow="0" w:firstColumn="1" w:lastColumn="0" w:noHBand="0" w:noVBand="1"/>
+      </w:tblPr>
+      <w:tblGrid>
+        <w:gridCol w:w="3070"/>
+        <w:gridCol w:w="1433"/>
+        <w:gridCol w:w="4709"/>
+      </w:tblGrid>
+      <w:tr>
+        <w:trPr>
+          <w:cnfStyle w:val="100000000000" w:firstRow="1" w:lastRow="0" w:firstColumn="0" w:lastColumn="0" w:oddVBand="0" w:evenVBand="0" w:oddHBand="0" w:evenHBand="0" w:firstRowFirstColumn="0" w:firstRowLastColumn="0" w:lastRowFirstColumn="0" w:lastRowLastColumn="0"/>
+        </w:trPr>
+        <w:tc>
+          <w:tcPr>
+            <w:cnfStyle w:val="001000000000" w:firstRow="0" w:lastRow="0" w:firstColumn="1" w:lastColumn="0" w:oddVBand="0" w:evenVBand="0" w:oddHBand="0" w:evenHBand="0" w:firstRowFirstColumn="0" w:firstRowLastColumn="0" w:lastRowFirstColumn="0" w:lastRowLastColumn="0"/>
+            <w:tcW w:w="3070" w:type="dxa"/>
+          </w:tcPr>
+          <w:p>
+            <w:r>
+              <w:t>Name</w:t>
+            </w:r>
+          </w:p>
+        </w:tc>
+        <w:tc>
+          <w:tcPr>
+            <w:tcW w:w="1433" w:type="dxa"/>
+          </w:tcPr>
+          <w:p>
+            <w:pPr>
+              <w:cnfStyle w:val="100000000000" w:firstRow="1" w:lastRow="0" w:firstColumn="0" w:lastColumn="0" w:oddVBand="0" w:evenVBand="0" w:oddHBand="0" w:evenHBand="0" w:firstRowFirstColumn="0" w:firstRowLastColumn="0" w:lastRowFirstColumn="0" w:lastRowLastColumn="0"/>
+            </w:pPr>
+            <w:r>
+              <w:t>Type</w:t>
+            </w:r>
+          </w:p>
+        </w:tc>
+        <w:tc>
+          <w:tcPr>
+            <w:tcW w:w="4709" w:type="dxa"/>
+          </w:tcPr>
+          <w:p>
+            <w:pPr>
+              <w:cnfStyle w:val="100000000000" w:firstRow="1" w:lastRow="0" w:firstColumn="0" w:lastColumn="0" w:oddVBand="0" w:evenVBand="0" w:oddHBand="0" w:evenHBand="0" w:firstRowFirstColumn="0" w:firstRowLastColumn="0" w:lastRowFirstColumn="0" w:lastRowLastColumn="0"/>
+            </w:pPr>
+            <w:r>
+              <w:t>Notes</w:t>
+            </w:r>
+          </w:p>
+        </w:tc>
+      </w:tr>
+      <w:tr>
+        <w:trPr>
+          <w:cnfStyle w:val="000000100000" w:firstRow="0" w:lastRow="0" w:firstColumn="0" w:lastColumn="0" w:oddVBand="0" w:evenVBand="0" w:oddHBand="1" w:evenHBand="0" w:firstRowFirstColumn="0" w:firstRowLastColumn="0" w:lastRowFirstColumn="0" w:lastRowLastColumn="0"/>
+        </w:trPr>
+        <w:tc>
+          <w:tcPr>
+            <w:cnfStyle w:val="001000000000" w:firstRow="0" w:lastRow="0" w:firstColumn="1" w:lastColumn="0" w:oddVBand="0" w:evenVBand="0" w:oddHBand="0" w:evenHBand="0" w:firstRowFirstColumn="0" w:firstRowLastColumn="0" w:lastRowFirstColumn="0" w:lastRowLastColumn="0"/>
+            <w:tcW w:w="3070" w:type="dxa"/>
+            <w:tcBorders>
+              <w:top w:val="none" w:sz="0" w:space="0" w:color="auto"/>
+              <w:left w:val="none" w:sz="0" w:space="0" w:color="auto"/>
+              <w:bottom w:val="none" w:sz="0" w:space="0" w:color="auto"/>
+            </w:tcBorders>
+          </w:tcPr>
+          <w:p>
+            <w:r>
+              <w:t>name</w:t>
+            </w:r>
+          </w:p>
+        </w:tc>
+        <w:tc>
+          <w:tcPr>
+            <w:tcW w:w="1433" w:type="dxa"/>
+            <w:tcBorders>
+              <w:top w:val="none" w:sz="0" w:space="0" w:color="auto"/>
+              <w:bottom w:val="none" w:sz="0" w:space="0" w:color="auto"/>
+            </w:tcBorders>
+          </w:tcPr>
+          <w:p>
+            <w:pPr>
+              <w:cnfStyle w:val="000000100000" w:firstRow="0" w:lastRow="0" w:firstColumn="0" w:lastColumn="0" w:oddVBand="0" w:evenVBand="0" w:oddHBand="1" w:evenHBand="0" w:firstRowFirstColumn="0" w:firstRowLastColumn="0" w:lastRowFirstColumn="0" w:lastRowLastColumn="0"/>
+            </w:pPr>
+            <w:r>
+              <w:t>String</w:t>
+            </w:r>
+          </w:p>
+        </w:tc>
+        <w:tc>
+          <w:tcPr>
+            <w:tcW w:w="4709" w:type="dxa"/>
+            <w:tcBorders>
+              <w:top w:val="none" w:sz="0" w:space="0" w:color="auto"/>
+              <w:bottom w:val="none" w:sz="0" w:space="0" w:color="auto"/>
+              <w:right w:val="none" w:sz="0" w:space="0" w:color="auto"/>
+            </w:tcBorders>
+          </w:tcPr>
+          <w:p>
+            <w:pPr>
+              <w:cnfStyle w:val="000000100000" w:firstRow="0" w:lastRow="0" w:firstColumn="0" w:lastColumn="0" w:oddVBand="0" w:evenVBand="0" w:oddHBand="1" w:evenHBand="0" w:firstRowFirstColumn="0" w:firstRowLastColumn="0" w:lastRowFirstColumn="0" w:lastRowLastColumn="0"/>
+            </w:pPr>
+          </w:p>
+        </w:tc>
+      </w:tr>
+      <w:tr>
+        <w:tc>
+          <w:tcPr>
+            <w:cnfStyle w:val="001000000000" w:firstRow="0" w:lastRow="0" w:firstColumn="1" w:lastColumn="0" w:oddVBand="0" w:evenVBand="0" w:oddHBand="0" w:evenHBand="0" w:firstRowFirstColumn="0" w:firstRowLastColumn="0" w:lastRowFirstColumn="0" w:lastRowLastColumn="0"/>
+            <w:tcW w:w="3070" w:type="dxa"/>
+          </w:tcPr>
+          <w:p>
+            <w:r>
+              <w:t>rect</w:t>
+            </w:r>
+          </w:p>
+        </w:tc>
+        <w:tc>
+          <w:tcPr>
+            <w:tcW w:w="1433" w:type="dxa"/>
+          </w:tcPr>
+          <w:p>
+            <w:pPr>
+              <w:cnfStyle w:val="000000000000" w:firstRow="0" w:lastRow="0" w:firstColumn="0" w:lastColumn="0" w:oddVBand="0" w:evenVBand="0" w:oddHBand="0" w:evenHBand="0" w:firstRowFirstColumn="0" w:firstRowLastColumn="0" w:lastRowFirstColumn="0" w:lastRowLastColumn="0"/>
+            </w:pPr>
+            <w:r>
+              <w:t>Rectf</w:t>
+            </w:r>
+          </w:p>
+        </w:tc>
+        <w:tc>
+          <w:tcPr>
+            <w:tcW w:w="4709" w:type="dxa"/>
+          </w:tcPr>
+          <w:p>
+            <w:pPr>
+              <w:cnfStyle w:val="000000000000" w:firstRow="0" w:lastRow="0" w:firstColumn="0" w:lastColumn="0" w:oddVBand="0" w:evenVBand="0" w:oddHBand="0" w:evenHBand="0" w:firstRowFirstColumn="0" w:firstRowLastColumn="0" w:lastRowFirstColumn="0" w:lastRowLastColumn="0"/>
+            </w:pPr>
+          </w:p>
+        </w:tc>
+      </w:tr>
+      <w:tr>
+        <w:trPr>
+          <w:cnfStyle w:val="000000100000" w:firstRow="0" w:lastRow="0" w:firstColumn="0" w:lastColumn="0" w:oddVBand="0" w:evenVBand="0" w:oddHBand="1" w:evenHBand="0" w:firstRowFirstColumn="0" w:firstRowLastColumn="0" w:lastRowFirstColumn="0" w:lastRowLastColumn="0"/>
+        </w:trPr>
+        <w:tc>
+          <w:tcPr>
+            <w:cnfStyle w:val="001000000000" w:firstRow="0" w:lastRow="0" w:firstColumn="1" w:lastColumn="0" w:oddVBand="0" w:evenVBand="0" w:oddHBand="0" w:evenHBand="0" w:firstRowFirstColumn="0" w:firstRowLastColumn="0" w:lastRowFirstColumn="0" w:lastRowLastColumn="0"/>
+            <w:tcW w:w="3070" w:type="dxa"/>
+            <w:tcBorders>
+              <w:top w:val="none" w:sz="0" w:space="0" w:color="auto"/>
+              <w:left w:val="none" w:sz="0" w:space="0" w:color="auto"/>
+              <w:bottom w:val="none" w:sz="0" w:space="0" w:color="auto"/>
+            </w:tcBorders>
+          </w:tcPr>
+          <w:p>
+            <w:r>
+              <w:t>env-mode</w:t>
+            </w:r>
+          </w:p>
+        </w:tc>
+        <w:tc>
+          <w:tcPr>
+            <w:tcW w:w="1433" w:type="dxa"/>
+            <w:tcBorders>
+              <w:top w:val="none" w:sz="0" w:space="0" w:color="auto"/>
+              <w:bottom w:val="none" w:sz="0" w:space="0" w:color="auto"/>
+            </w:tcBorders>
+          </w:tcPr>
+          <w:p>
+            <w:pPr>
+              <w:cnfStyle w:val="000000100000" w:firstRow="0" w:lastRow="0" w:firstColumn="0" w:lastColumn="0" w:oddVBand="0" w:evenVBand="0" w:oddHBand="1" w:evenHBand="0" w:firstRowFirstColumn="0" w:firstRowLastColumn="0" w:lastRowFirstColumn="0" w:lastRowLastColumn="0"/>
+            </w:pPr>
+            <w:r>
+              <w:t>String</w:t>
+            </w:r>
+          </w:p>
+        </w:tc>
+        <w:tc>
+          <w:tcPr>
+            <w:tcW w:w="4709" w:type="dxa"/>
+            <w:tcBorders>
+              <w:top w:val="none" w:sz="0" w:space="0" w:color="auto"/>
+              <w:bottom w:val="none" w:sz="0" w:space="0" w:color="auto"/>
+              <w:right w:val="none" w:sz="0" w:space="0" w:color="auto"/>
+            </w:tcBorders>
+          </w:tcPr>
+          <w:p>
+            <w:pPr>
+              <w:cnfStyle w:val="000000100000" w:firstRow="0" w:lastRow="0" w:firstColumn="0" w:lastColumn="0" w:oddVBand="0" w:evenVBand="0" w:oddHBand="1" w:evenHBand="0" w:firstRowFirstColumn="0" w:firstRowLastColumn="0" w:lastRowFirstColumn="0" w:lastRowLastColumn="0"/>
+            </w:pPr>
+          </w:p>
+        </w:tc>
+      </w:tr>
+      <w:tr>
+        <w:tc>
+          <w:tcPr>
+            <w:cnfStyle w:val="001000000000" w:firstRow="0" w:lastRow="0" w:firstColumn="1" w:lastColumn="0" w:oddVBand="0" w:evenVBand="0" w:oddHBand="0" w:evenHBand="0" w:firstRowFirstColumn="0" w:firstRowLastColumn="0" w:lastRowFirstColumn="0" w:lastRowLastColumn="0"/>
+            <w:tcW w:w="3070" w:type="dxa"/>
+          </w:tcPr>
+          <w:p>
+            <w:r>
+              <w:t>manual</w:t>
+            </w:r>
+          </w:p>
+        </w:tc>
+        <w:tc>
+          <w:tcPr>
+            <w:tcW w:w="1433" w:type="dxa"/>
+          </w:tcPr>
+          <w:p>
+            <w:pPr>
+              <w:cnfStyle w:val="000000000000" w:firstRow="0" w:lastRow="0" w:firstColumn="0" w:lastColumn="0" w:oddVBand="0" w:evenVBand="0" w:oddHBand="0" w:evenHBand="0" w:firstRowFirstColumn="0" w:firstRowLastColumn="0" w:lastRowFirstColumn="0" w:lastRowLastColumn="0"/>
+            </w:pPr>
+            <w:r>
+              <w:t>Bool</w:t>
+            </w:r>
+          </w:p>
+        </w:tc>
+        <w:tc>
+          <w:tcPr>
+            <w:tcW w:w="4709" w:type="dxa"/>
+          </w:tcPr>
+          <w:p>
+            <w:pPr>
+              <w:keepNext/>
+              <w:cnfStyle w:val="000000000000" w:firstRow="0" w:lastRow="0" w:firstColumn="0" w:lastColumn="0" w:oddVBand="0" w:evenVBand="0" w:oddHBand="0" w:evenHBand="0" w:firstRowFirstColumn="0" w:firstRowLastColumn="0" w:lastRowFirstColumn="0" w:lastRowLastColumn="0"/>
+            </w:pPr>
+          </w:p>
+        </w:tc>
+      </w:tr>
+    </w:tbl>
+    <w:p>
+      <w:pPr>
+        <w:pStyle w:val="Caption"/>
+        <w:jc w:val="center"/>
+        <w:rPr>
+          <w:lang w:val="en-US"/>
+        </w:rPr>
+      </w:pPr>
+      <w:bookmarkStart w:id="8" w:name="_Toc322212925"/>
+      <w:r>
+        <w:t xml:space="preserve">Table </w:t>
+      </w:r>
+      <w:fldSimple w:instr=" SEQ Table \* ARABIC ">
+        <w:r>
+          <w:rPr>
+            <w:noProof/>
+          </w:rPr>
+          <w:t>3</w:t>
+        </w:r>
+      </w:fldSimple>
+      <w:r>
+        <w:t>: Material:Texture attributes</w:t>
+      </w:r>
+      <w:bookmarkEnd w:id="8"/>
+    </w:p>
+    <w:p>
+      <w:pPr>
+        <w:rPr>
+          <w:rStyle w:val="ResourceTagName"/>
+          <w:lang w:val="en-US"/>
+        </w:rPr>
+      </w:pPr>
+    </w:p>
+    <w:p>
+      <w:pPr>
+        <w:pStyle w:val="Heading2"/>
+        <w:rPr>
+          <w:lang w:val="en-US"/>
+        </w:rPr>
+      </w:pPr>
+      <w:bookmarkStart w:id="9" w:name="_Toc322212889"/>
+      <w:r>
+        <w:rPr>
+          <w:lang w:val="en-US"/>
+        </w:rPr>
+        <w:lastRenderedPageBreak/>
+        <w:t>Imaged Animation</w:t>
+      </w:r>
+      <w:bookmarkEnd w:id="9"/>
+    </w:p>
+    <w:p>
+      <w:pPr>
+        <w:rPr>
+          <w:rStyle w:val="ResourceTagName"/>
+          <w:lang w:val="en-US"/>
+        </w:rPr>
+      </w:pPr>
+      <w:r>
+        <w:rPr>
+          <w:rStyle w:val="ResourceTagName"/>
+          <w:lang w:val="en-US"/>
+        </w:rPr>
+        <w:t>&lt;</w:t>
+      </w:r>
+      <w:proofErr w:type="gramStart"/>
+      <w:r>
+        <w:rPr>
+          <w:rStyle w:val="ResourceTagName"/>
+          <w:lang w:val="en-US"/>
+        </w:rPr>
+        <w:t>i</w:t>
+      </w:r>
+      <w:r>
+        <w:rPr>
+          <w:rStyle w:val="ResourceTagName"/>
+          <w:lang w:val="en-US"/>
+        </w:rPr>
+        <w:t>maged</w:t>
+      </w:r>
+      <w:r>
+        <w:rPr>
+          <w:rStyle w:val="ResourceTagName"/>
+          <w:lang w:val="en-US"/>
+        </w:rPr>
+        <w:t>-a</w:t>
+      </w:r>
+      <w:r>
+        <w:rPr>
+          <w:rStyle w:val="ResourceTagName"/>
+          <w:lang w:val="en-US"/>
+        </w:rPr>
+        <w:t>nimation</w:t>
+      </w:r>
+      <w:proofErr w:type="gramEnd"/>
+      <w:r>
+        <w:rPr>
+          <w:rStyle w:val="ResourceTagName"/>
+          <w:lang w:val="en-US"/>
+        </w:rPr>
+        <w:t>&gt;</w:t>
+      </w:r>
+    </w:p>
+    <w:p>
+      <w:pPr>
+        <w:rPr>
+          <w:b/>
+          <w:color w:val="FF0000"/>
+          <w:lang w:val="en-US"/>
+        </w:rPr>
+      </w:pPr>
+    </w:p>
+    <w:p>
+      <w:pPr>
+        <w:pStyle w:val="Heading3"/>
+      </w:pPr>
+      <w:bookmarkStart w:id="10" w:name="_Toc322212890"/>
+      <w:r>
+        <w:t>Attributes</w:t>
+      </w:r>
+      <w:bookmarkEnd w:id="10"/>
+    </w:p>
+    <w:tbl>
+      <w:tblPr>
+        <w:tblStyle w:val="LightList-Accent5"/>
+        <w:tblW w:w="0" w:type="auto"/>
+        <w:tblBorders>
+          <w:top w:val="single" w:sz="4" w:space="0" w:color="auto"/>
+          <w:left w:val="single" w:sz="4" w:space="0" w:color="auto"/>
+          <w:bottom w:val="single" w:sz="4" w:space="0" w:color="auto"/>
+          <w:right w:val="single" w:sz="4" w:space="0" w:color="auto"/>
+          <w:insideH w:val="single" w:sz="4" w:space="0" w:color="auto"/>
+          <w:insideV w:val="single" w:sz="4" w:space="0" w:color="auto"/>
+        </w:tblBorders>
+        <w:tblLook w:val="04A0" w:firstRow="1" w:lastRow="0" w:firstColumn="1" w:lastColumn="0" w:noHBand="0" w:noVBand="1"/>
+      </w:tblPr>
+      <w:tblGrid>
+        <w:gridCol w:w="3070"/>
+        <w:gridCol w:w="1433"/>
+        <w:gridCol w:w="4709"/>
+      </w:tblGrid>
+      <w:tr>
+        <w:trPr>
+          <w:cnfStyle w:val="100000000000" w:firstRow="1" w:lastRow="0" w:firstColumn="0" w:lastColumn="0" w:oddVBand="0" w:evenVBand="0" w:oddHBand="0" w:evenHBand="0" w:firstRowFirstColumn="0" w:firstRowLastColumn="0" w:lastRowFirstColumn="0" w:lastRowLastColumn="0"/>
+        </w:trPr>
+        <w:tc>
+          <w:tcPr>
+            <w:cnfStyle w:val="001000000000" w:firstRow="0" w:lastRow="0" w:firstColumn="1" w:lastColumn="0" w:oddVBand="0" w:evenVBand="0" w:oddHBand="0" w:evenHBand="0" w:firstRowFirstColumn="0" w:firstRowLastColumn="0" w:lastRowFirstColumn="0" w:lastRowLastColumn="0"/>
+            <w:tcW w:w="3070" w:type="dxa"/>
+          </w:tcPr>
+          <w:p>
+            <w:r>
+              <w:t>Name</w:t>
+            </w:r>
+          </w:p>
+        </w:tc>
+        <w:tc>
+          <w:tcPr>
+            <w:tcW w:w="1433" w:type="dxa"/>
+          </w:tcPr>
+          <w:p>
+            <w:pPr>
+              <w:cnfStyle w:val="100000000000" w:firstRow="1" w:lastRow="0" w:firstColumn="0" w:lastColumn="0" w:oddVBand="0" w:evenVBand="0" w:oddHBand="0" w:evenHBand="0" w:firstRowFirstColumn="0" w:firstRowLastColumn="0" w:lastRowFirstColumn="0" w:lastRowLastColumn="0"/>
+            </w:pPr>
+            <w:r>
+              <w:t>Type</w:t>
+            </w:r>
+          </w:p>
+        </w:tc>
+        <w:tc>
+          <w:tcPr>
+            <w:tcW w:w="4709" w:type="dxa"/>
+          </w:tcPr>
+          <w:p>
+            <w:pPr>
+              <w:cnfStyle w:val="100000000000" w:firstRow="1" w:lastRow="0" w:firstColumn="0" w:lastColumn="0" w:oddVBand="0" w:evenVBand="0" w:oddHBand="0" w:evenHBand="0" w:firstRowFirstColumn="0" w:firstRowLastColumn="0" w:lastRowFirstColumn="0" w:lastRowLastColumn="0"/>
+            </w:pPr>
+            <w:r>
+              <w:t>Notes</w:t>
+            </w:r>
+          </w:p>
+        </w:tc>
+      </w:tr>
+      <w:tr>
+        <w:trPr>
+          <w:cnfStyle w:val="000000100000" w:firstRow="0" w:lastRow="0" w:firstColumn="0" w:lastColumn="0" w:oddVBand="0" w:evenVBand="0" w:oddHBand="1" w:evenHBand="0" w:firstRowFirstColumn="0" w:firstRowLastColumn="0" w:lastRowFirstColumn="0" w:lastRowLastColumn="0"/>
+        </w:trPr>
+        <w:tc>
+          <w:tcPr>
+            <w:cnfStyle w:val="001000000000" w:firstRow="0" w:lastRow="0" w:firstColumn="1" w:lastColumn="0" w:oddVBand="0" w:evenVBand="0" w:oddHBand="0" w:evenHBand="0" w:firstRowFirstColumn="0" w:firstRowLastColumn="0" w:lastRowFirstColumn="0" w:lastRowLastColumn="0"/>
+            <w:tcW w:w="3070" w:type="dxa"/>
+            <w:tcBorders>
+              <w:top w:val="none" w:sz="0" w:space="0" w:color="auto"/>
+              <w:left w:val="none" w:sz="0" w:space="0" w:color="auto"/>
+              <w:bottom w:val="none" w:sz="0" w:space="0" w:color="auto"/>
+            </w:tcBorders>
+          </w:tcPr>
+          <w:p>
+            <w:r>
+              <w:t>name</w:t>
+            </w:r>
+          </w:p>
+        </w:tc>
+        <w:tc>
+          <w:tcPr>
+            <w:tcW w:w="1433" w:type="dxa"/>
+            <w:tcBorders>
+              <w:top w:val="none" w:sz="0" w:space="0" w:color="auto"/>
+              <w:bottom w:val="none" w:sz="0" w:space="0" w:color="auto"/>
+            </w:tcBorders>
+          </w:tcPr>
+          <w:p>
+            <w:pPr>
+              <w:cnfStyle w:val="000000100000" w:firstRow="0" w:lastRow="0" w:firstColumn="0" w:lastColumn="0" w:oddVBand="0" w:evenVBand="0" w:oddHBand="1" w:evenHBand="0" w:firstRowFirstColumn="0" w:firstRowLastColumn="0" w:lastRowFirstColumn="0" w:lastRowLastColumn="0"/>
+            </w:pPr>
+            <w:r>
+              <w:t>String</w:t>
+            </w:r>
+          </w:p>
+        </w:tc>
+        <w:tc>
+          <w:tcPr>
+            <w:tcW w:w="4709" w:type="dxa"/>
+            <w:tcBorders>
+              <w:top w:val="none" w:sz="0" w:space="0" w:color="auto"/>
+              <w:bottom w:val="none" w:sz="0" w:space="0" w:color="auto"/>
+              <w:right w:val="none" w:sz="0" w:space="0" w:color="auto"/>
+            </w:tcBorders>
+          </w:tcPr>
+          <w:p>
+            <w:pPr>
+              <w:cnfStyle w:val="000000100000" w:firstRow="0" w:lastRow="0" w:firstColumn="0" w:lastColumn="0" w:oddVBand="0" w:evenVBand="0" w:oddHBand="1" w:evenHBand="0" w:firstRowFirstColumn="0" w:firstRowLastColumn="0" w:lastRowFirstColumn="0" w:lastRowLastColumn="0"/>
+            </w:pPr>
+          </w:p>
+        </w:tc>
+      </w:tr>
+      <w:tr>
+        <w:tc>
+          <w:tcPr>
+            <w:cnfStyle w:val="001000000000" w:firstRow="0" w:lastRow="0" w:firstColumn="1" w:lastColumn="0" w:oddVBand="0" w:evenVBand="0" w:oddHBand="0" w:evenHBand="0" w:firstRowFirstColumn="0" w:firstRowLastColumn="0" w:lastRowFirstColumn="0" w:lastRowLastColumn="0"/>
+            <w:tcW w:w="3070" w:type="dxa"/>
+          </w:tcPr>
+          <w:p>
+            <w:r>
+              <w:t>d</w:t>
+            </w:r>
+            <w:bookmarkStart w:id="11" w:name="_GoBack"/>
+            <w:bookmarkEnd w:id="11"/>
+            <w:r>
+              <w:t>uration</w:t>
+            </w:r>
+          </w:p>
+        </w:tc>
+        <w:tc>
+          <w:tcPr>
+            <w:tcW w:w="1433" w:type="dxa"/>
+          </w:tcPr>
+          <w:p>
+            <w:pPr>
+              <w:cnfStyle w:val="000000000000" w:firstRow="0" w:lastRow="0" w:firstColumn="0" w:lastColumn="0" w:oddVBand="0" w:evenVBand="0" w:oddHBand="0" w:evenHBand="0" w:firstRowFirstColumn="0" w:firstRowLastColumn="0" w:lastRowFirstColumn="0" w:lastRowLastColumn="0"/>
+            </w:pPr>
+            <w:r>
+              <w:t>Time</w:t>
+            </w:r>
+          </w:p>
+        </w:tc>
+        <w:tc>
+          <w:tcPr>
+            <w:tcW w:w="4709" w:type="dxa"/>
+          </w:tcPr>
+          <w:p>
+            <w:pPr>
+              <w:keepNext/>
+              <w:cnfStyle w:val="000000000000" w:firstRow="0" w:lastRow="0" w:firstColumn="0" w:lastColumn="0" w:oddVBand="0" w:evenVBand="0" w:oddHBand="0" w:evenHBand="0" w:firstRowFirstColumn="0" w:firstRowLastColumn="0" w:lastRowFirstColumn="0" w:lastRowLastColumn="0"/>
+            </w:pPr>
+            <w:r>
+              <w:t>in seconds</w:t>
+            </w:r>
+          </w:p>
+        </w:tc>
+      </w:tr>
+    </w:tbl>
+    <w:p>
+      <w:pPr>
+        <w:pStyle w:val="Caption"/>
+        <w:jc w:val="center"/>
+      </w:pPr>
+      <w:bookmarkStart w:id="12" w:name="_Toc322212926"/>
+      <w:r>
+        <w:t xml:space="preserve">Table </w:t>
       </w:r>
       <w:r>
         <w:fldChar w:fldCharType="begin"/>
       </w:r>
       <w:r>
-        <w:instrText xml:space="preserve"> SEQ Tabela \* ARABIC </w:instrText>
+        <w:instrText xml:space="preserve"> SEQ Table \* ARABIC </w:instrText>
       </w:r>
       <w:r>
         <w:fldChar w:fldCharType="separate"/>
@@ -2031,15 +3510,638 @@
         <w:rPr>
           <w:noProof/>
         </w:rPr>
-        <w:t>2</w:t>
-      </w:r>
-      <w:r>
+        <w:t>4</w:t>
+      </w:r>
+      <w:r>
+        <w:rPr>
+          <w:noProof/>
+        </w:rPr>
         <w:fldChar w:fldCharType="end"/>
       </w:r>
       <w:r>
+        <w:t>: ImagedAnimation attributes</w:t>
+      </w:r>
+      <w:bookmarkEnd w:id="12"/>
+    </w:p>
+    <w:p>
+      <w:pPr>
+        <w:pStyle w:val="Heading3"/>
+      </w:pPr>
+      <w:bookmarkStart w:id="13" w:name="_Toc322212891"/>
+      <w:r>
+        <w:t>Nodes</w:t>
+      </w:r>
+      <w:bookmarkEnd w:id="13"/>
+    </w:p>
+    <w:p>
+      <w:pPr>
+        <w:rPr>
+          <w:rStyle w:val="ResourceTagName"/>
+        </w:rPr>
+      </w:pPr>
+      <w:r>
+        <w:rPr>
+          <w:rStyle w:val="ResourceTagName"/>
+        </w:rPr>
+        <w:t>&lt;object&gt;</w:t>
+      </w:r>
+    </w:p>
+    <w:tbl>
+      <w:tblPr>
+        <w:tblStyle w:val="LightList-Accent5"/>
+        <w:tblW w:w="0" w:type="auto"/>
+        <w:tblBorders>
+          <w:top w:val="single" w:sz="4" w:space="0" w:color="auto"/>
+          <w:left w:val="single" w:sz="4" w:space="0" w:color="auto"/>
+          <w:bottom w:val="single" w:sz="4" w:space="0" w:color="auto"/>
+          <w:right w:val="single" w:sz="4" w:space="0" w:color="auto"/>
+          <w:insideH w:val="single" w:sz="4" w:space="0" w:color="auto"/>
+          <w:insideV w:val="single" w:sz="4" w:space="0" w:color="auto"/>
+        </w:tblBorders>
+        <w:tblLook w:val="04A0" w:firstRow="1" w:lastRow="0" w:firstColumn="1" w:lastColumn="0" w:noHBand="0" w:noVBand="1"/>
+      </w:tblPr>
+      <w:tblGrid>
+        <w:gridCol w:w="3070"/>
+        <w:gridCol w:w="1433"/>
+        <w:gridCol w:w="4709"/>
+      </w:tblGrid>
+      <w:tr>
+        <w:trPr>
+          <w:cnfStyle w:val="100000000000" w:firstRow="1" w:lastRow="0" w:firstColumn="0" w:lastColumn="0" w:oddVBand="0" w:evenVBand="0" w:oddHBand="0" w:evenHBand="0" w:firstRowFirstColumn="0" w:firstRowLastColumn="0" w:lastRowFirstColumn="0" w:lastRowLastColumn="0"/>
+        </w:trPr>
+        <w:tc>
+          <w:tcPr>
+            <w:cnfStyle w:val="001000000000" w:firstRow="0" w:lastRow="0" w:firstColumn="1" w:lastColumn="0" w:oddVBand="0" w:evenVBand="0" w:oddHBand="0" w:evenHBand="0" w:firstRowFirstColumn="0" w:firstRowLastColumn="0" w:lastRowFirstColumn="0" w:lastRowLastColumn="0"/>
+            <w:tcW w:w="3070" w:type="dxa"/>
+          </w:tcPr>
+          <w:p>
+            <w:r>
+              <w:t>Name</w:t>
+            </w:r>
+          </w:p>
+        </w:tc>
+        <w:tc>
+          <w:tcPr>
+            <w:tcW w:w="1433" w:type="dxa"/>
+          </w:tcPr>
+          <w:p>
+            <w:pPr>
+              <w:cnfStyle w:val="100000000000" w:firstRow="1" w:lastRow="0" w:firstColumn="0" w:lastColumn="0" w:oddVBand="0" w:evenVBand="0" w:oddHBand="0" w:evenHBand="0" w:firstRowFirstColumn="0" w:firstRowLastColumn="0" w:lastRowFirstColumn="0" w:lastRowLastColumn="0"/>
+            </w:pPr>
+            <w:r>
+              <w:t>Type</w:t>
+            </w:r>
+          </w:p>
+        </w:tc>
+        <w:tc>
+          <w:tcPr>
+            <w:tcW w:w="4709" w:type="dxa"/>
+          </w:tcPr>
+          <w:p>
+            <w:pPr>
+              <w:cnfStyle w:val="100000000000" w:firstRow="1" w:lastRow="0" w:firstColumn="0" w:lastColumn="0" w:oddVBand="0" w:evenVBand="0" w:oddHBand="0" w:evenHBand="0" w:firstRowFirstColumn="0" w:firstRowLastColumn="0" w:lastRowFirstColumn="0" w:lastRowLastColumn="0"/>
+            </w:pPr>
+            <w:r>
+              <w:t>Notes</w:t>
+            </w:r>
+          </w:p>
+        </w:tc>
+      </w:tr>
+      <w:tr>
+        <w:trPr>
+          <w:cnfStyle w:val="000000100000" w:firstRow="0" w:lastRow="0" w:firstColumn="0" w:lastColumn="0" w:oddVBand="0" w:evenVBand="0" w:oddHBand="1" w:evenHBand="0" w:firstRowFirstColumn="0" w:firstRowLastColumn="0" w:lastRowFirstColumn="0" w:lastRowLastColumn="0"/>
+        </w:trPr>
+        <w:tc>
+          <w:tcPr>
+            <w:cnfStyle w:val="001000000000" w:firstRow="0" w:lastRow="0" w:firstColumn="1" w:lastColumn="0" w:oddVBand="0" w:evenVBand="0" w:oddHBand="0" w:evenHBand="0" w:firstRowFirstColumn="0" w:firstRowLastColumn="0" w:lastRowFirstColumn="0" w:lastRowLastColumn="0"/>
+            <w:tcW w:w="3070" w:type="dxa"/>
+            <w:tcBorders>
+              <w:top w:val="none" w:sz="0" w:space="0" w:color="auto"/>
+              <w:left w:val="none" w:sz="0" w:space="0" w:color="auto"/>
+              <w:bottom w:val="none" w:sz="0" w:space="0" w:color="auto"/>
+            </w:tcBorders>
+          </w:tcPr>
+          <w:p>
+            <w:r>
+              <w:t>id</w:t>
+            </w:r>
+          </w:p>
+        </w:tc>
+        <w:tc>
+          <w:tcPr>
+            <w:tcW w:w="1433" w:type="dxa"/>
+            <w:tcBorders>
+              <w:top w:val="none" w:sz="0" w:space="0" w:color="auto"/>
+              <w:bottom w:val="none" w:sz="0" w:space="0" w:color="auto"/>
+            </w:tcBorders>
+          </w:tcPr>
+          <w:p>
+            <w:pPr>
+              <w:cnfStyle w:val="000000100000" w:firstRow="0" w:lastRow="0" w:firstColumn="0" w:lastColumn="0" w:oddVBand="0" w:evenVBand="0" w:oddHBand="1" w:evenHBand="0" w:firstRowFirstColumn="0" w:firstRowLastColumn="0" w:lastRowFirstColumn="0" w:lastRowLastColumn="0"/>
+            </w:pPr>
+            <w:r>
+              <w:t>Integer</w:t>
+            </w:r>
+          </w:p>
+        </w:tc>
+        <w:tc>
+          <w:tcPr>
+            <w:tcW w:w="4709" w:type="dxa"/>
+            <w:tcBorders>
+              <w:top w:val="none" w:sz="0" w:space="0" w:color="auto"/>
+              <w:bottom w:val="none" w:sz="0" w:space="0" w:color="auto"/>
+              <w:right w:val="none" w:sz="0" w:space="0" w:color="auto"/>
+            </w:tcBorders>
+          </w:tcPr>
+          <w:p>
+            <w:pPr>
+              <w:cnfStyle w:val="000000100000" w:firstRow="0" w:lastRow="0" w:firstColumn="0" w:lastColumn="0" w:oddVBand="0" w:evenVBand="0" w:oddHBand="1" w:evenHBand="0" w:firstRowFirstColumn="0" w:firstRowLastColumn="0" w:lastRowFirstColumn="0" w:lastRowLastColumn="0"/>
+            </w:pPr>
+          </w:p>
+        </w:tc>
+      </w:tr>
+      <w:tr>
+        <w:tc>
+          <w:tcPr>
+            <w:cnfStyle w:val="001000000000" w:firstRow="0" w:lastRow="0" w:firstColumn="1" w:lastColumn="0" w:oddVBand="0" w:evenVBand="0" w:oddHBand="0" w:evenHBand="0" w:firstRowFirstColumn="0" w:firstRowLastColumn="0" w:lastRowFirstColumn="0" w:lastRowLastColumn="0"/>
+            <w:tcW w:w="3070" w:type="dxa"/>
+          </w:tcPr>
+          <w:p>
+            <w:r>
+              <w:t>material</w:t>
+            </w:r>
+          </w:p>
+        </w:tc>
+        <w:tc>
+          <w:tcPr>
+            <w:tcW w:w="1433" w:type="dxa"/>
+          </w:tcPr>
+          <w:p>
+            <w:pPr>
+              <w:cnfStyle w:val="000000000000" w:firstRow="0" w:lastRow="0" w:firstColumn="0" w:lastColumn="0" w:oddVBand="0" w:evenVBand="0" w:oddHBand="0" w:evenHBand="0" w:firstRowFirstColumn="0" w:firstRowLastColumn="0" w:lastRowFirstColumn="0" w:lastRowLastColumn="0"/>
+            </w:pPr>
+            <w:r>
+              <w:t>String</w:t>
+            </w:r>
+          </w:p>
+        </w:tc>
+        <w:tc>
+          <w:tcPr>
+            <w:tcW w:w="4709" w:type="dxa"/>
+          </w:tcPr>
+          <w:p>
+            <w:pPr>
+              <w:cnfStyle w:val="000000000000" w:firstRow="0" w:lastRow="0" w:firstColumn="0" w:lastColumn="0" w:oddVBand="0" w:evenVBand="0" w:oddHBand="0" w:evenHBand="0" w:firstRowFirstColumn="0" w:firstRowLastColumn="0" w:lastRowFirstColumn="0" w:lastRowLastColumn="0"/>
+            </w:pPr>
+          </w:p>
+        </w:tc>
+      </w:tr>
+      <w:tr>
+        <w:trPr>
+          <w:cnfStyle w:val="000000100000" w:firstRow="0" w:lastRow="0" w:firstColumn="0" w:lastColumn="0" w:oddVBand="0" w:evenVBand="0" w:oddHBand="1" w:evenHBand="0" w:firstRowFirstColumn="0" w:firstRowLastColumn="0" w:lastRowFirstColumn="0" w:lastRowLastColumn="0"/>
+        </w:trPr>
+        <w:tc>
+          <w:tcPr>
+            <w:cnfStyle w:val="001000000000" w:firstRow="0" w:lastRow="0" w:firstColumn="1" w:lastColumn="0" w:oddVBand="0" w:evenVBand="0" w:oddHBand="0" w:evenHBand="0" w:firstRowFirstColumn="0" w:firstRowLastColumn="0" w:lastRowFirstColumn="0" w:lastRowLastColumn="0"/>
+            <w:tcW w:w="3070" w:type="dxa"/>
+            <w:tcBorders>
+              <w:top w:val="none" w:sz="0" w:space="0" w:color="auto"/>
+              <w:left w:val="none" w:sz="0" w:space="0" w:color="auto"/>
+              <w:bottom w:val="none" w:sz="0" w:space="0" w:color="auto"/>
+            </w:tcBorders>
+          </w:tcPr>
+          <w:p>
+            <w:r>
+              <w:t>translate</w:t>
+            </w:r>
+          </w:p>
+        </w:tc>
+        <w:tc>
+          <w:tcPr>
+            <w:tcW w:w="1433" w:type="dxa"/>
+            <w:tcBorders>
+              <w:top w:val="none" w:sz="0" w:space="0" w:color="auto"/>
+              <w:bottom w:val="none" w:sz="0" w:space="0" w:color="auto"/>
+            </w:tcBorders>
+          </w:tcPr>
+          <w:p>
+            <w:pPr>
+              <w:cnfStyle w:val="000000100000" w:firstRow="0" w:lastRow="0" w:firstColumn="0" w:lastColumn="0" w:oddVBand="0" w:evenVBand="0" w:oddHBand="1" w:evenHBand="0" w:firstRowFirstColumn="0" w:firstRowLastColumn="0" w:lastRowFirstColumn="0" w:lastRowLastColumn="0"/>
+            </w:pPr>
+            <w:r>
+              <w:t>Vector2f</w:t>
+            </w:r>
+          </w:p>
+        </w:tc>
+        <w:tc>
+          <w:tcPr>
+            <w:tcW w:w="4709" w:type="dxa"/>
+            <w:tcBorders>
+              <w:top w:val="none" w:sz="0" w:space="0" w:color="auto"/>
+              <w:bottom w:val="none" w:sz="0" w:space="0" w:color="auto"/>
+              <w:right w:val="none" w:sz="0" w:space="0" w:color="auto"/>
+            </w:tcBorders>
+          </w:tcPr>
+          <w:p>
+            <w:pPr>
+              <w:keepNext/>
+              <w:cnfStyle w:val="000000100000" w:firstRow="0" w:lastRow="0" w:firstColumn="0" w:lastColumn="0" w:oddVBand="0" w:evenVBand="0" w:oddHBand="1" w:evenHBand="0" w:firstRowFirstColumn="0" w:firstRowLastColumn="0" w:lastRowFirstColumn="0" w:lastRowLastColumn="0"/>
+            </w:pPr>
+            <w:r>
+              <w:t>i</w:t>
+            </w:r>
+            <w:r>
+              <w:t>n pixels</w:t>
+            </w:r>
+          </w:p>
+        </w:tc>
+      </w:tr>
+      <w:tr>
+        <w:tc>
+          <w:tcPr>
+            <w:cnfStyle w:val="001000000000" w:firstRow="0" w:lastRow="0" w:firstColumn="1" w:lastColumn="0" w:oddVBand="0" w:evenVBand="0" w:oddHBand="0" w:evenHBand="0" w:firstRowFirstColumn="0" w:firstRowLastColumn="0" w:lastRowFirstColumn="0" w:lastRowLastColumn="0"/>
+            <w:tcW w:w="3070" w:type="dxa"/>
+          </w:tcPr>
+          <w:p>
+            <w:r>
+              <w:t>scale</w:t>
+            </w:r>
+          </w:p>
+        </w:tc>
+        <w:tc>
+          <w:tcPr>
+            <w:tcW w:w="1433" w:type="dxa"/>
+          </w:tcPr>
+          <w:p>
+            <w:pPr>
+              <w:cnfStyle w:val="000000000000" w:firstRow="0" w:lastRow="0" w:firstColumn="0" w:lastColumn="0" w:oddVBand="0" w:evenVBand="0" w:oddHBand="0" w:evenHBand="0" w:firstRowFirstColumn="0" w:firstRowLastColumn="0" w:lastRowFirstColumn="0" w:lastRowLastColumn="0"/>
+            </w:pPr>
+            <w:r>
+              <w:t>Vector2f</w:t>
+            </w:r>
+          </w:p>
+        </w:tc>
+        <w:tc>
+          <w:tcPr>
+            <w:tcW w:w="4709" w:type="dxa"/>
+          </w:tcPr>
+          <w:p>
+            <w:pPr>
+              <w:keepNext/>
+              <w:cnfStyle w:val="000000000000" w:firstRow="0" w:lastRow="0" w:firstColumn="0" w:lastColumn="0" w:oddVBand="0" w:evenVBand="0" w:oddHBand="0" w:evenHBand="0" w:firstRowFirstColumn="0" w:firstRowLastColumn="0" w:lastRowFirstColumn="0" w:lastRowLastColumn="0"/>
+            </w:pPr>
+            <w:r>
+              <w:t>normalized</w:t>
+            </w:r>
+          </w:p>
+        </w:tc>
+      </w:tr>
+      <w:tr>
+        <w:trPr>
+          <w:cnfStyle w:val="000000100000" w:firstRow="0" w:lastRow="0" w:firstColumn="0" w:lastColumn="0" w:oddVBand="0" w:evenVBand="0" w:oddHBand="1" w:evenHBand="0" w:firstRowFirstColumn="0" w:firstRowLastColumn="0" w:lastRowFirstColumn="0" w:lastRowLastColumn="0"/>
+        </w:trPr>
+        <w:tc>
+          <w:tcPr>
+            <w:cnfStyle w:val="001000000000" w:firstRow="0" w:lastRow="0" w:firstColumn="1" w:lastColumn="0" w:oddVBand="0" w:evenVBand="0" w:oddHBand="0" w:evenHBand="0" w:firstRowFirstColumn="0" w:firstRowLastColumn="0" w:lastRowFirstColumn="0" w:lastRowLastColumn="0"/>
+            <w:tcW w:w="3070" w:type="dxa"/>
+            <w:tcBorders>
+              <w:top w:val="none" w:sz="0" w:space="0" w:color="auto"/>
+              <w:left w:val="none" w:sz="0" w:space="0" w:color="auto"/>
+              <w:bottom w:val="none" w:sz="0" w:space="0" w:color="auto"/>
+            </w:tcBorders>
+          </w:tcPr>
+          <w:p>
+            <w:r>
+              <w:t>skew</w:t>
+            </w:r>
+          </w:p>
+        </w:tc>
+        <w:tc>
+          <w:tcPr>
+            <w:tcW w:w="1433" w:type="dxa"/>
+            <w:tcBorders>
+              <w:top w:val="none" w:sz="0" w:space="0" w:color="auto"/>
+              <w:bottom w:val="none" w:sz="0" w:space="0" w:color="auto"/>
+            </w:tcBorders>
+          </w:tcPr>
+          <w:p>
+            <w:pPr>
+              <w:cnfStyle w:val="000000100000" w:firstRow="0" w:lastRow="0" w:firstColumn="0" w:lastColumn="0" w:oddVBand="0" w:evenVBand="0" w:oddHBand="1" w:evenHBand="0" w:firstRowFirstColumn="0" w:firstRowLastColumn="0" w:lastRowFirstColumn="0" w:lastRowLastColumn="0"/>
+            </w:pPr>
+            <w:r>
+              <w:t>Vector2f</w:t>
+            </w:r>
+          </w:p>
+        </w:tc>
+        <w:tc>
+          <w:tcPr>
+            <w:tcW w:w="4709" w:type="dxa"/>
+            <w:tcBorders>
+              <w:top w:val="none" w:sz="0" w:space="0" w:color="auto"/>
+              <w:bottom w:val="none" w:sz="0" w:space="0" w:color="auto"/>
+              <w:right w:val="none" w:sz="0" w:space="0" w:color="auto"/>
+            </w:tcBorders>
+          </w:tcPr>
+          <w:p>
+            <w:pPr>
+              <w:keepNext/>
+              <w:cnfStyle w:val="000000100000" w:firstRow="0" w:lastRow="0" w:firstColumn="0" w:lastColumn="0" w:oddVBand="0" w:evenVBand="0" w:oddHBand="1" w:evenHBand="0" w:firstRowFirstColumn="0" w:firstRowLastColumn="0" w:lastRowFirstColumn="0" w:lastRowLastColumn="0"/>
+            </w:pPr>
+            <w:r>
+              <w:t>i</w:t>
+            </w:r>
+            <w:r>
+              <w:t>n radians</w:t>
+            </w:r>
+          </w:p>
+        </w:tc>
+      </w:tr>
+    </w:tbl>
+    <w:p>
+      <w:pPr>
+        <w:pStyle w:val="Caption"/>
+        <w:jc w:val="center"/>
+        <w:rPr>
+          <w:rStyle w:val="ResourceTagName"/>
+        </w:rPr>
+      </w:pPr>
+      <w:r>
+        <w:t xml:space="preserve">Table </w:t>
+      </w:r>
+      <w:r>
+        <w:fldChar w:fldCharType="begin"/>
+      </w:r>
+      <w:r>
+        <w:instrText xml:space="preserve"> SEQ Table \* ARABIC </w:instrText>
+      </w:r>
+      <w:r>
+        <w:fldChar w:fldCharType="separate"/>
+      </w:r>
+      <w:r>
+        <w:rPr>
+          <w:noProof/>
+        </w:rPr>
+        <w:t>5</w:t>
+      </w:r>
+      <w:r>
+        <w:fldChar w:fldCharType="end"/>
+      </w:r>
+      <w:r>
+        <w:t>: ImagedAnimation:Object attributes</w:t>
+      </w:r>
+    </w:p>
+    <w:p>
+      <w:pPr>
+        <w:rPr>
+          <w:rStyle w:val="ResourceTagName"/>
+        </w:rPr>
+      </w:pPr>
+      <w:r>
+        <w:rPr>
+          <w:rStyle w:val="ResourceTagName"/>
+        </w:rPr>
+        <w:t>&lt;frame&gt;</w:t>
+      </w:r>
+    </w:p>
+    <w:tbl>
+      <w:tblPr>
+        <w:tblStyle w:val="LightList-Accent5"/>
+        <w:tblW w:w="0" w:type="auto"/>
+        <w:tblBorders>
+          <w:top w:val="single" w:sz="4" w:space="0" w:color="auto"/>
+          <w:left w:val="single" w:sz="4" w:space="0" w:color="auto"/>
+          <w:bottom w:val="single" w:sz="4" w:space="0" w:color="auto"/>
+          <w:right w:val="single" w:sz="4" w:space="0" w:color="auto"/>
+          <w:insideH w:val="single" w:sz="4" w:space="0" w:color="auto"/>
+          <w:insideV w:val="single" w:sz="4" w:space="0" w:color="auto"/>
+        </w:tblBorders>
+        <w:tblLook w:val="04A0" w:firstRow="1" w:lastRow="0" w:firstColumn="1" w:lastColumn="0" w:noHBand="0" w:noVBand="1"/>
+      </w:tblPr>
+      <w:tblGrid>
+        <w:gridCol w:w="3070"/>
+        <w:gridCol w:w="1433"/>
+        <w:gridCol w:w="4709"/>
+      </w:tblGrid>
+      <w:tr>
+        <w:trPr>
+          <w:cnfStyle w:val="100000000000" w:firstRow="1" w:lastRow="0" w:firstColumn="0" w:lastColumn="0" w:oddVBand="0" w:evenVBand="0" w:oddHBand="0" w:evenHBand="0" w:firstRowFirstColumn="0" w:firstRowLastColumn="0" w:lastRowFirstColumn="0" w:lastRowLastColumn="0"/>
+        </w:trPr>
+        <w:tc>
+          <w:tcPr>
+            <w:cnfStyle w:val="001000000000" w:firstRow="0" w:lastRow="0" w:firstColumn="1" w:lastColumn="0" w:oddVBand="0" w:evenVBand="0" w:oddHBand="0" w:evenHBand="0" w:firstRowFirstColumn="0" w:firstRowLastColumn="0" w:lastRowFirstColumn="0" w:lastRowLastColumn="0"/>
+            <w:tcW w:w="3070" w:type="dxa"/>
+          </w:tcPr>
+          <w:p>
+            <w:r>
+              <w:t>Name</w:t>
+            </w:r>
+          </w:p>
+        </w:tc>
+        <w:tc>
+          <w:tcPr>
+            <w:tcW w:w="1433" w:type="dxa"/>
+          </w:tcPr>
+          <w:p>
+            <w:pPr>
+              <w:cnfStyle w:val="100000000000" w:firstRow="1" w:lastRow="0" w:firstColumn="0" w:lastColumn="0" w:oddVBand="0" w:evenVBand="0" w:oddHBand="0" w:evenHBand="0" w:firstRowFirstColumn="0" w:firstRowLastColumn="0" w:lastRowFirstColumn="0" w:lastRowLastColumn="0"/>
+            </w:pPr>
+            <w:r>
+              <w:t>Type</w:t>
+            </w:r>
+          </w:p>
+        </w:tc>
+        <w:tc>
+          <w:tcPr>
+            <w:tcW w:w="4709" w:type="dxa"/>
+          </w:tcPr>
+          <w:p>
+            <w:pPr>
+              <w:cnfStyle w:val="100000000000" w:firstRow="1" w:lastRow="0" w:firstColumn="0" w:lastColumn="0" w:oddVBand="0" w:evenVBand="0" w:oddHBand="0" w:evenHBand="0" w:firstRowFirstColumn="0" w:firstRowLastColumn="0" w:lastRowFirstColumn="0" w:lastRowLastColumn="0"/>
+            </w:pPr>
+            <w:r>
+              <w:t>Notes</w:t>
+            </w:r>
+          </w:p>
+        </w:tc>
+      </w:tr>
+      <w:tr>
+        <w:trPr>
+          <w:cnfStyle w:val="000000100000" w:firstRow="0" w:lastRow="0" w:firstColumn="0" w:lastColumn="0" w:oddVBand="0" w:evenVBand="0" w:oddHBand="1" w:evenHBand="0" w:firstRowFirstColumn="0" w:firstRowLastColumn="0" w:lastRowFirstColumn="0" w:lastRowLastColumn="0"/>
+        </w:trPr>
+        <w:tc>
+          <w:tcPr>
+            <w:cnfStyle w:val="001000000000" w:firstRow="0" w:lastRow="0" w:firstColumn="1" w:lastColumn="0" w:oddVBand="0" w:evenVBand="0" w:oddHBand="0" w:evenHBand="0" w:firstRowFirstColumn="0" w:firstRowLastColumn="0" w:lastRowFirstColumn="0" w:lastRowLastColumn="0"/>
+            <w:tcW w:w="3070" w:type="dxa"/>
+            <w:tcBorders>
+              <w:top w:val="none" w:sz="0" w:space="0" w:color="auto"/>
+              <w:left w:val="none" w:sz="0" w:space="0" w:color="auto"/>
+              <w:bottom w:val="none" w:sz="0" w:space="0" w:color="auto"/>
+            </w:tcBorders>
+          </w:tcPr>
+          <w:p>
+            <w:r>
+              <w:t>name</w:t>
+            </w:r>
+          </w:p>
+        </w:tc>
+        <w:tc>
+          <w:tcPr>
+            <w:tcW w:w="1433" w:type="dxa"/>
+            <w:tcBorders>
+              <w:top w:val="none" w:sz="0" w:space="0" w:color="auto"/>
+              <w:bottom w:val="none" w:sz="0" w:space="0" w:color="auto"/>
+            </w:tcBorders>
+          </w:tcPr>
+          <w:p>
+            <w:pPr>
+              <w:cnfStyle w:val="000000100000" w:firstRow="0" w:lastRow="0" w:firstColumn="0" w:lastColumn="0" w:oddVBand="0" w:evenVBand="0" w:oddHBand="1" w:evenHBand="0" w:firstRowFirstColumn="0" w:firstRowLastColumn="0" w:lastRowFirstColumn="0" w:lastRowLastColumn="0"/>
+            </w:pPr>
+            <w:r>
+              <w:t>String</w:t>
+            </w:r>
+          </w:p>
+        </w:tc>
+        <w:tc>
+          <w:tcPr>
+            <w:tcW w:w="4709" w:type="dxa"/>
+            <w:tcBorders>
+              <w:top w:val="none" w:sz="0" w:space="0" w:color="auto"/>
+              <w:bottom w:val="none" w:sz="0" w:space="0" w:color="auto"/>
+              <w:right w:val="none" w:sz="0" w:space="0" w:color="auto"/>
+            </w:tcBorders>
+          </w:tcPr>
+          <w:p>
+            <w:pPr>
+              <w:cnfStyle w:val="000000100000" w:firstRow="0" w:lastRow="0" w:firstColumn="0" w:lastColumn="0" w:oddVBand="0" w:evenVBand="0" w:oddHBand="1" w:evenHBand="0" w:firstRowFirstColumn="0" w:firstRowLastColumn="0" w:lastRowFirstColumn="0" w:lastRowLastColumn="0"/>
+            </w:pPr>
+          </w:p>
+        </w:tc>
+      </w:tr>
+      <w:tr>
+        <w:tc>
+          <w:tcPr>
+            <w:cnfStyle w:val="001000000000" w:firstRow="0" w:lastRow="0" w:firstColumn="1" w:lastColumn="0" w:oddVBand="0" w:evenVBand="0" w:oddHBand="0" w:evenHBand="0" w:firstRowFirstColumn="0" w:firstRowLastColumn="0" w:lastRowFirstColumn="0" w:lastRowLastColumn="0"/>
+            <w:tcW w:w="3070" w:type="dxa"/>
+          </w:tcPr>
+          <w:p>
+            <w:r>
+              <w:t>fps</w:t>
+            </w:r>
+          </w:p>
+        </w:tc>
+        <w:tc>
+          <w:tcPr>
+            <w:tcW w:w="1433" w:type="dxa"/>
+          </w:tcPr>
+          <w:p>
+            <w:pPr>
+              <w:cnfStyle w:val="000000000000" w:firstRow="0" w:lastRow="0" w:firstColumn="0" w:lastColumn="0" w:oddVBand="0" w:evenVBand="0" w:oddHBand="0" w:evenHBand="0" w:firstRowFirstColumn="0" w:firstRowLastColumn="0" w:lastRowFirstColumn="0" w:lastRowLastColumn="0"/>
+            </w:pPr>
+            <w:r>
+              <w:t>Integer</w:t>
+            </w:r>
+          </w:p>
+        </w:tc>
+        <w:tc>
+          <w:tcPr>
+            <w:tcW w:w="4709" w:type="dxa"/>
+          </w:tcPr>
+          <w:p>
+            <w:pPr>
+              <w:cnfStyle w:val="000000000000" w:firstRow="0" w:lastRow="0" w:firstColumn="0" w:lastColumn="0" w:oddVBand="0" w:evenVBand="0" w:oddHBand="0" w:evenHBand="0" w:firstRowFirstColumn="0" w:firstRowLastColumn="0" w:lastRowFirstColumn="0" w:lastRowLastColumn="0"/>
+            </w:pPr>
+          </w:p>
+        </w:tc>
+      </w:tr>
+      <w:tr>
+        <w:trPr>
+          <w:cnfStyle w:val="000000100000" w:firstRow="0" w:lastRow="0" w:firstColumn="0" w:lastColumn="0" w:oddVBand="0" w:evenVBand="0" w:oddHBand="1" w:evenHBand="0" w:firstRowFirstColumn="0" w:firstRowLastColumn="0" w:lastRowFirstColumn="0" w:lastRowLastColumn="0"/>
+        </w:trPr>
+        <w:tc>
+          <w:tcPr>
+            <w:cnfStyle w:val="001000000000" w:firstRow="0" w:lastRow="0" w:firstColumn="1" w:lastColumn="0" w:oddVBand="0" w:evenVBand="0" w:oddHBand="0" w:evenHBand="0" w:firstRowFirstColumn="0" w:firstRowLastColumn="0" w:lastRowFirstColumn="0" w:lastRowLastColumn="0"/>
+            <w:tcW w:w="3070" w:type="dxa"/>
+            <w:tcBorders>
+              <w:top w:val="none" w:sz="0" w:space="0" w:color="auto"/>
+              <w:left w:val="none" w:sz="0" w:space="0" w:color="auto"/>
+              <w:bottom w:val="none" w:sz="0" w:space="0" w:color="auto"/>
+            </w:tcBorders>
+          </w:tcPr>
+          <w:p>
+            <w:r>
+              <w:t>frame-count</w:t>
+            </w:r>
+          </w:p>
+        </w:tc>
+        <w:tc>
+          <w:tcPr>
+            <w:tcW w:w="1433" w:type="dxa"/>
+            <w:tcBorders>
+              <w:top w:val="none" w:sz="0" w:space="0" w:color="auto"/>
+              <w:bottom w:val="none" w:sz="0" w:space="0" w:color="auto"/>
+            </w:tcBorders>
+          </w:tcPr>
+          <w:p>
+            <w:pPr>
+              <w:cnfStyle w:val="000000100000" w:firstRow="0" w:lastRow="0" w:firstColumn="0" w:lastColumn="0" w:oddVBand="0" w:evenVBand="0" w:oddHBand="1" w:evenHBand="0" w:firstRowFirstColumn="0" w:firstRowLastColumn="0" w:lastRowFirstColumn="0" w:lastRowLastColumn="0"/>
+            </w:pPr>
+            <w:r>
+              <w:t>Integer</w:t>
+            </w:r>
+          </w:p>
+        </w:tc>
+        <w:tc>
+          <w:tcPr>
+            <w:tcW w:w="4709" w:type="dxa"/>
+            <w:tcBorders>
+              <w:top w:val="none" w:sz="0" w:space="0" w:color="auto"/>
+              <w:bottom w:val="none" w:sz="0" w:space="0" w:color="auto"/>
+              <w:right w:val="none" w:sz="0" w:space="0" w:color="auto"/>
+            </w:tcBorders>
+          </w:tcPr>
+          <w:p>
+            <w:pPr>
+              <w:keepNext/>
+              <w:cnfStyle w:val="000000100000" w:firstRow="0" w:lastRow="0" w:firstColumn="0" w:lastColumn="0" w:oddVBand="0" w:evenVBand="0" w:oddHBand="1" w:evenHBand="0" w:firstRowFirstColumn="0" w:firstRowLastColumn="0" w:lastRowFirstColumn="0" w:lastRowLastColumn="0"/>
+            </w:pPr>
+          </w:p>
+        </w:tc>
+      </w:tr>
+    </w:tbl>
+    <w:p>
+      <w:pPr>
+        <w:pStyle w:val="Caption"/>
+        <w:jc w:val="center"/>
+      </w:pPr>
+      <w:bookmarkStart w:id="14" w:name="_Toc322212927"/>
+      <w:r>
+        <w:t xml:space="preserve">Table </w:t>
+      </w:r>
+      <w:r>
+        <w:fldChar w:fldCharType="begin"/>
+      </w:r>
+      <w:r>
+        <w:instrText xml:space="preserve"> SEQ Table \* ARABIC </w:instrText>
+      </w:r>
+      <w:r>
+        <w:fldChar w:fldCharType="separate"/>
+      </w:r>
+      <w:r>
+        <w:rPr>
+          <w:noProof/>
+        </w:rPr>
+        <w:t>6</w:t>
+      </w:r>
+      <w:r>
+        <w:rPr>
+          <w:noProof/>
+        </w:rPr>
+        <w:fldChar w:fldCharType="end"/>
+      </w:r>
+      <w:r>
         <w:t>: ImagedAnimation:Frame attributes</w:t>
       </w:r>
-      <w:bookmarkEnd w:id="9"/>
+      <w:bookmarkEnd w:id="14"/>
     </w:p>
     <w:p>
       <w:pPr>
@@ -2047,13 +4149,877 @@
           <w:rStyle w:val="ResourceTagName"/>
         </w:rPr>
       </w:pPr>
-    </w:p>
-    <w:p>
-      <w:pPr>
+      <w:r>
         <w:rPr>
           <w:rStyle w:val="ResourceTagName"/>
         </w:rPr>
-      </w:pPr>
+        <w:t>&lt;action&gt;</w:t>
+      </w:r>
+    </w:p>
+    <w:tbl>
+      <w:tblPr>
+        <w:tblStyle w:val="LightList-Accent5"/>
+        <w:tblW w:w="0" w:type="auto"/>
+        <w:tblBorders>
+          <w:top w:val="single" w:sz="4" w:space="0" w:color="auto"/>
+          <w:left w:val="single" w:sz="4" w:space="0" w:color="auto"/>
+          <w:bottom w:val="single" w:sz="4" w:space="0" w:color="auto"/>
+          <w:right w:val="single" w:sz="4" w:space="0" w:color="auto"/>
+          <w:insideH w:val="single" w:sz="4" w:space="0" w:color="auto"/>
+          <w:insideV w:val="single" w:sz="4" w:space="0" w:color="auto"/>
+        </w:tblBorders>
+        <w:tblLook w:val="04A0" w:firstRow="1" w:lastRow="0" w:firstColumn="1" w:lastColumn="0" w:noHBand="0" w:noVBand="1"/>
+      </w:tblPr>
+      <w:tblGrid>
+        <w:gridCol w:w="3070"/>
+        <w:gridCol w:w="1433"/>
+        <w:gridCol w:w="4709"/>
+      </w:tblGrid>
+      <w:tr>
+        <w:trPr>
+          <w:cnfStyle w:val="100000000000" w:firstRow="1" w:lastRow="0" w:firstColumn="0" w:lastColumn="0" w:oddVBand="0" w:evenVBand="0" w:oddHBand="0" w:evenHBand="0" w:firstRowFirstColumn="0" w:firstRowLastColumn="0" w:lastRowFirstColumn="0" w:lastRowLastColumn="0"/>
+        </w:trPr>
+        <w:tc>
+          <w:tcPr>
+            <w:cnfStyle w:val="001000000000" w:firstRow="0" w:lastRow="0" w:firstColumn="1" w:lastColumn="0" w:oddVBand="0" w:evenVBand="0" w:oddHBand="0" w:evenHBand="0" w:firstRowFirstColumn="0" w:firstRowLastColumn="0" w:lastRowFirstColumn="0" w:lastRowLastColumn="0"/>
+            <w:tcW w:w="3070" w:type="dxa"/>
+          </w:tcPr>
+          <w:p>
+            <w:r>
+              <w:t>Name</w:t>
+            </w:r>
+          </w:p>
+        </w:tc>
+        <w:tc>
+          <w:tcPr>
+            <w:tcW w:w="1433" w:type="dxa"/>
+          </w:tcPr>
+          <w:p>
+            <w:pPr>
+              <w:cnfStyle w:val="100000000000" w:firstRow="1" w:lastRow="0" w:firstColumn="0" w:lastColumn="0" w:oddVBand="0" w:evenVBand="0" w:oddHBand="0" w:evenHBand="0" w:firstRowFirstColumn="0" w:firstRowLastColumn="0" w:lastRowFirstColumn="0" w:lastRowLastColumn="0"/>
+            </w:pPr>
+            <w:r>
+              <w:t>Type</w:t>
+            </w:r>
+          </w:p>
+        </w:tc>
+        <w:tc>
+          <w:tcPr>
+            <w:tcW w:w="4709" w:type="dxa"/>
+          </w:tcPr>
+          <w:p>
+            <w:pPr>
+              <w:cnfStyle w:val="100000000000" w:firstRow="1" w:lastRow="0" w:firstColumn="0" w:lastColumn="0" w:oddVBand="0" w:evenVBand="0" w:oddHBand="0" w:evenHBand="0" w:firstRowFirstColumn="0" w:firstRowLastColumn="0" w:lastRowFirstColumn="0" w:lastRowLastColumn="0"/>
+            </w:pPr>
+            <w:r>
+              <w:t>Notes</w:t>
+            </w:r>
+          </w:p>
+        </w:tc>
+      </w:tr>
+      <w:tr>
+        <w:trPr>
+          <w:cnfStyle w:val="000000100000" w:firstRow="0" w:lastRow="0" w:firstColumn="0" w:lastColumn="0" w:oddVBand="0" w:evenVBand="0" w:oddHBand="1" w:evenHBand="0" w:firstRowFirstColumn="0" w:firstRowLastColumn="0" w:lastRowFirstColumn="0" w:lastRowLastColumn="0"/>
+        </w:trPr>
+        <w:tc>
+          <w:tcPr>
+            <w:cnfStyle w:val="001000000000" w:firstRow="0" w:lastRow="0" w:firstColumn="1" w:lastColumn="0" w:oddVBand="0" w:evenVBand="0" w:oddHBand="0" w:evenHBand="0" w:firstRowFirstColumn="0" w:firstRowLastColumn="0" w:lastRowFirstColumn="0" w:lastRowLastColumn="0"/>
+            <w:tcW w:w="3070" w:type="dxa"/>
+            <w:tcBorders>
+              <w:top w:val="none" w:sz="0" w:space="0" w:color="auto"/>
+              <w:left w:val="none" w:sz="0" w:space="0" w:color="auto"/>
+              <w:bottom w:val="none" w:sz="0" w:space="0" w:color="auto"/>
+            </w:tcBorders>
+          </w:tcPr>
+          <w:p>
+            <w:r>
+              <w:t>object-id</w:t>
+            </w:r>
+          </w:p>
+        </w:tc>
+        <w:tc>
+          <w:tcPr>
+            <w:tcW w:w="1433" w:type="dxa"/>
+            <w:tcBorders>
+              <w:top w:val="none" w:sz="0" w:space="0" w:color="auto"/>
+              <w:bottom w:val="none" w:sz="0" w:space="0" w:color="auto"/>
+            </w:tcBorders>
+          </w:tcPr>
+          <w:p>
+            <w:pPr>
+              <w:cnfStyle w:val="000000100000" w:firstRow="0" w:lastRow="0" w:firstColumn="0" w:lastColumn="0" w:oddVBand="0" w:evenVBand="0" w:oddHBand="1" w:evenHBand="0" w:firstRowFirstColumn="0" w:firstRowLastColumn="0" w:lastRowFirstColumn="0" w:lastRowLastColumn="0"/>
+            </w:pPr>
+            <w:r>
+              <w:t>Integer</w:t>
+            </w:r>
+          </w:p>
+        </w:tc>
+        <w:tc>
+          <w:tcPr>
+            <w:tcW w:w="4709" w:type="dxa"/>
+            <w:tcBorders>
+              <w:top w:val="none" w:sz="0" w:space="0" w:color="auto"/>
+              <w:bottom w:val="none" w:sz="0" w:space="0" w:color="auto"/>
+              <w:right w:val="none" w:sz="0" w:space="0" w:color="auto"/>
+            </w:tcBorders>
+          </w:tcPr>
+          <w:p>
+            <w:pPr>
+              <w:cnfStyle w:val="000000100000" w:firstRow="0" w:lastRow="0" w:firstColumn="0" w:lastColumn="0" w:oddVBand="0" w:evenVBand="0" w:oddHBand="1" w:evenHBand="0" w:firstRowFirstColumn="0" w:firstRowLastColumn="0" w:lastRowFirstColumn="0" w:lastRowLastColumn="0"/>
+            </w:pPr>
+          </w:p>
+        </w:tc>
+      </w:tr>
+      <w:tr>
+        <w:tc>
+          <w:tcPr>
+            <w:cnfStyle w:val="001000000000" w:firstRow="0" w:lastRow="0" w:firstColumn="1" w:lastColumn="0" w:oddVBand="0" w:evenVBand="0" w:oddHBand="0" w:evenHBand="0" w:firstRowFirstColumn="0" w:firstRowLastColumn="0" w:lastRowFirstColumn="0" w:lastRowLastColumn="0"/>
+            <w:tcW w:w="3070" w:type="dxa"/>
+          </w:tcPr>
+          <w:p>
+            <w:r>
+              <w:t>queue</w:t>
+            </w:r>
+          </w:p>
+        </w:tc>
+        <w:tc>
+          <w:tcPr>
+            <w:tcW w:w="1433" w:type="dxa"/>
+          </w:tcPr>
+          <w:p>
+            <w:pPr>
+              <w:cnfStyle w:val="000000000000" w:firstRow="0" w:lastRow="0" w:firstColumn="0" w:lastColumn="0" w:oddVBand="0" w:evenVBand="0" w:oddHBand="0" w:evenHBand="0" w:firstRowFirstColumn="0" w:firstRowLastColumn="0" w:lastRowFirstColumn="0" w:lastRowLastColumn="0"/>
+            </w:pPr>
+            <w:r>
+              <w:t>Integer</w:t>
+            </w:r>
+          </w:p>
+        </w:tc>
+        <w:tc>
+          <w:tcPr>
+            <w:tcW w:w="4709" w:type="dxa"/>
+          </w:tcPr>
+          <w:p>
+            <w:pPr>
+              <w:cnfStyle w:val="000000000000" w:firstRow="0" w:lastRow="0" w:firstColumn="0" w:lastColumn="0" w:oddVBand="0" w:evenVBand="0" w:oddHBand="0" w:evenHBand="0" w:firstRowFirstColumn="0" w:firstRowLastColumn="0" w:lastRowFirstColumn="0" w:lastRowLastColumn="0"/>
+            </w:pPr>
+          </w:p>
+        </w:tc>
+      </w:tr>
+      <w:tr>
+        <w:trPr>
+          <w:cnfStyle w:val="000000100000" w:firstRow="0" w:lastRow="0" w:firstColumn="0" w:lastColumn="0" w:oddVBand="0" w:evenVBand="0" w:oddHBand="1" w:evenHBand="0" w:firstRowFirstColumn="0" w:firstRowLastColumn="0" w:lastRowFirstColumn="0" w:lastRowLastColumn="0"/>
+        </w:trPr>
+        <w:tc>
+          <w:tcPr>
+            <w:cnfStyle w:val="001000000000" w:firstRow="0" w:lastRow="0" w:firstColumn="1" w:lastColumn="0" w:oddVBand="0" w:evenVBand="0" w:oddHBand="0" w:evenHBand="0" w:firstRowFirstColumn="0" w:firstRowLastColumn="0" w:lastRowFirstColumn="0" w:lastRowLastColumn="0"/>
+            <w:tcW w:w="3070" w:type="dxa"/>
+            <w:tcBorders>
+              <w:top w:val="none" w:sz="0" w:space="0" w:color="auto"/>
+              <w:left w:val="none" w:sz="0" w:space="0" w:color="auto"/>
+              <w:bottom w:val="none" w:sz="0" w:space="0" w:color="auto"/>
+            </w:tcBorders>
+          </w:tcPr>
+          <w:p>
+            <w:r>
+              <w:t>translate</w:t>
+            </w:r>
+          </w:p>
+        </w:tc>
+        <w:tc>
+          <w:tcPr>
+            <w:tcW w:w="1433" w:type="dxa"/>
+            <w:tcBorders>
+              <w:top w:val="none" w:sz="0" w:space="0" w:color="auto"/>
+              <w:bottom w:val="none" w:sz="0" w:space="0" w:color="auto"/>
+            </w:tcBorders>
+          </w:tcPr>
+          <w:p>
+            <w:pPr>
+              <w:cnfStyle w:val="000000100000" w:firstRow="0" w:lastRow="0" w:firstColumn="0" w:lastColumn="0" w:oddVBand="0" w:evenVBand="0" w:oddHBand="1" w:evenHBand="0" w:firstRowFirstColumn="0" w:firstRowLastColumn="0" w:lastRowFirstColumn="0" w:lastRowLastColumn="0"/>
+            </w:pPr>
+            <w:r>
+              <w:t>Vector2f</w:t>
+            </w:r>
+          </w:p>
+        </w:tc>
+        <w:tc>
+          <w:tcPr>
+            <w:tcW w:w="4709" w:type="dxa"/>
+            <w:tcBorders>
+              <w:top w:val="none" w:sz="0" w:space="0" w:color="auto"/>
+              <w:bottom w:val="none" w:sz="0" w:space="0" w:color="auto"/>
+              <w:right w:val="none" w:sz="0" w:space="0" w:color="auto"/>
+            </w:tcBorders>
+          </w:tcPr>
+          <w:p>
+            <w:pPr>
+              <w:keepNext/>
+              <w:cnfStyle w:val="000000100000" w:firstRow="0" w:lastRow="0" w:firstColumn="0" w:lastColumn="0" w:oddVBand="0" w:evenVBand="0" w:oddHBand="1" w:evenHBand="0" w:firstRowFirstColumn="0" w:firstRowLastColumn="0" w:lastRowFirstColumn="0" w:lastRowLastColumn="0"/>
+            </w:pPr>
+            <w:r>
+              <w:t>i</w:t>
+            </w:r>
+            <w:r>
+              <w:t>n pixels</w:t>
+            </w:r>
+          </w:p>
+        </w:tc>
+      </w:tr>
+      <w:tr>
+        <w:tc>
+          <w:tcPr>
+            <w:cnfStyle w:val="001000000000" w:firstRow="0" w:lastRow="0" w:firstColumn="1" w:lastColumn="0" w:oddVBand="0" w:evenVBand="0" w:oddHBand="0" w:evenHBand="0" w:firstRowFirstColumn="0" w:firstRowLastColumn="0" w:lastRowFirstColumn="0" w:lastRowLastColumn="0"/>
+            <w:tcW w:w="3070" w:type="dxa"/>
+          </w:tcPr>
+          <w:p>
+            <w:r>
+              <w:t>scale</w:t>
+            </w:r>
+          </w:p>
+        </w:tc>
+        <w:tc>
+          <w:tcPr>
+            <w:tcW w:w="1433" w:type="dxa"/>
+          </w:tcPr>
+          <w:p>
+            <w:pPr>
+              <w:cnfStyle w:val="000000000000" w:firstRow="0" w:lastRow="0" w:firstColumn="0" w:lastColumn="0" w:oddVBand="0" w:evenVBand="0" w:oddHBand="0" w:evenHBand="0" w:firstRowFirstColumn="0" w:firstRowLastColumn="0" w:lastRowFirstColumn="0" w:lastRowLastColumn="0"/>
+            </w:pPr>
+            <w:r>
+              <w:t>Vector2f</w:t>
+            </w:r>
+          </w:p>
+        </w:tc>
+        <w:tc>
+          <w:tcPr>
+            <w:tcW w:w="4709" w:type="dxa"/>
+          </w:tcPr>
+          <w:p>
+            <w:pPr>
+              <w:keepNext/>
+              <w:cnfStyle w:val="000000000000" w:firstRow="0" w:lastRow="0" w:firstColumn="0" w:lastColumn="0" w:oddVBand="0" w:evenVBand="0" w:oddHBand="0" w:evenHBand="0" w:firstRowFirstColumn="0" w:firstRowLastColumn="0" w:lastRowFirstColumn="0" w:lastRowLastColumn="0"/>
+            </w:pPr>
+            <w:r>
+              <w:t>n</w:t>
+            </w:r>
+            <w:r>
+              <w:t>ormalized</w:t>
+            </w:r>
+          </w:p>
+        </w:tc>
+      </w:tr>
+      <w:tr>
+        <w:trPr>
+          <w:cnfStyle w:val="000000100000" w:firstRow="0" w:lastRow="0" w:firstColumn="0" w:lastColumn="0" w:oddVBand="0" w:evenVBand="0" w:oddHBand="1" w:evenHBand="0" w:firstRowFirstColumn="0" w:firstRowLastColumn="0" w:lastRowFirstColumn="0" w:lastRowLastColumn="0"/>
+        </w:trPr>
+        <w:tc>
+          <w:tcPr>
+            <w:cnfStyle w:val="001000000000" w:firstRow="0" w:lastRow="0" w:firstColumn="1" w:lastColumn="0" w:oddVBand="0" w:evenVBand="0" w:oddHBand="0" w:evenHBand="0" w:firstRowFirstColumn="0" w:firstRowLastColumn="0" w:lastRowFirstColumn="0" w:lastRowLastColumn="0"/>
+            <w:tcW w:w="3070" w:type="dxa"/>
+            <w:tcBorders>
+              <w:top w:val="none" w:sz="0" w:space="0" w:color="auto"/>
+              <w:left w:val="none" w:sz="0" w:space="0" w:color="auto"/>
+              <w:bottom w:val="none" w:sz="0" w:space="0" w:color="auto"/>
+            </w:tcBorders>
+          </w:tcPr>
+          <w:p>
+            <w:r>
+              <w:t>skew</w:t>
+            </w:r>
+          </w:p>
+        </w:tc>
+        <w:tc>
+          <w:tcPr>
+            <w:tcW w:w="1433" w:type="dxa"/>
+            <w:tcBorders>
+              <w:top w:val="none" w:sz="0" w:space="0" w:color="auto"/>
+              <w:bottom w:val="none" w:sz="0" w:space="0" w:color="auto"/>
+            </w:tcBorders>
+          </w:tcPr>
+          <w:p>
+            <w:pPr>
+              <w:cnfStyle w:val="000000100000" w:firstRow="0" w:lastRow="0" w:firstColumn="0" w:lastColumn="0" w:oddVBand="0" w:evenVBand="0" w:oddHBand="1" w:evenHBand="0" w:firstRowFirstColumn="0" w:firstRowLastColumn="0" w:lastRowFirstColumn="0" w:lastRowLastColumn="0"/>
+            </w:pPr>
+            <w:r>
+              <w:t>Vector2f</w:t>
+            </w:r>
+          </w:p>
+        </w:tc>
+        <w:tc>
+          <w:tcPr>
+            <w:tcW w:w="4709" w:type="dxa"/>
+            <w:tcBorders>
+              <w:top w:val="none" w:sz="0" w:space="0" w:color="auto"/>
+              <w:bottom w:val="none" w:sz="0" w:space="0" w:color="auto"/>
+              <w:right w:val="none" w:sz="0" w:space="0" w:color="auto"/>
+            </w:tcBorders>
+          </w:tcPr>
+          <w:p>
+            <w:pPr>
+              <w:keepNext/>
+              <w:cnfStyle w:val="000000100000" w:firstRow="0" w:lastRow="0" w:firstColumn="0" w:lastColumn="0" w:oddVBand="0" w:evenVBand="0" w:oddHBand="1" w:evenHBand="0" w:firstRowFirstColumn="0" w:firstRowLastColumn="0" w:lastRowFirstColumn="0" w:lastRowLastColumn="0"/>
+            </w:pPr>
+            <w:r>
+              <w:t>i</w:t>
+            </w:r>
+            <w:r>
+              <w:t>n radians</w:t>
+            </w:r>
+          </w:p>
+        </w:tc>
+      </w:tr>
+    </w:tbl>
+    <w:p>
+      <w:pPr>
+        <w:pStyle w:val="Caption"/>
+        <w:jc w:val="center"/>
+        <w:rPr>
+          <w:rStyle w:val="ResourceTagName"/>
+          <w:lang w:val="en-US"/>
+        </w:rPr>
+      </w:pPr>
+      <w:r>
+        <w:rPr>
+          <w:lang w:val="en-US"/>
+        </w:rPr>
+        <w:t xml:space="preserve">Table </w:t>
+      </w:r>
+      <w:r>
+        <w:fldChar w:fldCharType="begin"/>
+      </w:r>
+      <w:r>
+        <w:rPr>
+          <w:lang w:val="en-US"/>
+        </w:rPr>
+        <w:instrText xml:space="preserve"> SEQ Table \* ARABIC </w:instrText>
+      </w:r>
+      <w:r>
+        <w:fldChar w:fldCharType="separate"/>
+      </w:r>
+      <w:r>
+        <w:rPr>
+          <w:noProof/>
+          <w:lang w:val="en-US"/>
+        </w:rPr>
+        <w:t>7</w:t>
+      </w:r>
+      <w:r>
+        <w:fldChar w:fldCharType="end"/>
+      </w:r>
+      <w:r>
+        <w:rPr>
+          <w:lang w:val="en-US"/>
+        </w:rPr>
+        <w:t xml:space="preserve">: </w:t>
+      </w:r>
+      <w:proofErr w:type="spellStart"/>
+      <w:r>
+        <w:rPr>
+          <w:lang w:val="en-US"/>
+        </w:rPr>
+        <w:t>ImagedAnimation</w:t>
+      </w:r>
+      <w:proofErr w:type="gramStart"/>
+      <w:r>
+        <w:rPr>
+          <w:lang w:val="en-US"/>
+        </w:rPr>
+        <w:t>:Frame:Action</w:t>
+      </w:r>
+      <w:proofErr w:type="spellEnd"/>
+      <w:proofErr w:type="gramEnd"/>
+      <w:r>
+        <w:rPr>
+          <w:lang w:val="en-US"/>
+        </w:rPr>
+        <w:t xml:space="preserve"> attributes</w:t>
+      </w:r>
+    </w:p>
+    <w:p>
+      <w:pPr>
+        <w:pStyle w:val="Heading2"/>
+        <w:rPr>
+          <w:lang w:val="en-US"/>
+        </w:rPr>
+      </w:pPr>
+      <w:bookmarkStart w:id="15" w:name="_Toc322212892"/>
+      <w:r>
+        <w:rPr>
+          <w:lang w:val="en-US"/>
+        </w:rPr>
+        <w:t>Texture</w:t>
+      </w:r>
+      <w:bookmarkEnd w:id="15"/>
+    </w:p>
+    <w:p>
+      <w:pPr>
+        <w:rPr>
+          <w:rStyle w:val="ResourceTagName"/>
+        </w:rPr>
+      </w:pPr>
+      <w:r>
+        <w:rPr>
+          <w:rStyle w:val="ResourceTagName"/>
+        </w:rPr>
+        <w:t>&lt;</w:t>
+      </w:r>
+      <w:r>
+        <w:rPr>
+          <w:rStyle w:val="ResourceTagName"/>
+        </w:rPr>
+        <w:t>texture</w:t>
+      </w:r>
+      <w:r>
+        <w:rPr>
+          <w:rStyle w:val="ResourceTagName"/>
+        </w:rPr>
+        <w:t>&gt;</w:t>
+      </w:r>
+    </w:p>
+    <w:p>
+      <w:pPr>
+        <w:pStyle w:val="Heading3"/>
+      </w:pPr>
+      <w:bookmarkStart w:id="16" w:name="_Toc322212893"/>
+      <w:r>
+        <w:t>Attributes</w:t>
+      </w:r>
+      <w:bookmarkEnd w:id="16"/>
+    </w:p>
+    <w:tbl>
+      <w:tblPr>
+        <w:tblStyle w:val="LightList-Accent5"/>
+        <w:tblW w:w="0" w:type="auto"/>
+        <w:tblBorders>
+          <w:top w:val="single" w:sz="4" w:space="0" w:color="auto"/>
+          <w:left w:val="single" w:sz="4" w:space="0" w:color="auto"/>
+          <w:bottom w:val="single" w:sz="4" w:space="0" w:color="auto"/>
+          <w:right w:val="single" w:sz="4" w:space="0" w:color="auto"/>
+          <w:insideH w:val="single" w:sz="4" w:space="0" w:color="auto"/>
+          <w:insideV w:val="single" w:sz="4" w:space="0" w:color="auto"/>
+        </w:tblBorders>
+        <w:tblLook w:val="04A0" w:firstRow="1" w:lastRow="0" w:firstColumn="1" w:lastColumn="0" w:noHBand="0" w:noVBand="1"/>
+      </w:tblPr>
+      <w:tblGrid>
+        <w:gridCol w:w="3070"/>
+        <w:gridCol w:w="1433"/>
+        <w:gridCol w:w="4709"/>
+      </w:tblGrid>
+      <w:tr>
+        <w:trPr>
+          <w:cnfStyle w:val="100000000000" w:firstRow="1" w:lastRow="0" w:firstColumn="0" w:lastColumn="0" w:oddVBand="0" w:evenVBand="0" w:oddHBand="0" w:evenHBand="0" w:firstRowFirstColumn="0" w:firstRowLastColumn="0" w:lastRowFirstColumn="0" w:lastRowLastColumn="0"/>
+        </w:trPr>
+        <w:tc>
+          <w:tcPr>
+            <w:cnfStyle w:val="001000000000" w:firstRow="0" w:lastRow="0" w:firstColumn="1" w:lastColumn="0" w:oddVBand="0" w:evenVBand="0" w:oddHBand="0" w:evenHBand="0" w:firstRowFirstColumn="0" w:firstRowLastColumn="0" w:lastRowFirstColumn="0" w:lastRowLastColumn="0"/>
+            <w:tcW w:w="3070" w:type="dxa"/>
+          </w:tcPr>
+          <w:p>
+            <w:r>
+              <w:t>Name</w:t>
+            </w:r>
+          </w:p>
+        </w:tc>
+        <w:tc>
+          <w:tcPr>
+            <w:tcW w:w="1433" w:type="dxa"/>
+          </w:tcPr>
+          <w:p>
+            <w:pPr>
+              <w:cnfStyle w:val="100000000000" w:firstRow="1" w:lastRow="0" w:firstColumn="0" w:lastColumn="0" w:oddVBand="0" w:evenVBand="0" w:oddHBand="0" w:evenHBand="0" w:firstRowFirstColumn="0" w:firstRowLastColumn="0" w:lastRowFirstColumn="0" w:lastRowLastColumn="0"/>
+            </w:pPr>
+            <w:r>
+              <w:t>Type</w:t>
+            </w:r>
+          </w:p>
+        </w:tc>
+        <w:tc>
+          <w:tcPr>
+            <w:tcW w:w="4709" w:type="dxa"/>
+          </w:tcPr>
+          <w:p>
+            <w:pPr>
+              <w:cnfStyle w:val="100000000000" w:firstRow="1" w:lastRow="0" w:firstColumn="0" w:lastColumn="0" w:oddVBand="0" w:evenVBand="0" w:oddHBand="0" w:evenHBand="0" w:firstRowFirstColumn="0" w:firstRowLastColumn="0" w:lastRowFirstColumn="0" w:lastRowLastColumn="0"/>
+            </w:pPr>
+            <w:r>
+              <w:t>Notes</w:t>
+            </w:r>
+          </w:p>
+        </w:tc>
+      </w:tr>
+      <w:tr>
+        <w:trPr>
+          <w:cnfStyle w:val="000000100000" w:firstRow="0" w:lastRow="0" w:firstColumn="0" w:lastColumn="0" w:oddVBand="0" w:evenVBand="0" w:oddHBand="1" w:evenHBand="0" w:firstRowFirstColumn="0" w:firstRowLastColumn="0" w:lastRowFirstColumn="0" w:lastRowLastColumn="0"/>
+        </w:trPr>
+        <w:tc>
+          <w:tcPr>
+            <w:cnfStyle w:val="001000000000" w:firstRow="0" w:lastRow="0" w:firstColumn="1" w:lastColumn="0" w:oddVBand="0" w:evenVBand="0" w:oddHBand="0" w:evenHBand="0" w:firstRowFirstColumn="0" w:firstRowLastColumn="0" w:lastRowFirstColumn="0" w:lastRowLastColumn="0"/>
+            <w:tcW w:w="3070" w:type="dxa"/>
+            <w:tcBorders>
+              <w:top w:val="none" w:sz="0" w:space="0" w:color="auto"/>
+              <w:left w:val="none" w:sz="0" w:space="0" w:color="auto"/>
+              <w:bottom w:val="none" w:sz="0" w:space="0" w:color="auto"/>
+            </w:tcBorders>
+          </w:tcPr>
+          <w:p>
+            <w:r>
+              <w:t>name</w:t>
+            </w:r>
+          </w:p>
+        </w:tc>
+        <w:tc>
+          <w:tcPr>
+            <w:tcW w:w="1433" w:type="dxa"/>
+            <w:tcBorders>
+              <w:top w:val="none" w:sz="0" w:space="0" w:color="auto"/>
+              <w:bottom w:val="none" w:sz="0" w:space="0" w:color="auto"/>
+            </w:tcBorders>
+          </w:tcPr>
+          <w:p>
+            <w:pPr>
+              <w:cnfStyle w:val="000000100000" w:firstRow="0" w:lastRow="0" w:firstColumn="0" w:lastColumn="0" w:oddVBand="0" w:evenVBand="0" w:oddHBand="1" w:evenHBand="0" w:firstRowFirstColumn="0" w:firstRowLastColumn="0" w:lastRowFirstColumn="0" w:lastRowLastColumn="0"/>
+            </w:pPr>
+            <w:r>
+              <w:t>String</w:t>
+            </w:r>
+          </w:p>
+        </w:tc>
+        <w:tc>
+          <w:tcPr>
+            <w:tcW w:w="4709" w:type="dxa"/>
+            <w:tcBorders>
+              <w:top w:val="none" w:sz="0" w:space="0" w:color="auto"/>
+              <w:bottom w:val="none" w:sz="0" w:space="0" w:color="auto"/>
+              <w:right w:val="none" w:sz="0" w:space="0" w:color="auto"/>
+            </w:tcBorders>
+          </w:tcPr>
+          <w:p>
+            <w:pPr>
+              <w:cnfStyle w:val="000000100000" w:firstRow="0" w:lastRow="0" w:firstColumn="0" w:lastColumn="0" w:oddVBand="0" w:evenVBand="0" w:oddHBand="1" w:evenHBand="0" w:firstRowFirstColumn="0" w:firstRowLastColumn="0" w:lastRowFirstColumn="0" w:lastRowLastColumn="0"/>
+            </w:pPr>
+          </w:p>
+        </w:tc>
+      </w:tr>
+      <w:tr>
+        <w:tc>
+          <w:tcPr>
+            <w:cnfStyle w:val="001000000000" w:firstRow="0" w:lastRow="0" w:firstColumn="1" w:lastColumn="0" w:oddVBand="0" w:evenVBand="0" w:oddHBand="0" w:evenHBand="0" w:firstRowFirstColumn="0" w:firstRowLastColumn="0" w:lastRowFirstColumn="0" w:lastRowLastColumn="0"/>
+            <w:tcW w:w="3070" w:type="dxa"/>
+          </w:tcPr>
+          <w:p>
+            <w:r>
+              <w:t>path</w:t>
+            </w:r>
+          </w:p>
+        </w:tc>
+        <w:tc>
+          <w:tcPr>
+            <w:tcW w:w="1433" w:type="dxa"/>
+          </w:tcPr>
+          <w:p>
+            <w:pPr>
+              <w:cnfStyle w:val="000000000000" w:firstRow="0" w:lastRow="0" w:firstColumn="0" w:lastColumn="0" w:oddVBand="0" w:evenVBand="0" w:oddHBand="0" w:evenHBand="0" w:firstRowFirstColumn="0" w:firstRowLastColumn="0" w:lastRowFirstColumn="0" w:lastRowLastColumn="0"/>
+            </w:pPr>
+            <w:r>
+              <w:t>String</w:t>
+            </w:r>
+          </w:p>
+        </w:tc>
+        <w:tc>
+          <w:tcPr>
+            <w:tcW w:w="4709" w:type="dxa"/>
+          </w:tcPr>
+          <w:p>
+            <w:pPr>
+              <w:cnfStyle w:val="000000000000" w:firstRow="0" w:lastRow="0" w:firstColumn="0" w:lastColumn="0" w:oddVBand="0" w:evenVBand="0" w:oddHBand="0" w:evenHBand="0" w:firstRowFirstColumn="0" w:firstRowLastColumn="0" w:lastRowFirstColumn="0" w:lastRowLastColumn="0"/>
+            </w:pPr>
+          </w:p>
+        </w:tc>
+      </w:tr>
+      <w:tr>
+        <w:trPr>
+          <w:cnfStyle w:val="000000100000" w:firstRow="0" w:lastRow="0" w:firstColumn="0" w:lastColumn="0" w:oddVBand="0" w:evenVBand="0" w:oddHBand="1" w:evenHBand="0" w:firstRowFirstColumn="0" w:firstRowLastColumn="0" w:lastRowFirstColumn="0" w:lastRowLastColumn="0"/>
+        </w:trPr>
+        <w:tc>
+          <w:tcPr>
+            <w:cnfStyle w:val="001000000000" w:firstRow="0" w:lastRow="0" w:firstColumn="1" w:lastColumn="0" w:oddVBand="0" w:evenVBand="0" w:oddHBand="0" w:evenHBand="0" w:firstRowFirstColumn="0" w:firstRowLastColumn="0" w:lastRowFirstColumn="0" w:lastRowLastColumn="0"/>
+            <w:tcW w:w="3070" w:type="dxa"/>
+            <w:tcBorders>
+              <w:top w:val="none" w:sz="0" w:space="0" w:color="auto"/>
+              <w:left w:val="none" w:sz="0" w:space="0" w:color="auto"/>
+              <w:bottom w:val="none" w:sz="0" w:space="0" w:color="auto"/>
+            </w:tcBorders>
+          </w:tcPr>
+          <w:p>
+            <w:r>
+              <w:t>type</w:t>
+            </w:r>
+          </w:p>
+        </w:tc>
+        <w:tc>
+          <w:tcPr>
+            <w:tcW w:w="1433" w:type="dxa"/>
+            <w:tcBorders>
+              <w:top w:val="none" w:sz="0" w:space="0" w:color="auto"/>
+              <w:bottom w:val="none" w:sz="0" w:space="0" w:color="auto"/>
+            </w:tcBorders>
+          </w:tcPr>
+          <w:p>
+            <w:pPr>
+              <w:cnfStyle w:val="000000100000" w:firstRow="0" w:lastRow="0" w:firstColumn="0" w:lastColumn="0" w:oddVBand="0" w:evenVBand="0" w:oddHBand="1" w:evenHBand="0" w:firstRowFirstColumn="0" w:firstRowLastColumn="0" w:lastRowFirstColumn="0" w:lastRowLastColumn="0"/>
+            </w:pPr>
+            <w:r>
+              <w:t>String</w:t>
+            </w:r>
+          </w:p>
+        </w:tc>
+        <w:tc>
+          <w:tcPr>
+            <w:tcW w:w="4709" w:type="dxa"/>
+            <w:tcBorders>
+              <w:top w:val="none" w:sz="0" w:space="0" w:color="auto"/>
+              <w:bottom w:val="none" w:sz="0" w:space="0" w:color="auto"/>
+              <w:right w:val="none" w:sz="0" w:space="0" w:color="auto"/>
+            </w:tcBorders>
+          </w:tcPr>
+          <w:p>
+            <w:pPr>
+              <w:cnfStyle w:val="000000100000" w:firstRow="0" w:lastRow="0" w:firstColumn="0" w:lastColumn="0" w:oddVBand="0" w:evenVBand="0" w:oddHBand="1" w:evenHBand="0" w:firstRowFirstColumn="0" w:firstRowLastColumn="0" w:lastRowFirstColumn="0" w:lastRowLastColumn="0"/>
+            </w:pPr>
+          </w:p>
+        </w:tc>
+      </w:tr>
+      <w:tr>
+        <w:tc>
+          <w:tcPr>
+            <w:cnfStyle w:val="001000000000" w:firstRow="0" w:lastRow="0" w:firstColumn="1" w:lastColumn="0" w:oddVBand="0" w:evenVBand="0" w:oddHBand="0" w:evenHBand="0" w:firstRowFirstColumn="0" w:firstRowLastColumn="0" w:lastRowFirstColumn="0" w:lastRowLastColumn="0"/>
+            <w:tcW w:w="3070" w:type="dxa"/>
+          </w:tcPr>
+          <w:p>
+            <w:r>
+              <w:t>min-filter</w:t>
+            </w:r>
+          </w:p>
+        </w:tc>
+        <w:tc>
+          <w:tcPr>
+            <w:tcW w:w="1433" w:type="dxa"/>
+          </w:tcPr>
+          <w:p>
+            <w:pPr>
+              <w:cnfStyle w:val="000000000000" w:firstRow="0" w:lastRow="0" w:firstColumn="0" w:lastColumn="0" w:oddVBand="0" w:evenVBand="0" w:oddHBand="0" w:evenHBand="0" w:firstRowFirstColumn="0" w:firstRowLastColumn="0" w:lastRowFirstColumn="0" w:lastRowLastColumn="0"/>
+            </w:pPr>
+            <w:r>
+              <w:t>String</w:t>
+            </w:r>
+          </w:p>
+        </w:tc>
+        <w:tc>
+          <w:tcPr>
+            <w:tcW w:w="4709" w:type="dxa"/>
+          </w:tcPr>
+          <w:p>
+            <w:pPr>
+              <w:cnfStyle w:val="000000000000" w:firstRow="0" w:lastRow="0" w:firstColumn="0" w:lastColumn="0" w:oddVBand="0" w:evenVBand="0" w:oddHBand="0" w:evenHBand="0" w:firstRowFirstColumn="0" w:firstRowLastColumn="0" w:lastRowFirstColumn="0" w:lastRowLastColumn="0"/>
+            </w:pPr>
+          </w:p>
+        </w:tc>
+      </w:tr>
+      <w:tr>
+        <w:trPr>
+          <w:cnfStyle w:val="000000100000" w:firstRow="0" w:lastRow="0" w:firstColumn="0" w:lastColumn="0" w:oddVBand="0" w:evenVBand="0" w:oddHBand="1" w:evenHBand="0" w:firstRowFirstColumn="0" w:firstRowLastColumn="0" w:lastRowFirstColumn="0" w:lastRowLastColumn="0"/>
+        </w:trPr>
+        <w:tc>
+          <w:tcPr>
+            <w:cnfStyle w:val="001000000000" w:firstRow="0" w:lastRow="0" w:firstColumn="1" w:lastColumn="0" w:oddVBand="0" w:evenVBand="0" w:oddHBand="0" w:evenHBand="0" w:firstRowFirstColumn="0" w:firstRowLastColumn="0" w:lastRowFirstColumn="0" w:lastRowLastColumn="0"/>
+            <w:tcW w:w="3070" w:type="dxa"/>
+            <w:tcBorders>
+              <w:top w:val="none" w:sz="0" w:space="0" w:color="auto"/>
+              <w:left w:val="none" w:sz="0" w:space="0" w:color="auto"/>
+              <w:bottom w:val="none" w:sz="0" w:space="0" w:color="auto"/>
+            </w:tcBorders>
+          </w:tcPr>
+          <w:p>
+            <w:r>
+              <w:t>mag-filter</w:t>
+            </w:r>
+          </w:p>
+        </w:tc>
+        <w:tc>
+          <w:tcPr>
+            <w:tcW w:w="1433" w:type="dxa"/>
+            <w:tcBorders>
+              <w:top w:val="none" w:sz="0" w:space="0" w:color="auto"/>
+              <w:bottom w:val="none" w:sz="0" w:space="0" w:color="auto"/>
+            </w:tcBorders>
+          </w:tcPr>
+          <w:p>
+            <w:pPr>
+              <w:cnfStyle w:val="000000100000" w:firstRow="0" w:lastRow="0" w:firstColumn="0" w:lastColumn="0" w:oddVBand="0" w:evenVBand="0" w:oddHBand="1" w:evenHBand="0" w:firstRowFirstColumn="0" w:firstRowLastColumn="0" w:lastRowFirstColumn="0" w:lastRowLastColumn="0"/>
+            </w:pPr>
+            <w:r>
+              <w:t>String</w:t>
+            </w:r>
+          </w:p>
+        </w:tc>
+        <w:tc>
+          <w:tcPr>
+            <w:tcW w:w="4709" w:type="dxa"/>
+            <w:tcBorders>
+              <w:top w:val="none" w:sz="0" w:space="0" w:color="auto"/>
+              <w:bottom w:val="none" w:sz="0" w:space="0" w:color="auto"/>
+              <w:right w:val="none" w:sz="0" w:space="0" w:color="auto"/>
+            </w:tcBorders>
+          </w:tcPr>
+          <w:p>
+            <w:pPr>
+              <w:cnfStyle w:val="000000100000" w:firstRow="0" w:lastRow="0" w:firstColumn="0" w:lastColumn="0" w:oddVBand="0" w:evenVBand="0" w:oddHBand="1" w:evenHBand="0" w:firstRowFirstColumn="0" w:firstRowLastColumn="0" w:lastRowFirstColumn="0" w:lastRowLastColumn="0"/>
+            </w:pPr>
+          </w:p>
+        </w:tc>
+      </w:tr>
+      <w:tr>
+        <w:tc>
+          <w:tcPr>
+            <w:cnfStyle w:val="001000000000" w:firstRow="0" w:lastRow="0" w:firstColumn="1" w:lastColumn="0" w:oddVBand="0" w:evenVBand="0" w:oddHBand="0" w:evenHBand="0" w:firstRowFirstColumn="0" w:firstRowLastColumn="0" w:lastRowFirstColumn="0" w:lastRowLastColumn="0"/>
+            <w:tcW w:w="3070" w:type="dxa"/>
+          </w:tcPr>
+          <w:p>
+            <w:r>
+              <w:t>mode-s</w:t>
+            </w:r>
+          </w:p>
+        </w:tc>
+        <w:tc>
+          <w:tcPr>
+            <w:tcW w:w="1433" w:type="dxa"/>
+          </w:tcPr>
+          <w:p>
+            <w:pPr>
+              <w:cnfStyle w:val="000000000000" w:firstRow="0" w:lastRow="0" w:firstColumn="0" w:lastColumn="0" w:oddVBand="0" w:evenVBand="0" w:oddHBand="0" w:evenHBand="0" w:firstRowFirstColumn="0" w:firstRowLastColumn="0" w:lastRowFirstColumn="0" w:lastRowLastColumn="0"/>
+            </w:pPr>
+            <w:r>
+              <w:t>String</w:t>
+            </w:r>
+          </w:p>
+        </w:tc>
+        <w:tc>
+          <w:tcPr>
+            <w:tcW w:w="4709" w:type="dxa"/>
+          </w:tcPr>
+          <w:p>
+            <w:pPr>
+              <w:cnfStyle w:val="000000000000" w:firstRow="0" w:lastRow="0" w:firstColumn="0" w:lastColumn="0" w:oddVBand="0" w:evenVBand="0" w:oddHBand="0" w:evenHBand="0" w:firstRowFirstColumn="0" w:firstRowLastColumn="0" w:lastRowFirstColumn="0" w:lastRowLastColumn="0"/>
+            </w:pPr>
+          </w:p>
+        </w:tc>
+      </w:tr>
+      <w:tr>
+        <w:trPr>
+          <w:cnfStyle w:val="000000100000" w:firstRow="0" w:lastRow="0" w:firstColumn="0" w:lastColumn="0" w:oddVBand="0" w:evenVBand="0" w:oddHBand="1" w:evenHBand="0" w:firstRowFirstColumn="0" w:firstRowLastColumn="0" w:lastRowFirstColumn="0" w:lastRowLastColumn="0"/>
+        </w:trPr>
+        <w:tc>
+          <w:tcPr>
+            <w:cnfStyle w:val="001000000000" w:firstRow="0" w:lastRow="0" w:firstColumn="1" w:lastColumn="0" w:oddVBand="0" w:evenVBand="0" w:oddHBand="0" w:evenHBand="0" w:firstRowFirstColumn="0" w:firstRowLastColumn="0" w:lastRowFirstColumn="0" w:lastRowLastColumn="0"/>
+            <w:tcW w:w="3070" w:type="dxa"/>
+            <w:tcBorders>
+              <w:top w:val="none" w:sz="0" w:space="0" w:color="auto"/>
+              <w:left w:val="none" w:sz="0" w:space="0" w:color="auto"/>
+              <w:bottom w:val="none" w:sz="0" w:space="0" w:color="auto"/>
+            </w:tcBorders>
+          </w:tcPr>
+          <w:p>
+            <w:r>
+              <w:lastRenderedPageBreak/>
+              <w:t>mode-t</w:t>
+            </w:r>
+          </w:p>
+        </w:tc>
+        <w:tc>
+          <w:tcPr>
+            <w:tcW w:w="1433" w:type="dxa"/>
+            <w:tcBorders>
+              <w:top w:val="none" w:sz="0" w:space="0" w:color="auto"/>
+              <w:bottom w:val="none" w:sz="0" w:space="0" w:color="auto"/>
+            </w:tcBorders>
+          </w:tcPr>
+          <w:p>
+            <w:pPr>
+              <w:cnfStyle w:val="000000100000" w:firstRow="0" w:lastRow="0" w:firstColumn="0" w:lastColumn="0" w:oddVBand="0" w:evenVBand="0" w:oddHBand="1" w:evenHBand="0" w:firstRowFirstColumn="0" w:firstRowLastColumn="0" w:lastRowFirstColumn="0" w:lastRowLastColumn="0"/>
+            </w:pPr>
+            <w:r>
+              <w:t>String</w:t>
+            </w:r>
+          </w:p>
+        </w:tc>
+        <w:tc>
+          <w:tcPr>
+            <w:tcW w:w="4709" w:type="dxa"/>
+            <w:tcBorders>
+              <w:top w:val="none" w:sz="0" w:space="0" w:color="auto"/>
+              <w:bottom w:val="none" w:sz="0" w:space="0" w:color="auto"/>
+              <w:right w:val="none" w:sz="0" w:space="0" w:color="auto"/>
+            </w:tcBorders>
+          </w:tcPr>
+          <w:p>
+            <w:pPr>
+              <w:keepNext/>
+              <w:cnfStyle w:val="000000100000" w:firstRow="0" w:lastRow="0" w:firstColumn="0" w:lastColumn="0" w:oddVBand="0" w:evenVBand="0" w:oddHBand="1" w:evenHBand="0" w:firstRowFirstColumn="0" w:firstRowLastColumn="0" w:lastRowFirstColumn="0" w:lastRowLastColumn="0"/>
+            </w:pPr>
+          </w:p>
+        </w:tc>
+      </w:tr>
+    </w:tbl>
+    <w:p>
+      <w:pPr>
+        <w:pStyle w:val="Caption"/>
+        <w:jc w:val="center"/>
+      </w:pPr>
+      <w:bookmarkStart w:id="17" w:name="_Toc322212928"/>
+      <w:r>
+        <w:t xml:space="preserve">Table </w:t>
+      </w:r>
+      <w:r>
+        <w:fldChar w:fldCharType="begin"/>
+      </w:r>
+      <w:r>
+        <w:instrText xml:space="preserve"> SEQ Table \* ARABIC </w:instrText>
+      </w:r>
+      <w:r>
+        <w:fldChar w:fldCharType="separate"/>
+      </w:r>
+      <w:r>
+        <w:rPr>
+          <w:noProof/>
+        </w:rPr>
+        <w:t>8</w:t>
+      </w:r>
+      <w:r>
+        <w:rPr>
+          <w:noProof/>
+        </w:rPr>
+        <w:fldChar w:fldCharType="end"/>
+      </w:r>
+      <w:r>
+        <w:t>: Texture attributes</w:t>
+      </w:r>
+      <w:bookmarkEnd w:id="17"/>
+    </w:p>
+    <w:p>
+      <w:pPr>
+        <w:pStyle w:val="Heading3"/>
+      </w:pPr>
+      <w:bookmarkStart w:id="18" w:name="_Toc322212894"/>
+      <w:r>
+        <w:t>Nodes</w:t>
+      </w:r>
+      <w:bookmarkEnd w:id="18"/>
+    </w:p>
+    <w:p>
+      <w:r>
+        <w:t>None.</w:t>
+      </w:r>
     </w:p>
     <w:p>
       <w:pPr>
@@ -2155,12 +5121,10 @@
         </w:rPr>
         <w:alias w:val="Author"/>
         <w:id w:val="54214575"/>
-        <w:placeholder>
-          <w:docPart w:val="FBD3983CB73A4C5CBE65F054523DA649"/>
-        </w:placeholder>
         <w:dataBinding w:prefixMappings="xmlns:ns0='http://schemas.openxmlformats.org/package/2006/metadata/core-properties' xmlns:ns1='http://purl.org/dc/elements/1.1/'" w:xpath="/ns0:coreProperties[1]/ns1:creator[1]" w:storeItemID="{6C3C8BC8-F283-45AE-878A-BAB7291924A1}"/>
         <w:text/>
       </w:sdtPr>
+      <w:sdtEndPr/>
       <w:sdtContent>
         <w:r>
           <w:rPr>
@@ -2681,7 +5645,6 @@
     <w:next w:val="Normal"/>
     <w:link w:val="Heading2Char"/>
     <w:uiPriority w:val="9"/>
-    <w:semiHidden/>
     <w:unhideWhenUsed/>
     <w:qFormat/>
     <w:rsid w:val="00154120"/>
@@ -2719,6 +5682,30 @@
       <w:rFonts w:asciiTheme="majorHAnsi" w:eastAsiaTheme="majorEastAsia" w:hAnsiTheme="majorHAnsi" w:cstheme="majorBidi"/>
       <w:b/>
       <w:bCs/>
+      <w:color w:val="4F81BD" w:themeColor="accent1"/>
+    </w:rPr>
+  </w:style>
+  <w:style w:type="paragraph" w:styleId="Heading4">
+    <w:name w:val="heading 4"/>
+    <w:basedOn w:val="Normal"/>
+    <w:next w:val="Normal"/>
+    <w:link w:val="Heading4Char"/>
+    <w:uiPriority w:val="9"/>
+    <w:unhideWhenUsed/>
+    <w:qFormat/>
+    <w:rsid w:val="004327F9"/>
+    <w:pPr>
+      <w:keepNext/>
+      <w:keepLines/>
+      <w:spacing w:before="200" w:after="0"/>
+      <w:outlineLvl w:val="3"/>
+    </w:pPr>
+    <w:rPr>
+      <w:rFonts w:asciiTheme="majorHAnsi" w:eastAsiaTheme="majorEastAsia" w:hAnsiTheme="majorHAnsi" w:cstheme="majorBidi"/>
+      <w:b/>
+      <w:bCs/>
+      <w:i/>
+      <w:iCs/>
       <w:color w:val="4F81BD" w:themeColor="accent1"/>
     </w:rPr>
   </w:style>
@@ -3076,7 +6063,6 @@
     <w:basedOn w:val="DefaultParagraphFont"/>
     <w:link w:val="Heading2"/>
     <w:uiPriority w:val="9"/>
-    <w:semiHidden/>
     <w:rsid w:val="00154120"/>
     <w:rPr>
       <w:rFonts w:asciiTheme="majorHAnsi" w:eastAsiaTheme="majorEastAsia" w:hAnsiTheme="majorHAnsi" w:cstheme="majorBidi"/>
@@ -3150,6 +6136,21 @@
       <w:spacing w:after="100"/>
       <w:ind w:left="440"/>
     </w:pPr>
+  </w:style>
+  <w:style w:type="character" w:customStyle="1" w:styleId="Heading4Char">
+    <w:name w:val="Heading 4 Char"/>
+    <w:basedOn w:val="DefaultParagraphFont"/>
+    <w:link w:val="Heading4"/>
+    <w:uiPriority w:val="9"/>
+    <w:rsid w:val="004327F9"/>
+    <w:rPr>
+      <w:rFonts w:asciiTheme="majorHAnsi" w:eastAsiaTheme="majorEastAsia" w:hAnsiTheme="majorHAnsi" w:cstheme="majorBidi"/>
+      <w:b/>
+      <w:bCs/>
+      <w:i/>
+      <w:iCs/>
+      <w:color w:val="4F81BD" w:themeColor="accent1"/>
+    </w:rPr>
   </w:style>
 </w:styles>
 </file>
@@ -3343,7 +6344,6 @@
     <w:next w:val="Normal"/>
     <w:link w:val="Heading2Char"/>
     <w:uiPriority w:val="9"/>
-    <w:semiHidden/>
     <w:unhideWhenUsed/>
     <w:qFormat/>
     <w:rsid w:val="00154120"/>
@@ -3381,6 +6381,30 @@
       <w:rFonts w:asciiTheme="majorHAnsi" w:eastAsiaTheme="majorEastAsia" w:hAnsiTheme="majorHAnsi" w:cstheme="majorBidi"/>
       <w:b/>
       <w:bCs/>
+      <w:color w:val="4F81BD" w:themeColor="accent1"/>
+    </w:rPr>
+  </w:style>
+  <w:style w:type="paragraph" w:styleId="Heading4">
+    <w:name w:val="heading 4"/>
+    <w:basedOn w:val="Normal"/>
+    <w:next w:val="Normal"/>
+    <w:link w:val="Heading4Char"/>
+    <w:uiPriority w:val="9"/>
+    <w:unhideWhenUsed/>
+    <w:qFormat/>
+    <w:rsid w:val="004327F9"/>
+    <w:pPr>
+      <w:keepNext/>
+      <w:keepLines/>
+      <w:spacing w:before="200" w:after="0"/>
+      <w:outlineLvl w:val="3"/>
+    </w:pPr>
+    <w:rPr>
+      <w:rFonts w:asciiTheme="majorHAnsi" w:eastAsiaTheme="majorEastAsia" w:hAnsiTheme="majorHAnsi" w:cstheme="majorBidi"/>
+      <w:b/>
+      <w:bCs/>
+      <w:i/>
+      <w:iCs/>
       <w:color w:val="4F81BD" w:themeColor="accent1"/>
     </w:rPr>
   </w:style>
@@ -3738,7 +6762,6 @@
     <w:basedOn w:val="DefaultParagraphFont"/>
     <w:link w:val="Heading2"/>
     <w:uiPriority w:val="9"/>
-    <w:semiHidden/>
     <w:rsid w:val="00154120"/>
     <w:rPr>
       <w:rFonts w:asciiTheme="majorHAnsi" w:eastAsiaTheme="majorEastAsia" w:hAnsiTheme="majorHAnsi" w:cstheme="majorBidi"/>
@@ -3813,477 +6836,22 @@
       <w:ind w:left="440"/>
     </w:pPr>
   </w:style>
-</w:styles>
-</file>
-
-<file path=word/glossary/document.xml><?xml version="1.0" encoding="utf-8"?>
-<w:glossaryDocument xmlns:wpc="http://schemas.microsoft.com/office/word/2010/wordprocessingCanvas" xmlns:mc="http://schemas.openxmlformats.org/markup-compatibility/2006" xmlns:o="urn:schemas-microsoft-com:office:office" xmlns:r="http://schemas.openxmlformats.org/officeDocument/2006/relationships" xmlns:m="http://schemas.openxmlformats.org/officeDocument/2006/math" xmlns:v="urn:schemas-microsoft-com:vml" xmlns:wp14="http://schemas.microsoft.com/office/word/2010/wordprocessingDrawing" xmlns:wp="http://schemas.openxmlformats.org/drawingml/2006/wordprocessingDrawing" xmlns:w10="urn:schemas-microsoft-com:office:word" xmlns:w="http://schemas.openxmlformats.org/wordprocessingml/2006/main" xmlns:w14="http://schemas.microsoft.com/office/word/2010/wordml" xmlns:wpg="http://schemas.microsoft.com/office/word/2010/wordprocessingGroup" xmlns:wpi="http://schemas.microsoft.com/office/word/2010/wordprocessingInk" xmlns:wne="http://schemas.microsoft.com/office/word/2006/wordml" xmlns:wps="http://schemas.microsoft.com/office/word/2010/wordprocessingShape" mc:Ignorable="w14 wp14"/>
-</file>
-
-<file path=word/glossary/fontTable.xml><?xml version="1.0" encoding="utf-8"?>
-<w:fonts xmlns:mc="http://schemas.openxmlformats.org/markup-compatibility/2006" xmlns:r="http://schemas.openxmlformats.org/officeDocument/2006/relationships" xmlns:w="http://schemas.openxmlformats.org/wordprocessingml/2006/main" xmlns:w14="http://schemas.microsoft.com/office/word/2010/wordml" mc:Ignorable="w14">
-  <w:font w:name="Calibri">
-    <w:panose1 w:val="020F0502020204030204"/>
-    <w:charset w:val="EE"/>
-    <w:family w:val="swiss"/>
-    <w:pitch w:val="variable"/>
-    <w:sig w:usb0="E10002FF" w:usb1="4000ACFF" w:usb2="00000009" w:usb3="00000000" w:csb0="0000019F" w:csb1="00000000"/>
-  </w:font>
-  <w:font w:name="Times New Roman">
-    <w:panose1 w:val="02020603050405020304"/>
-    <w:charset w:val="EE"/>
-    <w:family w:val="roman"/>
-    <w:pitch w:val="variable"/>
-    <w:sig w:usb0="E0002AFF" w:usb1="C0007841" w:usb2="00000009" w:usb3="00000000" w:csb0="000001FF" w:csb1="00000000"/>
-  </w:font>
-  <w:font w:name="Cambria">
-    <w:panose1 w:val="02040503050406030204"/>
-    <w:charset w:val="EE"/>
-    <w:family w:val="roman"/>
-    <w:pitch w:val="variable"/>
-    <w:sig w:usb0="E00002FF" w:usb1="400004FF" w:usb2="00000000" w:usb3="00000000" w:csb0="0000019F" w:csb1="00000000"/>
-  </w:font>
-  <w:font w:name="Tahoma">
-    <w:panose1 w:val="020B0604030504040204"/>
-    <w:charset w:val="EE"/>
-    <w:family w:val="swiss"/>
-    <w:pitch w:val="variable"/>
-    <w:sig w:usb0="E1002EFF" w:usb1="C000605B" w:usb2="00000029" w:usb3="00000000" w:csb0="000101FF" w:csb1="00000000"/>
-  </w:font>
-</w:fonts>
-</file>
-
-<file path=word/glossary/settings.xml><?xml version="1.0" encoding="utf-8"?>
-<w:settings xmlns:mc="http://schemas.openxmlformats.org/markup-compatibility/2006" xmlns:o="urn:schemas-microsoft-com:office:office" xmlns:r="http://schemas.openxmlformats.org/officeDocument/2006/relationships" xmlns:m="http://schemas.openxmlformats.org/officeDocument/2006/math" xmlns:v="urn:schemas-microsoft-com:vml" xmlns:w10="urn:schemas-microsoft-com:office:word" xmlns:w="http://schemas.openxmlformats.org/wordprocessingml/2006/main" xmlns:w14="http://schemas.microsoft.com/office/word/2010/wordml" xmlns:sl="http://schemas.openxmlformats.org/schemaLibrary/2006/main" mc:Ignorable="w14">
-  <w:view w:val="normal"/>
-  <w:defaultTabStop w:val="708"/>
-  <w:hyphenationZone w:val="425"/>
-  <w:characterSpacingControl w:val="doNotCompress"/>
-  <w:compat>
-    <w:useFELayout/>
-    <w:compatSetting w:name="compatibilityMode" w:uri="http://schemas.microsoft.com/office/word" w:val="14"/>
-    <w:compatSetting w:name="overrideTableStyleFontSizeAndJustification" w:uri="http://schemas.microsoft.com/office/word" w:val="1"/>
-    <w:compatSetting w:name="enableOpenTypeFeatures" w:uri="http://schemas.microsoft.com/office/word" w:val="1"/>
-    <w:compatSetting w:name="doNotFlipMirrorIndents" w:uri="http://schemas.microsoft.com/office/word" w:val="1"/>
-  </w:compat>
-  <w:rsids>
-    <w:rsidRoot w:val="00583DB7"/>
-    <w:rsid w:val="00583DB7"/>
-    <w:rsid w:val="00CC35B0"/>
-  </w:rsids>
-  <m:mathPr>
-    <m:mathFont m:val="Cambria Math"/>
-    <m:brkBin m:val="before"/>
-    <m:brkBinSub m:val="--"/>
-    <m:smallFrac m:val="0"/>
-    <m:dispDef/>
-    <m:lMargin m:val="0"/>
-    <m:rMargin m:val="0"/>
-    <m:defJc m:val="centerGroup"/>
-    <m:wrapIndent m:val="1440"/>
-    <m:intLim m:val="subSup"/>
-    <m:naryLim m:val="undOvr"/>
-  </m:mathPr>
-  <w:themeFontLang w:val="pl-PL"/>
-  <w:clrSchemeMapping w:bg1="light1" w:t1="dark1" w:bg2="light2" w:t2="dark2" w:accent1="accent1" w:accent2="accent2" w:accent3="accent3" w:accent4="accent4" w:accent5="accent5" w:accent6="accent6" w:hyperlink="hyperlink" w:followedHyperlink="followedHyperlink"/>
-  <w:decimalSymbol w:val=","/>
-  <w:listSeparator w:val=";"/>
-</w:settings>
-</file>
-
-<file path=word/glossary/styles.xml><?xml version="1.0" encoding="utf-8"?>
-<w:styles xmlns:mc="http://schemas.openxmlformats.org/markup-compatibility/2006" xmlns:r="http://schemas.openxmlformats.org/officeDocument/2006/relationships" xmlns:w="http://schemas.openxmlformats.org/wordprocessingml/2006/main" xmlns:w14="http://schemas.microsoft.com/office/word/2010/wordml" mc:Ignorable="w14">
-  <w:docDefaults>
-    <w:rPrDefault>
-      <w:rPr>
-        <w:rFonts w:asciiTheme="minorHAnsi" w:eastAsiaTheme="minorEastAsia" w:hAnsiTheme="minorHAnsi" w:cstheme="minorBidi"/>
-        <w:sz w:val="22"/>
-        <w:szCs w:val="22"/>
-        <w:lang w:val="pl-PL" w:eastAsia="pl-PL" w:bidi="ar-SA"/>
-      </w:rPr>
-    </w:rPrDefault>
-    <w:pPrDefault>
-      <w:pPr>
-        <w:spacing w:after="200" w:line="276" w:lineRule="auto"/>
-      </w:pPr>
-    </w:pPrDefault>
-  </w:docDefaults>
-  <w:latentStyles w:defLockedState="0" w:defUIPriority="99" w:defSemiHidden="1" w:defUnhideWhenUsed="1" w:defQFormat="0" w:count="267">
-    <w:lsdException w:name="Normal" w:semiHidden="0" w:uiPriority="0" w:unhideWhenUsed="0" w:qFormat="1"/>
-    <w:lsdException w:name="heading 1" w:semiHidden="0" w:uiPriority="9" w:unhideWhenUsed="0" w:qFormat="1"/>
-    <w:lsdException w:name="heading 2" w:uiPriority="9" w:qFormat="1"/>
-    <w:lsdException w:name="heading 3" w:uiPriority="9" w:qFormat="1"/>
-    <w:lsdException w:name="heading 4" w:uiPriority="9" w:qFormat="1"/>
-    <w:lsdException w:name="heading 5" w:uiPriority="9" w:qFormat="1"/>
-    <w:lsdException w:name="heading 6" w:uiPriority="9" w:qFormat="1"/>
-    <w:lsdException w:name="heading 7" w:uiPriority="9" w:qFormat="1"/>
-    <w:lsdException w:name="heading 8" w:uiPriority="9" w:qFormat="1"/>
-    <w:lsdException w:name="heading 9" w:uiPriority="9" w:qFormat="1"/>
-    <w:lsdException w:name="toc 1" w:uiPriority="39"/>
-    <w:lsdException w:name="toc 2" w:uiPriority="39"/>
-    <w:lsdException w:name="toc 3" w:uiPriority="39"/>
-    <w:lsdException w:name="toc 4" w:uiPriority="39"/>
-    <w:lsdException w:name="toc 5" w:uiPriority="39"/>
-    <w:lsdException w:name="toc 6" w:uiPriority="39"/>
-    <w:lsdException w:name="toc 7" w:uiPriority="39"/>
-    <w:lsdException w:name="toc 8" w:uiPriority="39"/>
-    <w:lsdException w:name="toc 9" w:uiPriority="39"/>
-    <w:lsdException w:name="caption" w:uiPriority="35" w:qFormat="1"/>
-    <w:lsdException w:name="Title" w:semiHidden="0" w:uiPriority="10" w:unhideWhenUsed="0" w:qFormat="1"/>
-    <w:lsdException w:name="Default Paragraph Font" w:uiPriority="1"/>
-    <w:lsdException w:name="Subtitle" w:semiHidden="0" w:uiPriority="11" w:unhideWhenUsed="0" w:qFormat="1"/>
-    <w:lsdException w:name="Strong" w:semiHidden="0" w:uiPriority="22" w:unhideWhenUsed="0" w:qFormat="1"/>
-    <w:lsdException w:name="Emphasis" w:semiHidden="0" w:uiPriority="20" w:unhideWhenUsed="0" w:qFormat="1"/>
-    <w:lsdException w:name="Table Grid" w:semiHidden="0" w:uiPriority="59" w:unhideWhenUsed="0"/>
-    <w:lsdException w:name="Placeholder Text" w:unhideWhenUsed="0"/>
-    <w:lsdException w:name="No Spacing" w:semiHidden="0" w:uiPriority="1" w:unhideWhenUsed="0" w:qFormat="1"/>
-    <w:lsdException w:name="Light Shading" w:semiHidden="0" w:uiPriority="60" w:unhideWhenUsed="0"/>
-    <w:lsdException w:name="Light List" w:semiHidden="0" w:uiPriority="61" w:unhideWhenUsed="0"/>
-    <w:lsdException w:name="Light Grid" w:semiHidden="0" w:uiPriority="62" w:unhideWhenUsed="0"/>
-    <w:lsdException w:name="Medium Shading 1" w:semiHidden="0" w:uiPriority="63" w:unhideWhenUsed="0"/>
-    <w:lsdException w:name="Medium Shading 2" w:semiHidden="0" w:uiPriority="64" w:unhideWhenUsed="0"/>
-    <w:lsdException w:name="Medium List 1" w:semiHidden="0" w:uiPriority="65" w:unhideWhenUsed="0"/>
-    <w:lsdException w:name="Medium List 2" w:semiHidden="0" w:uiPriority="66" w:unhideWhenUsed="0"/>
-    <w:lsdException w:name="Medium Grid 1" w:semiHidden="0" w:uiPriority="67" w:unhideWhenUsed="0"/>
-    <w:lsdException w:name="Medium Grid 2" w:semiHidden="0" w:uiPriority="68" w:unhideWhenUsed="0"/>
-    <w:lsdException w:name="Medium Grid 3" w:semiHidden="0" w:uiPriority="69" w:unhideWhenUsed="0"/>
-    <w:lsdException w:name="Dark List" w:semiHidden="0" w:uiPriority="70" w:unhideWhenUsed="0"/>
-    <w:lsdException w:name="Colorful Shading" w:semiHidden="0" w:uiPriority="71" w:unhideWhenUsed="0"/>
-    <w:lsdException w:name="Colorful List" w:semiHidden="0" w:uiPriority="72" w:unhideWhenUsed="0"/>
-    <w:lsdException w:name="Colorful Grid" w:semiHidden="0" w:uiPriority="73" w:unhideWhenUsed="0"/>
-    <w:lsdException w:name="Light Shading Accent 1" w:semiHidden="0" w:uiPriority="60" w:unhideWhenUsed="0"/>
-    <w:lsdException w:name="Light List Accent 1" w:semiHidden="0" w:uiPriority="61" w:unhideWhenUsed="0"/>
-    <w:lsdException w:name="Light Grid Accent 1" w:semiHidden="0" w:uiPriority="62" w:unhideWhenUsed="0"/>
-    <w:lsdException w:name="Medium Shading 1 Accent 1" w:semiHidden="0" w:uiPriority="63" w:unhideWhenUsed="0"/>
-    <w:lsdException w:name="Medium Shading 2 Accent 1" w:semiHidden="0" w:uiPriority="64" w:unhideWhenUsed="0"/>
-    <w:lsdException w:name="Medium List 1 Accent 1" w:semiHidden="0" w:uiPriority="65" w:unhideWhenUsed="0"/>
-    <w:lsdException w:name="Revision" w:unhideWhenUsed="0"/>
-    <w:lsdException w:name="List Paragraph" w:semiHidden="0" w:uiPriority="34" w:unhideWhenUsed="0" w:qFormat="1"/>
-    <w:lsdException w:name="Quote" w:semiHidden="0" w:uiPriority="29" w:unhideWhenUsed="0" w:qFormat="1"/>
-    <w:lsdException w:name="Intense Quote" w:semiHidden="0" w:uiPriority="30" w:unhideWhenUsed="0" w:qFormat="1"/>
-    <w:lsdException w:name="Medium List 2 Accent 1" w:semiHidden="0" w:uiPriority="66" w:unhideWhenUsed="0"/>
-    <w:lsdException w:name="Medium Grid 1 Accent 1" w:semiHidden="0" w:uiPriority="67" w:unhideWhenUsed="0"/>
-    <w:lsdException w:name="Medium Grid 2 Accent 1" w:semiHidden="0" w:uiPriority="68" w:unhideWhenUsed="0"/>
-    <w:lsdException w:name="Medium Grid 3 Accent 1" w:semiHidden="0" w:uiPriority="69" w:unhideWhenUsed="0"/>
-    <w:lsdException w:name="Dark List Accent 1" w:semiHidden="0" w:uiPriority="70" w:unhideWhenUsed="0"/>
-    <w:lsdException w:name="Colorful Shading Accent 1" w:semiHidden="0" w:uiPriority="71" w:unhideWhenUsed="0"/>
-    <w:lsdException w:name="Colorful List Accent 1" w:semiHidden="0" w:uiPriority="72" w:unhideWhenUsed="0"/>
-    <w:lsdException w:name="Colorful Grid Accent 1" w:semiHidden="0" w:uiPriority="73" w:unhideWhenUsed="0"/>
-    <w:lsdException w:name="Light Shading Accent 2" w:semiHidden="0" w:uiPriority="60" w:unhideWhenUsed="0"/>
-    <w:lsdException w:name="Light List Accent 2" w:semiHidden="0" w:uiPriority="61" w:unhideWhenUsed="0"/>
-    <w:lsdException w:name="Light Grid Accent 2" w:semiHidden="0" w:uiPriority="62" w:unhideWhenUsed="0"/>
-    <w:lsdException w:name="Medium Shading 1 Accent 2" w:semiHidden="0" w:uiPriority="63" w:unhideWhenUsed="0"/>
-    <w:lsdException w:name="Medium Shading 2 Accent 2" w:semiHidden="0" w:uiPriority="64" w:unhideWhenUsed="0"/>
-    <w:lsdException w:name="Medium List 1 Accent 2" w:semiHidden="0" w:uiPriority="65" w:unhideWhenUsed="0"/>
-    <w:lsdException w:name="Medium List 2 Accent 2" w:semiHidden="0" w:uiPriority="66" w:unhideWhenUsed="0"/>
-    <w:lsdException w:name="Medium Grid 1 Accent 2" w:semiHidden="0" w:uiPriority="67" w:unhideWhenUsed="0"/>
-    <w:lsdException w:name="Medium Grid 2 Accent 2" w:semiHidden="0" w:uiPriority="68" w:unhideWhenUsed="0"/>
-    <w:lsdException w:name="Medium Grid 3 Accent 2" w:semiHidden="0" w:uiPriority="69" w:unhideWhenUsed="0"/>
-    <w:lsdException w:name="Dark List Accent 2" w:semiHidden="0" w:uiPriority="70" w:unhideWhenUsed="0"/>
-    <w:lsdException w:name="Colorful Shading Accent 2" w:semiHidden="0" w:uiPriority="71" w:unhideWhenUsed="0"/>
-    <w:lsdException w:name="Colorful List Accent 2" w:semiHidden="0" w:uiPriority="72" w:unhideWhenUsed="0"/>
-    <w:lsdException w:name="Colorful Grid Accent 2" w:semiHidden="0" w:uiPriority="73" w:unhideWhenUsed="0"/>
-    <w:lsdException w:name="Light Shading Accent 3" w:semiHidden="0" w:uiPriority="60" w:unhideWhenUsed="0"/>
-    <w:lsdException w:name="Light List Accent 3" w:semiHidden="0" w:uiPriority="61" w:unhideWhenUsed="0"/>
-    <w:lsdException w:name="Light Grid Accent 3" w:semiHidden="0" w:uiPriority="62" w:unhideWhenUsed="0"/>
-    <w:lsdException w:name="Medium Shading 1 Accent 3" w:semiHidden="0" w:uiPriority="63" w:unhideWhenUsed="0"/>
-    <w:lsdException w:name="Medium Shading 2 Accent 3" w:semiHidden="0" w:uiPriority="64" w:unhideWhenUsed="0"/>
-    <w:lsdException w:name="Medium List 1 Accent 3" w:semiHidden="0" w:uiPriority="65" w:unhideWhenUsed="0"/>
-    <w:lsdException w:name="Medium List 2 Accent 3" w:semiHidden="0" w:uiPriority="66" w:unhideWhenUsed="0"/>
-    <w:lsdException w:name="Medium Grid 1 Accent 3" w:semiHidden="0" w:uiPriority="67" w:unhideWhenUsed="0"/>
-    <w:lsdException w:name="Medium Grid 2 Accent 3" w:semiHidden="0" w:uiPriority="68" w:unhideWhenUsed="0"/>
-    <w:lsdException w:name="Medium Grid 3 Accent 3" w:semiHidden="0" w:uiPriority="69" w:unhideWhenUsed="0"/>
-    <w:lsdException w:name="Dark List Accent 3" w:semiHidden="0" w:uiPriority="70" w:unhideWhenUsed="0"/>
-    <w:lsdException w:name="Colorful Shading Accent 3" w:semiHidden="0" w:uiPriority="71" w:unhideWhenUsed="0"/>
-    <w:lsdException w:name="Colorful List Accent 3" w:semiHidden="0" w:uiPriority="72" w:unhideWhenUsed="0"/>
-    <w:lsdException w:name="Colorful Grid Accent 3" w:semiHidden="0" w:uiPriority="73" w:unhideWhenUsed="0"/>
-    <w:lsdException w:name="Light Shading Accent 4" w:semiHidden="0" w:uiPriority="60" w:unhideWhenUsed="0"/>
-    <w:lsdException w:name="Light List Accent 4" w:semiHidden="0" w:uiPriority="61" w:unhideWhenUsed="0"/>
-    <w:lsdException w:name="Light Grid Accent 4" w:semiHidden="0" w:uiPriority="62" w:unhideWhenUsed="0"/>
-    <w:lsdException w:name="Medium Shading 1 Accent 4" w:semiHidden="0" w:uiPriority="63" w:unhideWhenUsed="0"/>
-    <w:lsdException w:name="Medium Shading 2 Accent 4" w:semiHidden="0" w:uiPriority="64" w:unhideWhenUsed="0"/>
-    <w:lsdException w:name="Medium List 1 Accent 4" w:semiHidden="0" w:uiPriority="65" w:unhideWhenUsed="0"/>
-    <w:lsdException w:name="Medium List 2 Accent 4" w:semiHidden="0" w:uiPriority="66" w:unhideWhenUsed="0"/>
-    <w:lsdException w:name="Medium Grid 1 Accent 4" w:semiHidden="0" w:uiPriority="67" w:unhideWhenUsed="0"/>
-    <w:lsdException w:name="Medium Grid 2 Accent 4" w:semiHidden="0" w:uiPriority="68" w:unhideWhenUsed="0"/>
-    <w:lsdException w:name="Medium Grid 3 Accent 4" w:semiHidden="0" w:uiPriority="69" w:unhideWhenUsed="0"/>
-    <w:lsdException w:name="Dark List Accent 4" w:semiHidden="0" w:uiPriority="70" w:unhideWhenUsed="0"/>
-    <w:lsdException w:name="Colorful Shading Accent 4" w:semiHidden="0" w:uiPriority="71" w:unhideWhenUsed="0"/>
-    <w:lsdException w:name="Colorful List Accent 4" w:semiHidden="0" w:uiPriority="72" w:unhideWhenUsed="0"/>
-    <w:lsdException w:name="Colorful Grid Accent 4" w:semiHidden="0" w:uiPriority="73" w:unhideWhenUsed="0"/>
-    <w:lsdException w:name="Light Shading Accent 5" w:semiHidden="0" w:uiPriority="60" w:unhideWhenUsed="0"/>
-    <w:lsdException w:name="Light List Accent 5" w:semiHidden="0" w:uiPriority="61" w:unhideWhenUsed="0"/>
-    <w:lsdException w:name="Light Grid Accent 5" w:semiHidden="0" w:uiPriority="62" w:unhideWhenUsed="0"/>
-    <w:lsdException w:name="Medium Shading 1 Accent 5" w:semiHidden="0" w:uiPriority="63" w:unhideWhenUsed="0"/>
-    <w:lsdException w:name="Medium Shading 2 Accent 5" w:semiHidden="0" w:uiPriority="64" w:unhideWhenUsed="0"/>
-    <w:lsdException w:name="Medium List 1 Accent 5" w:semiHidden="0" w:uiPriority="65" w:unhideWhenUsed="0"/>
-    <w:lsdException w:name="Medium List 2 Accent 5" w:semiHidden="0" w:uiPriority="66" w:unhideWhenUsed="0"/>
-    <w:lsdException w:name="Medium Grid 1 Accent 5" w:semiHidden="0" w:uiPriority="67" w:unhideWhenUsed="0"/>
-    <w:lsdException w:name="Medium Grid 2 Accent 5" w:semiHidden="0" w:uiPriority="68" w:unhideWhenUsed="0"/>
-    <w:lsdException w:name="Medium Grid 3 Accent 5" w:semiHidden="0" w:uiPriority="69" w:unhideWhenUsed="0"/>
-    <w:lsdException w:name="Dark List Accent 5" w:semiHidden="0" w:uiPriority="70" w:unhideWhenUsed="0"/>
-    <w:lsdException w:name="Colorful Shading Accent 5" w:semiHidden="0" w:uiPriority="71" w:unhideWhenUsed="0"/>
-    <w:lsdException w:name="Colorful List Accent 5" w:semiHidden="0" w:uiPriority="72" w:unhideWhenUsed="0"/>
-    <w:lsdException w:name="Colorful Grid Accent 5" w:semiHidden="0" w:uiPriority="73" w:unhideWhenUsed="0"/>
-    <w:lsdException w:name="Light Shading Accent 6" w:semiHidden="0" w:uiPriority="60" w:unhideWhenUsed="0"/>
-    <w:lsdException w:name="Light List Accent 6" w:semiHidden="0" w:uiPriority="61" w:unhideWhenUsed="0"/>
-    <w:lsdException w:name="Light Grid Accent 6" w:semiHidden="0" w:uiPriority="62" w:unhideWhenUsed="0"/>
-    <w:lsdException w:name="Medium Shading 1 Accent 6" w:semiHidden="0" w:uiPriority="63" w:unhideWhenUsed="0"/>
-    <w:lsdException w:name="Medium Shading 2 Accent 6" w:semiHidden="0" w:uiPriority="64" w:unhideWhenUsed="0"/>
-    <w:lsdException w:name="Medium List 1 Accent 6" w:semiHidden="0" w:uiPriority="65" w:unhideWhenUsed="0"/>
-    <w:lsdException w:name="Medium List 2 Accent 6" w:semiHidden="0" w:uiPriority="66" w:unhideWhenUsed="0"/>
-    <w:lsdException w:name="Medium Grid 1 Accent 6" w:semiHidden="0" w:uiPriority="67" w:unhideWhenUsed="0"/>
-    <w:lsdException w:name="Medium Grid 2 Accent 6" w:semiHidden="0" w:uiPriority="68" w:unhideWhenUsed="0"/>
-    <w:lsdException w:name="Medium Grid 3 Accent 6" w:semiHidden="0" w:uiPriority="69" w:unhideWhenUsed="0"/>
-    <w:lsdException w:name="Dark List Accent 6" w:semiHidden="0" w:uiPriority="70" w:unhideWhenUsed="0"/>
-    <w:lsdException w:name="Colorful Shading Accent 6" w:semiHidden="0" w:uiPriority="71" w:unhideWhenUsed="0"/>
-    <w:lsdException w:name="Colorful List Accent 6" w:semiHidden="0" w:uiPriority="72" w:unhideWhenUsed="0"/>
-    <w:lsdException w:name="Colorful Grid Accent 6" w:semiHidden="0" w:uiPriority="73" w:unhideWhenUsed="0"/>
-    <w:lsdException w:name="Subtle Emphasis" w:semiHidden="0" w:uiPriority="19" w:unhideWhenUsed="0" w:qFormat="1"/>
-    <w:lsdException w:name="Intense Emphasis" w:semiHidden="0" w:uiPriority="21" w:unhideWhenUsed="0" w:qFormat="1"/>
-    <w:lsdException w:name="Subtle Reference" w:semiHidden="0" w:uiPriority="31" w:unhideWhenUsed="0" w:qFormat="1"/>
-    <w:lsdException w:name="Intense Reference" w:semiHidden="0" w:uiPriority="32" w:unhideWhenUsed="0" w:qFormat="1"/>
-    <w:lsdException w:name="Book Title" w:semiHidden="0" w:uiPriority="33" w:unhideWhenUsed="0" w:qFormat="1"/>
-    <w:lsdException w:name="Bibliography" w:uiPriority="37"/>
-    <w:lsdException w:name="TOC Heading" w:uiPriority="39" w:qFormat="1"/>
-  </w:latentStyles>
-  <w:style w:type="paragraph" w:default="1" w:styleId="Normal">
-    <w:name w:val="Normal"/>
-    <w:qFormat/>
-  </w:style>
-  <w:style w:type="character" w:default="1" w:styleId="DefaultParagraphFont">
-    <w:name w:val="Default Paragraph Font"/>
-    <w:uiPriority w:val="1"/>
-    <w:semiHidden/>
-    <w:unhideWhenUsed/>
-  </w:style>
-  <w:style w:type="table" w:default="1" w:styleId="TableNormal">
-    <w:name w:val="Normal Table"/>
-    <w:uiPriority w:val="99"/>
-    <w:semiHidden/>
-    <w:unhideWhenUsed/>
-    <w:tblPr>
-      <w:tblInd w:w="0" w:type="dxa"/>
-      <w:tblCellMar>
-        <w:top w:w="0" w:type="dxa"/>
-        <w:left w:w="108" w:type="dxa"/>
-        <w:bottom w:w="0" w:type="dxa"/>
-        <w:right w:w="108" w:type="dxa"/>
-      </w:tblCellMar>
-    </w:tblPr>
-  </w:style>
-  <w:style w:type="numbering" w:default="1" w:styleId="NoList">
-    <w:name w:val="No List"/>
-    <w:uiPriority w:val="99"/>
-    <w:semiHidden/>
-    <w:unhideWhenUsed/>
-  </w:style>
-  <w:style w:type="paragraph" w:customStyle="1" w:styleId="FBD3983CB73A4C5CBE65F054523DA649">
-    <w:name w:val="FBD3983CB73A4C5CBE65F054523DA649"/>
-    <w:rsid w:val="00583DB7"/>
+  <w:style w:type="character" w:customStyle="1" w:styleId="Heading4Char">
+    <w:name w:val="Heading 4 Char"/>
+    <w:basedOn w:val="DefaultParagraphFont"/>
+    <w:link w:val="Heading4"/>
+    <w:uiPriority w:val="9"/>
+    <w:rsid w:val="004327F9"/>
+    <w:rPr>
+      <w:rFonts w:asciiTheme="majorHAnsi" w:eastAsiaTheme="majorEastAsia" w:hAnsiTheme="majorHAnsi" w:cstheme="majorBidi"/>
+      <w:b/>
+      <w:bCs/>
+      <w:i/>
+      <w:iCs/>
+      <w:color w:val="4F81BD" w:themeColor="accent1"/>
+    </w:rPr>
   </w:style>
 </w:styles>
-</file>
-
-<file path=word/glossary/stylesWithEffects.xml><?xml version="1.0" encoding="utf-8"?>
-<w:styles xmlns:wpc="http://schemas.microsoft.com/office/word/2010/wordprocessingCanvas" xmlns:mc="http://schemas.openxmlformats.org/markup-compatibility/2006" xmlns:o="urn:schemas-microsoft-com:office:office" xmlns:r="http://schemas.openxmlformats.org/officeDocument/2006/relationships" xmlns:m="http://schemas.openxmlformats.org/officeDocument/2006/math" xmlns:v="urn:schemas-microsoft-com:vml" xmlns:wp14="http://schemas.microsoft.com/office/word/2010/wordprocessingDrawing" xmlns:wp="http://schemas.openxmlformats.org/drawingml/2006/wordprocessingDrawing" xmlns:w10="urn:schemas-microsoft-com:office:word" xmlns:w="http://schemas.openxmlformats.org/wordprocessingml/2006/main" xmlns:w14="http://schemas.microsoft.com/office/word/2010/wordml" xmlns:wpg="http://schemas.microsoft.com/office/word/2010/wordprocessingGroup" xmlns:wpi="http://schemas.microsoft.com/office/word/2010/wordprocessingInk" xmlns:wne="http://schemas.microsoft.com/office/word/2006/wordml" xmlns:wps="http://schemas.microsoft.com/office/word/2010/wordprocessingShape" mc:Ignorable="w14 wp14">
-  <w:docDefaults>
-    <w:rPrDefault>
-      <w:rPr>
-        <w:rFonts w:asciiTheme="minorHAnsi" w:eastAsiaTheme="minorEastAsia" w:hAnsiTheme="minorHAnsi" w:cstheme="minorBidi"/>
-        <w:sz w:val="22"/>
-        <w:szCs w:val="22"/>
-        <w:lang w:val="pl-PL" w:eastAsia="pl-PL" w:bidi="ar-SA"/>
-      </w:rPr>
-    </w:rPrDefault>
-    <w:pPrDefault>
-      <w:pPr>
-        <w:spacing w:after="200" w:line="276" w:lineRule="auto"/>
-      </w:pPr>
-    </w:pPrDefault>
-  </w:docDefaults>
-  <w:latentStyles w:defLockedState="0" w:defUIPriority="99" w:defSemiHidden="1" w:defUnhideWhenUsed="1" w:defQFormat="0" w:count="267">
-    <w:lsdException w:name="Normal" w:semiHidden="0" w:uiPriority="0" w:unhideWhenUsed="0" w:qFormat="1"/>
-    <w:lsdException w:name="heading 1" w:semiHidden="0" w:uiPriority="9" w:unhideWhenUsed="0" w:qFormat="1"/>
-    <w:lsdException w:name="heading 2" w:uiPriority="9" w:qFormat="1"/>
-    <w:lsdException w:name="heading 3" w:uiPriority="9" w:qFormat="1"/>
-    <w:lsdException w:name="heading 4" w:uiPriority="9" w:qFormat="1"/>
-    <w:lsdException w:name="heading 5" w:uiPriority="9" w:qFormat="1"/>
-    <w:lsdException w:name="heading 6" w:uiPriority="9" w:qFormat="1"/>
-    <w:lsdException w:name="heading 7" w:uiPriority="9" w:qFormat="1"/>
-    <w:lsdException w:name="heading 8" w:uiPriority="9" w:qFormat="1"/>
-    <w:lsdException w:name="heading 9" w:uiPriority="9" w:qFormat="1"/>
-    <w:lsdException w:name="toc 1" w:uiPriority="39"/>
-    <w:lsdException w:name="toc 2" w:uiPriority="39"/>
-    <w:lsdException w:name="toc 3" w:uiPriority="39"/>
-    <w:lsdException w:name="toc 4" w:uiPriority="39"/>
-    <w:lsdException w:name="toc 5" w:uiPriority="39"/>
-    <w:lsdException w:name="toc 6" w:uiPriority="39"/>
-    <w:lsdException w:name="toc 7" w:uiPriority="39"/>
-    <w:lsdException w:name="toc 8" w:uiPriority="39"/>
-    <w:lsdException w:name="toc 9" w:uiPriority="39"/>
-    <w:lsdException w:name="caption" w:uiPriority="35" w:qFormat="1"/>
-    <w:lsdException w:name="Title" w:semiHidden="0" w:uiPriority="10" w:unhideWhenUsed="0" w:qFormat="1"/>
-    <w:lsdException w:name="Default Paragraph Font" w:uiPriority="1"/>
-    <w:lsdException w:name="Subtitle" w:semiHidden="0" w:uiPriority="11" w:unhideWhenUsed="0" w:qFormat="1"/>
-    <w:lsdException w:name="Strong" w:semiHidden="0" w:uiPriority="22" w:unhideWhenUsed="0" w:qFormat="1"/>
-    <w:lsdException w:name="Emphasis" w:semiHidden="0" w:uiPriority="20" w:unhideWhenUsed="0" w:qFormat="1"/>
-    <w:lsdException w:name="Table Grid" w:semiHidden="0" w:uiPriority="59" w:unhideWhenUsed="0"/>
-    <w:lsdException w:name="Placeholder Text" w:unhideWhenUsed="0"/>
-    <w:lsdException w:name="No Spacing" w:semiHidden="0" w:uiPriority="1" w:unhideWhenUsed="0" w:qFormat="1"/>
-    <w:lsdException w:name="Light Shading" w:semiHidden="0" w:uiPriority="60" w:unhideWhenUsed="0"/>
-    <w:lsdException w:name="Light List" w:semiHidden="0" w:uiPriority="61" w:unhideWhenUsed="0"/>
-    <w:lsdException w:name="Light Grid" w:semiHidden="0" w:uiPriority="62" w:unhideWhenUsed="0"/>
-    <w:lsdException w:name="Medium Shading 1" w:semiHidden="0" w:uiPriority="63" w:unhideWhenUsed="0"/>
-    <w:lsdException w:name="Medium Shading 2" w:semiHidden="0" w:uiPriority="64" w:unhideWhenUsed="0"/>
-    <w:lsdException w:name="Medium List 1" w:semiHidden="0" w:uiPriority="65" w:unhideWhenUsed="0"/>
-    <w:lsdException w:name="Medium List 2" w:semiHidden="0" w:uiPriority="66" w:unhideWhenUsed="0"/>
-    <w:lsdException w:name="Medium Grid 1" w:semiHidden="0" w:uiPriority="67" w:unhideWhenUsed="0"/>
-    <w:lsdException w:name="Medium Grid 2" w:semiHidden="0" w:uiPriority="68" w:unhideWhenUsed="0"/>
-    <w:lsdException w:name="Medium Grid 3" w:semiHidden="0" w:uiPriority="69" w:unhideWhenUsed="0"/>
-    <w:lsdException w:name="Dark List" w:semiHidden="0" w:uiPriority="70" w:unhideWhenUsed="0"/>
-    <w:lsdException w:name="Colorful Shading" w:semiHidden="0" w:uiPriority="71" w:unhideWhenUsed="0"/>
-    <w:lsdException w:name="Colorful List" w:semiHidden="0" w:uiPriority="72" w:unhideWhenUsed="0"/>
-    <w:lsdException w:name="Colorful Grid" w:semiHidden="0" w:uiPriority="73" w:unhideWhenUsed="0"/>
-    <w:lsdException w:name="Light Shading Accent 1" w:semiHidden="0" w:uiPriority="60" w:unhideWhenUsed="0"/>
-    <w:lsdException w:name="Light List Accent 1" w:semiHidden="0" w:uiPriority="61" w:unhideWhenUsed="0"/>
-    <w:lsdException w:name="Light Grid Accent 1" w:semiHidden="0" w:uiPriority="62" w:unhideWhenUsed="0"/>
-    <w:lsdException w:name="Medium Shading 1 Accent 1" w:semiHidden="0" w:uiPriority="63" w:unhideWhenUsed="0"/>
-    <w:lsdException w:name="Medium Shading 2 Accent 1" w:semiHidden="0" w:uiPriority="64" w:unhideWhenUsed="0"/>
-    <w:lsdException w:name="Medium List 1 Accent 1" w:semiHidden="0" w:uiPriority="65" w:unhideWhenUsed="0"/>
-    <w:lsdException w:name="Revision" w:unhideWhenUsed="0"/>
-    <w:lsdException w:name="List Paragraph" w:semiHidden="0" w:uiPriority="34" w:unhideWhenUsed="0" w:qFormat="1"/>
-    <w:lsdException w:name="Quote" w:semiHidden="0" w:uiPriority="29" w:unhideWhenUsed="0" w:qFormat="1"/>
-    <w:lsdException w:name="Intense Quote" w:semiHidden="0" w:uiPriority="30" w:unhideWhenUsed="0" w:qFormat="1"/>
-    <w:lsdException w:name="Medium List 2 Accent 1" w:semiHidden="0" w:uiPriority="66" w:unhideWhenUsed="0"/>
-    <w:lsdException w:name="Medium Grid 1 Accent 1" w:semiHidden="0" w:uiPriority="67" w:unhideWhenUsed="0"/>
-    <w:lsdException w:name="Medium Grid 2 Accent 1" w:semiHidden="0" w:uiPriority="68" w:unhideWhenUsed="0"/>
-    <w:lsdException w:name="Medium Grid 3 Accent 1" w:semiHidden="0" w:uiPriority="69" w:unhideWhenUsed="0"/>
-    <w:lsdException w:name="Dark List Accent 1" w:semiHidden="0" w:uiPriority="70" w:unhideWhenUsed="0"/>
-    <w:lsdException w:name="Colorful Shading Accent 1" w:semiHidden="0" w:uiPriority="71" w:unhideWhenUsed="0"/>
-    <w:lsdException w:name="Colorful List Accent 1" w:semiHidden="0" w:uiPriority="72" w:unhideWhenUsed="0"/>
-    <w:lsdException w:name="Colorful Grid Accent 1" w:semiHidden="0" w:uiPriority="73" w:unhideWhenUsed="0"/>
-    <w:lsdException w:name="Light Shading Accent 2" w:semiHidden="0" w:uiPriority="60" w:unhideWhenUsed="0"/>
-    <w:lsdException w:name="Light List Accent 2" w:semiHidden="0" w:uiPriority="61" w:unhideWhenUsed="0"/>
-    <w:lsdException w:name="Light Grid Accent 2" w:semiHidden="0" w:uiPriority="62" w:unhideWhenUsed="0"/>
-    <w:lsdException w:name="Medium Shading 1 Accent 2" w:semiHidden="0" w:uiPriority="63" w:unhideWhenUsed="0"/>
-    <w:lsdException w:name="Medium Shading 2 Accent 2" w:semiHidden="0" w:uiPriority="64" w:unhideWhenUsed="0"/>
-    <w:lsdException w:name="Medium List 1 Accent 2" w:semiHidden="0" w:uiPriority="65" w:unhideWhenUsed="0"/>
-    <w:lsdException w:name="Medium List 2 Accent 2" w:semiHidden="0" w:uiPriority="66" w:unhideWhenUsed="0"/>
-    <w:lsdException w:name="Medium Grid 1 Accent 2" w:semiHidden="0" w:uiPriority="67" w:unhideWhenUsed="0"/>
-    <w:lsdException w:name="Medium Grid 2 Accent 2" w:semiHidden="0" w:uiPriority="68" w:unhideWhenUsed="0"/>
-    <w:lsdException w:name="Medium Grid 3 Accent 2" w:semiHidden="0" w:uiPriority="69" w:unhideWhenUsed="0"/>
-    <w:lsdException w:name="Dark List Accent 2" w:semiHidden="0" w:uiPriority="70" w:unhideWhenUsed="0"/>
-    <w:lsdException w:name="Colorful Shading Accent 2" w:semiHidden="0" w:uiPriority="71" w:unhideWhenUsed="0"/>
-    <w:lsdException w:name="Colorful List Accent 2" w:semiHidden="0" w:uiPriority="72" w:unhideWhenUsed="0"/>
-    <w:lsdException w:name="Colorful Grid Accent 2" w:semiHidden="0" w:uiPriority="73" w:unhideWhenUsed="0"/>
-    <w:lsdException w:name="Light Shading Accent 3" w:semiHidden="0" w:uiPriority="60" w:unhideWhenUsed="0"/>
-    <w:lsdException w:name="Light List Accent 3" w:semiHidden="0" w:uiPriority="61" w:unhideWhenUsed="0"/>
-    <w:lsdException w:name="Light Grid Accent 3" w:semiHidden="0" w:uiPriority="62" w:unhideWhenUsed="0"/>
-    <w:lsdException w:name="Medium Shading 1 Accent 3" w:semiHidden="0" w:uiPriority="63" w:unhideWhenUsed="0"/>
-    <w:lsdException w:name="Medium Shading 2 Accent 3" w:semiHidden="0" w:uiPriority="64" w:unhideWhenUsed="0"/>
-    <w:lsdException w:name="Medium List 1 Accent 3" w:semiHidden="0" w:uiPriority="65" w:unhideWhenUsed="0"/>
-    <w:lsdException w:name="Medium List 2 Accent 3" w:semiHidden="0" w:uiPriority="66" w:unhideWhenUsed="0"/>
-    <w:lsdException w:name="Medium Grid 1 Accent 3" w:semiHidden="0" w:uiPriority="67" w:unhideWhenUsed="0"/>
-    <w:lsdException w:name="Medium Grid 2 Accent 3" w:semiHidden="0" w:uiPriority="68" w:unhideWhenUsed="0"/>
-    <w:lsdException w:name="Medium Grid 3 Accent 3" w:semiHidden="0" w:uiPriority="69" w:unhideWhenUsed="0"/>
-    <w:lsdException w:name="Dark List Accent 3" w:semiHidden="0" w:uiPriority="70" w:unhideWhenUsed="0"/>
-    <w:lsdException w:name="Colorful Shading Accent 3" w:semiHidden="0" w:uiPriority="71" w:unhideWhenUsed="0"/>
-    <w:lsdException w:name="Colorful List Accent 3" w:semiHidden="0" w:uiPriority="72" w:unhideWhenUsed="0"/>
-    <w:lsdException w:name="Colorful Grid Accent 3" w:semiHidden="0" w:uiPriority="73" w:unhideWhenUsed="0"/>
-    <w:lsdException w:name="Light Shading Accent 4" w:semiHidden="0" w:uiPriority="60" w:unhideWhenUsed="0"/>
-    <w:lsdException w:name="Light List Accent 4" w:semiHidden="0" w:uiPriority="61" w:unhideWhenUsed="0"/>
-    <w:lsdException w:name="Light Grid Accent 4" w:semiHidden="0" w:uiPriority="62" w:unhideWhenUsed="0"/>
-    <w:lsdException w:name="Medium Shading 1 Accent 4" w:semiHidden="0" w:uiPriority="63" w:unhideWhenUsed="0"/>
-    <w:lsdException w:name="Medium Shading 2 Accent 4" w:semiHidden="0" w:uiPriority="64" w:unhideWhenUsed="0"/>
-    <w:lsdException w:name="Medium List 1 Accent 4" w:semiHidden="0" w:uiPriority="65" w:unhideWhenUsed="0"/>
-    <w:lsdException w:name="Medium List 2 Accent 4" w:semiHidden="0" w:uiPriority="66" w:unhideWhenUsed="0"/>
-    <w:lsdException w:name="Medium Grid 1 Accent 4" w:semiHidden="0" w:uiPriority="67" w:unhideWhenUsed="0"/>
-    <w:lsdException w:name="Medium Grid 2 Accent 4" w:semiHidden="0" w:uiPriority="68" w:unhideWhenUsed="0"/>
-    <w:lsdException w:name="Medium Grid 3 Accent 4" w:semiHidden="0" w:uiPriority="69" w:unhideWhenUsed="0"/>
-    <w:lsdException w:name="Dark List Accent 4" w:semiHidden="0" w:uiPriority="70" w:unhideWhenUsed="0"/>
-    <w:lsdException w:name="Colorful Shading Accent 4" w:semiHidden="0" w:uiPriority="71" w:unhideWhenUsed="0"/>
-    <w:lsdException w:name="Colorful List Accent 4" w:semiHidden="0" w:uiPriority="72" w:unhideWhenUsed="0"/>
-    <w:lsdException w:name="Colorful Grid Accent 4" w:semiHidden="0" w:uiPriority="73" w:unhideWhenUsed="0"/>
-    <w:lsdException w:name="Light Shading Accent 5" w:semiHidden="0" w:uiPriority="60" w:unhideWhenUsed="0"/>
-    <w:lsdException w:name="Light List Accent 5" w:semiHidden="0" w:uiPriority="61" w:unhideWhenUsed="0"/>
-    <w:lsdException w:name="Light Grid Accent 5" w:semiHidden="0" w:uiPriority="62" w:unhideWhenUsed="0"/>
-    <w:lsdException w:name="Medium Shading 1 Accent 5" w:semiHidden="0" w:uiPriority="63" w:unhideWhenUsed="0"/>
-    <w:lsdException w:name="Medium Shading 2 Accent 5" w:semiHidden="0" w:uiPriority="64" w:unhideWhenUsed="0"/>
-    <w:lsdException w:name="Medium List 1 Accent 5" w:semiHidden="0" w:uiPriority="65" w:unhideWhenUsed="0"/>
-    <w:lsdException w:name="Medium List 2 Accent 5" w:semiHidden="0" w:uiPriority="66" w:unhideWhenUsed="0"/>
-    <w:lsdException w:name="Medium Grid 1 Accent 5" w:semiHidden="0" w:uiPriority="67" w:unhideWhenUsed="0"/>
-    <w:lsdException w:name="Medium Grid 2 Accent 5" w:semiHidden="0" w:uiPriority="68" w:unhideWhenUsed="0"/>
-    <w:lsdException w:name="Medium Grid 3 Accent 5" w:semiHidden="0" w:uiPriority="69" w:unhideWhenUsed="0"/>
-    <w:lsdException w:name="Dark List Accent 5" w:semiHidden="0" w:uiPriority="70" w:unhideWhenUsed="0"/>
-    <w:lsdException w:name="Colorful Shading Accent 5" w:semiHidden="0" w:uiPriority="71" w:unhideWhenUsed="0"/>
-    <w:lsdException w:name="Colorful List Accent 5" w:semiHidden="0" w:uiPriority="72" w:unhideWhenUsed="0"/>
-    <w:lsdException w:name="Colorful Grid Accent 5" w:semiHidden="0" w:uiPriority="73" w:unhideWhenUsed="0"/>
-    <w:lsdException w:name="Light Shading Accent 6" w:semiHidden="0" w:uiPriority="60" w:unhideWhenUsed="0"/>
-    <w:lsdException w:name="Light List Accent 6" w:semiHidden="0" w:uiPriority="61" w:unhideWhenUsed="0"/>
-    <w:lsdException w:name="Light Grid Accent 6" w:semiHidden="0" w:uiPriority="62" w:unhideWhenUsed="0"/>
-    <w:lsdException w:name="Medium Shading 1 Accent 6" w:semiHidden="0" w:uiPriority="63" w:unhideWhenUsed="0"/>
-    <w:lsdException w:name="Medium Shading 2 Accent 6" w:semiHidden="0" w:uiPriority="64" w:unhideWhenUsed="0"/>
-    <w:lsdException w:name="Medium List 1 Accent 6" w:semiHidden="0" w:uiPriority="65" w:unhideWhenUsed="0"/>
-    <w:lsdException w:name="Medium List 2 Accent 6" w:semiHidden="0" w:uiPriority="66" w:unhideWhenUsed="0"/>
-    <w:lsdException w:name="Medium Grid 1 Accent 6" w:semiHidden="0" w:uiPriority="67" w:unhideWhenUsed="0"/>
-    <w:lsdException w:name="Medium Grid 2 Accent 6" w:semiHidden="0" w:uiPriority="68" w:unhideWhenUsed="0"/>
-    <w:lsdException w:name="Medium Grid 3 Accent 6" w:semiHidden="0" w:uiPriority="69" w:unhideWhenUsed="0"/>
-    <w:lsdException w:name="Dark List Accent 6" w:semiHidden="0" w:uiPriority="70" w:unhideWhenUsed="0"/>
-    <w:lsdException w:name="Colorful Shading Accent 6" w:semiHidden="0" w:uiPriority="71" w:unhideWhenUsed="0"/>
-    <w:lsdException w:name="Colorful List Accent 6" w:semiHidden="0" w:uiPriority="72" w:unhideWhenUsed="0"/>
-    <w:lsdException w:name="Colorful Grid Accent 6" w:semiHidden="0" w:uiPriority="73" w:unhideWhenUsed="0"/>
-    <w:lsdException w:name="Subtle Emphasis" w:semiHidden="0" w:uiPriority="19" w:unhideWhenUsed="0" w:qFormat="1"/>
-    <w:lsdException w:name="Intense Emphasis" w:semiHidden="0" w:uiPriority="21" w:unhideWhenUsed="0" w:qFormat="1"/>
-    <w:lsdException w:name="Subtle Reference" w:semiHidden="0" w:uiPriority="31" w:unhideWhenUsed="0" w:qFormat="1"/>
-    <w:lsdException w:name="Intense Reference" w:semiHidden="0" w:uiPriority="32" w:unhideWhenUsed="0" w:qFormat="1"/>
-    <w:lsdException w:name="Book Title" w:semiHidden="0" w:uiPriority="33" w:unhideWhenUsed="0" w:qFormat="1"/>
-    <w:lsdException w:name="Bibliography" w:uiPriority="37"/>
-    <w:lsdException w:name="TOC Heading" w:uiPriority="39" w:qFormat="1"/>
-  </w:latentStyles>
-  <w:style w:type="paragraph" w:default="1" w:styleId="Normal">
-    <w:name w:val="Normal"/>
-    <w:qFormat/>
-  </w:style>
-  <w:style w:type="character" w:default="1" w:styleId="DefaultParagraphFont">
-    <w:name w:val="Default Paragraph Font"/>
-    <w:uiPriority w:val="1"/>
-    <w:semiHidden/>
-    <w:unhideWhenUsed/>
-  </w:style>
-  <w:style w:type="table" w:default="1" w:styleId="TableNormal">
-    <w:name w:val="Normal Table"/>
-    <w:uiPriority w:val="99"/>
-    <w:semiHidden/>
-    <w:unhideWhenUsed/>
-    <w:tblPr>
-      <w:tblInd w:w="0" w:type="dxa"/>
-      <w:tblCellMar>
-        <w:top w:w="0" w:type="dxa"/>
-        <w:left w:w="108" w:type="dxa"/>
-        <w:bottom w:w="0" w:type="dxa"/>
-        <w:right w:w="108" w:type="dxa"/>
-      </w:tblCellMar>
-    </w:tblPr>
-  </w:style>
-  <w:style w:type="numbering" w:default="1" w:styleId="NoList">
-    <w:name w:val="No List"/>
-    <w:uiPriority w:val="99"/>
-    <w:semiHidden/>
-    <w:unhideWhenUsed/>
-  </w:style>
-  <w:style w:type="paragraph" w:customStyle="1" w:styleId="FBD3983CB73A4C5CBE65F054523DA649">
-    <w:name w:val="FBD3983CB73A4C5CBE65F054523DA649"/>
-    <w:rsid w:val="00583DB7"/>
-  </w:style>
-</w:styles>
-</file>
-
-<file path=word/glossary/webSettings.xml><?xml version="1.0" encoding="utf-8"?>
-<w:webSettings xmlns:mc="http://schemas.openxmlformats.org/markup-compatibility/2006" xmlns:r="http://schemas.openxmlformats.org/officeDocument/2006/relationships" xmlns:w="http://schemas.openxmlformats.org/wordprocessingml/2006/main" xmlns:w14="http://schemas.microsoft.com/office/word/2010/wordml" mc:Ignorable="w14">
-  <w:optimizeForBrowser/>
-  <w:allowPNG/>
-</w:webSettings>
 </file>
 
 <file path=word/theme/theme1.xml><?xml version="1.0" encoding="utf-8"?>
@@ -4576,7 +7144,7 @@
 </file>
 
 <file path=customXml/itemProps1.xml><?xml version="1.0" encoding="utf-8"?>
-<ds:datastoreItem xmlns:ds="http://schemas.openxmlformats.org/officeDocument/2006/customXml" ds:itemID="{18D3B9E2-3A6F-4A21-87BA-EBF1D1F6BC2D}">
+<ds:datastoreItem xmlns:ds="http://schemas.openxmlformats.org/officeDocument/2006/customXml" ds:itemID="{7260F383-30FD-43C3-BC73-5D393484DA78}">
   <ds:schemaRefs>
     <ds:schemaRef ds:uri="http://schemas.openxmlformats.org/officeDocument/2006/bibliography"/>
   </ds:schemaRefs>

</xml_diff>

<commit_message>
Further animation system implementation (working)
git-svn-id: svn://localhost/EGE@878 1e37b749-e30f-da40-b4df-3e99ea2a9c57
</commit_message>
<xml_diff>
--- a/trunk/Docs/EGE Resource Manager XML API.docx
+++ b/trunk/Docs/EGE Resource Manager XML API.docx
@@ -3450,12 +3450,7 @@
           </w:tcPr>
           <w:p>
             <w:r>
-              <w:t>d</w:t>
-            </w:r>
-            <w:bookmarkStart w:id="11" w:name="_GoBack"/>
-            <w:bookmarkEnd w:id="11"/>
-            <w:r>
-              <w:t>uration</w:t>
+              <w:t>duration</w:t>
             </w:r>
           </w:p>
         </w:tc>
@@ -3493,7 +3488,7 @@
         <w:pStyle w:val="Caption"/>
         <w:jc w:val="center"/>
       </w:pPr>
-      <w:bookmarkStart w:id="12" w:name="_Toc322212926"/>
+      <w:bookmarkStart w:id="11" w:name="_Toc322212926"/>
       <w:r>
         <w:t xml:space="preserve">Table </w:t>
       </w:r>
@@ -3521,17 +3516,17 @@
       <w:r>
         <w:t>: ImagedAnimation attributes</w:t>
       </w:r>
+      <w:bookmarkEnd w:id="11"/>
+    </w:p>
+    <w:p>
+      <w:pPr>
+        <w:pStyle w:val="Heading3"/>
+      </w:pPr>
+      <w:bookmarkStart w:id="12" w:name="_Toc322212891"/>
+      <w:r>
+        <w:t>Nodes</w:t>
+      </w:r>
       <w:bookmarkEnd w:id="12"/>
-    </w:p>
-    <w:p>
-      <w:pPr>
-        <w:pStyle w:val="Heading3"/>
-      </w:pPr>
-      <w:bookmarkStart w:id="13" w:name="_Toc322212891"/>
-      <w:r>
-        <w:t>Nodes</w:t>
-      </w:r>
-      <w:bookmarkEnd w:id="13"/>
     </w:p>
     <w:p>
       <w:pPr>
@@ -3856,6 +3851,46 @@
           </w:p>
         </w:tc>
       </w:tr>
+      <w:tr>
+        <w:tc>
+          <w:tcPr>
+            <w:cnfStyle w:val="001000000000" w:firstRow="0" w:lastRow="0" w:firstColumn="1" w:lastColumn="0" w:oddVBand="0" w:evenVBand="0" w:oddHBand="0" w:evenHBand="0" w:firstRowFirstColumn="0" w:firstRowLastColumn="0" w:lastRowFirstColumn="0" w:lastRowLastColumn="0"/>
+            <w:tcW w:w="3070" w:type="dxa"/>
+          </w:tcPr>
+          <w:p>
+            <w:r>
+              <w:t>rect</w:t>
+            </w:r>
+          </w:p>
+        </w:tc>
+        <w:tc>
+          <w:tcPr>
+            <w:tcW w:w="1433" w:type="dxa"/>
+          </w:tcPr>
+          <w:p>
+            <w:pPr>
+              <w:cnfStyle w:val="000000000000" w:firstRow="0" w:lastRow="0" w:firstColumn="0" w:lastColumn="0" w:oddVBand="0" w:evenVBand="0" w:oddHBand="0" w:evenHBand="0" w:firstRowFirstColumn="0" w:firstRowLastColumn="0" w:lastRowFirstColumn="0" w:lastRowLastColumn="0"/>
+            </w:pPr>
+            <w:r>
+              <w:t>Rectf</w:t>
+            </w:r>
+          </w:p>
+        </w:tc>
+        <w:tc>
+          <w:tcPr>
+            <w:tcW w:w="4709" w:type="dxa"/>
+          </w:tcPr>
+          <w:p>
+            <w:pPr>
+              <w:keepNext/>
+              <w:cnfStyle w:val="000000000000" w:firstRow="0" w:lastRow="0" w:firstColumn="0" w:lastColumn="0" w:oddVBand="0" w:evenVBand="0" w:oddHBand="0" w:evenHBand="0" w:firstRowFirstColumn="0" w:firstRowLastColumn="0" w:lastRowFirstColumn="0" w:lastRowLastColumn="0"/>
+            </w:pPr>
+            <w:r>
+              <w:t>in pixels</w:t>
+            </w:r>
+          </w:p>
+        </w:tc>
+      </w:tr>
     </w:tbl>
     <w:p>
       <w:pPr>
@@ -3884,6 +3919,9 @@
         <w:t>5</w:t>
       </w:r>
       <w:r>
+        <w:rPr>
+          <w:noProof/>
+        </w:rPr>
         <w:fldChar w:fldCharType="end"/>
       </w:r>
       <w:r>
@@ -4113,7 +4151,7 @@
         <w:pStyle w:val="Caption"/>
         <w:jc w:val="center"/>
       </w:pPr>
-      <w:bookmarkStart w:id="14" w:name="_Toc322212927"/>
+      <w:bookmarkStart w:id="13" w:name="_Toc322212927"/>
       <w:r>
         <w:t xml:space="preserve">Table </w:t>
       </w:r>
@@ -4141,7 +4179,7 @@
       <w:r>
         <w:t>: ImagedAnimation:Frame attributes</w:t>
       </w:r>
-      <w:bookmarkEnd w:id="14"/>
+      <w:bookmarkEnd w:id="13"/>
     </w:p>
     <w:p>
       <w:pPr>
@@ -4233,7 +4271,7 @@
           </w:tcPr>
           <w:p>
             <w:r>
-              <w:t>object-id</w:t>
+              <w:t>type</w:t>
             </w:r>
           </w:p>
         </w:tc>
@@ -4250,7 +4288,7 @@
               <w:cnfStyle w:val="000000100000" w:firstRow="0" w:lastRow="0" w:firstColumn="0" w:lastColumn="0" w:oddVBand="0" w:evenVBand="0" w:oddHBand="1" w:evenHBand="0" w:firstRowFirstColumn="0" w:firstRowLastColumn="0" w:lastRowFirstColumn="0" w:lastRowLastColumn="0"/>
             </w:pPr>
             <w:r>
-              <w:t>Integer</w:t>
+              <w:t>String</w:t>
             </w:r>
           </w:p>
         </w:tc>
@@ -4267,8 +4305,13 @@
             <w:pPr>
               <w:cnfStyle w:val="000000100000" w:firstRow="0" w:lastRow="0" w:firstColumn="0" w:lastColumn="0" w:oddVBand="0" w:evenVBand="0" w:oddHBand="1" w:evenHBand="0" w:firstRowFirstColumn="0" w:firstRowLastColumn="0" w:lastRowFirstColumn="0" w:lastRowLastColumn="0"/>
             </w:pPr>
-          </w:p>
-        </w:tc>
+            <w:r>
+              <w:t>place, remove</w:t>
+            </w:r>
+          </w:p>
+        </w:tc>
+        <w:bookmarkStart w:id="14" w:name="_GoBack"/>
+        <w:bookmarkEnd w:id="14"/>
       </w:tr>
       <w:tr>
         <w:tc>
@@ -4278,7 +4321,7 @@
           </w:tcPr>
           <w:p>
             <w:r>
-              <w:t>queue</w:t>
+              <w:t>object-id</w:t>
             </w:r>
           </w:p>
         </w:tc>
@@ -4322,7 +4365,7 @@
           </w:tcPr>
           <w:p>
             <w:r>
-              <w:t>translate</w:t>
+              <w:t>queue</w:t>
             </w:r>
           </w:p>
         </w:tc>
@@ -4339,7 +4382,7 @@
               <w:cnfStyle w:val="000000100000" w:firstRow="0" w:lastRow="0" w:firstColumn="0" w:lastColumn="0" w:oddVBand="0" w:evenVBand="0" w:oddHBand="1" w:evenHBand="0" w:firstRowFirstColumn="0" w:firstRowLastColumn="0" w:lastRowFirstColumn="0" w:lastRowLastColumn="0"/>
             </w:pPr>
             <w:r>
-              <w:t>Vector2f</w:t>
+              <w:t>Integer</w:t>
             </w:r>
           </w:p>
         </w:tc>
@@ -4354,15 +4397,8 @@
           </w:tcPr>
           <w:p>
             <w:pPr>
-              <w:keepNext/>
               <w:cnfStyle w:val="000000100000" w:firstRow="0" w:lastRow="0" w:firstColumn="0" w:lastColumn="0" w:oddVBand="0" w:evenVBand="0" w:oddHBand="1" w:evenHBand="0" w:firstRowFirstColumn="0" w:firstRowLastColumn="0" w:lastRowFirstColumn="0" w:lastRowLastColumn="0"/>
             </w:pPr>
-            <w:r>
-              <w:t>i</w:t>
-            </w:r>
-            <w:r>
-              <w:t>n pixels</w:t>
-            </w:r>
           </w:p>
         </w:tc>
       </w:tr>
@@ -4374,7 +4410,7 @@
           </w:tcPr>
           <w:p>
             <w:r>
-              <w:t>scale</w:t>
+              <w:t>translate</w:t>
             </w:r>
           </w:p>
         </w:tc>
@@ -4401,10 +4437,10 @@
               <w:cnfStyle w:val="000000000000" w:firstRow="0" w:lastRow="0" w:firstColumn="0" w:lastColumn="0" w:oddVBand="0" w:evenVBand="0" w:oddHBand="0" w:evenHBand="0" w:firstRowFirstColumn="0" w:firstRowLastColumn="0" w:lastRowFirstColumn="0" w:lastRowLastColumn="0"/>
             </w:pPr>
             <w:r>
-              <w:t>n</w:t>
-            </w:r>
-            <w:r>
-              <w:t>ormalized</w:t>
+              <w:t>i</w:t>
+            </w:r>
+            <w:r>
+              <w:t>n pixels</w:t>
             </w:r>
           </w:p>
         </w:tc>
@@ -4425,7 +4461,7 @@
           </w:tcPr>
           <w:p>
             <w:r>
-              <w:t>skew</w:t>
+              <w:t>scale</w:t>
             </w:r>
           </w:p>
         </w:tc>
@@ -4459,6 +4495,49 @@
             <w:pPr>
               <w:keepNext/>
               <w:cnfStyle w:val="000000100000" w:firstRow="0" w:lastRow="0" w:firstColumn="0" w:lastColumn="0" w:oddVBand="0" w:evenVBand="0" w:oddHBand="1" w:evenHBand="0" w:firstRowFirstColumn="0" w:firstRowLastColumn="0" w:lastRowFirstColumn="0" w:lastRowLastColumn="0"/>
+            </w:pPr>
+            <w:r>
+              <w:t>n</w:t>
+            </w:r>
+            <w:r>
+              <w:t>ormalized</w:t>
+            </w:r>
+          </w:p>
+        </w:tc>
+      </w:tr>
+      <w:tr>
+        <w:tc>
+          <w:tcPr>
+            <w:cnfStyle w:val="001000000000" w:firstRow="0" w:lastRow="0" w:firstColumn="1" w:lastColumn="0" w:oddVBand="0" w:evenVBand="0" w:oddHBand="0" w:evenHBand="0" w:firstRowFirstColumn="0" w:firstRowLastColumn="0" w:lastRowFirstColumn="0" w:lastRowLastColumn="0"/>
+            <w:tcW w:w="3070" w:type="dxa"/>
+          </w:tcPr>
+          <w:p>
+            <w:r>
+              <w:t>skew</w:t>
+            </w:r>
+          </w:p>
+        </w:tc>
+        <w:tc>
+          <w:tcPr>
+            <w:tcW w:w="1433" w:type="dxa"/>
+          </w:tcPr>
+          <w:p>
+            <w:pPr>
+              <w:cnfStyle w:val="000000000000" w:firstRow="0" w:lastRow="0" w:firstColumn="0" w:lastColumn="0" w:oddVBand="0" w:evenVBand="0" w:oddHBand="0" w:evenHBand="0" w:firstRowFirstColumn="0" w:firstRowLastColumn="0" w:lastRowFirstColumn="0" w:lastRowLastColumn="0"/>
+            </w:pPr>
+            <w:r>
+              <w:t>Vector2f</w:t>
+            </w:r>
+          </w:p>
+        </w:tc>
+        <w:tc>
+          <w:tcPr>
+            <w:tcW w:w="4709" w:type="dxa"/>
+          </w:tcPr>
+          <w:p>
+            <w:pPr>
+              <w:keepNext/>
+              <w:cnfStyle w:val="000000000000" w:firstRow="0" w:lastRow="0" w:firstColumn="0" w:lastColumn="0" w:oddVBand="0" w:evenVBand="0" w:oddHBand="0" w:evenHBand="0" w:firstRowFirstColumn="0" w:firstRowLastColumn="0" w:lastRowFirstColumn="0" w:lastRowLastColumn="0"/>
             </w:pPr>
             <w:r>
               <w:t>i</w:t>
@@ -4842,6 +4921,7 @@
           </w:tcPr>
           <w:p>
             <w:r>
+              <w:lastRenderedPageBreak/>
               <w:t>mag-filter</w:t>
             </w:r>
           </w:p>
@@ -4931,7 +5011,6 @@
           </w:tcPr>
           <w:p>
             <w:r>
-              <w:lastRenderedPageBreak/>
               <w:t>mode-t</w:t>
             </w:r>
           </w:p>
@@ -7144,7 +7223,7 @@
 </file>
 
 <file path=customXml/itemProps1.xml><?xml version="1.0" encoding="utf-8"?>
-<ds:datastoreItem xmlns:ds="http://schemas.openxmlformats.org/officeDocument/2006/customXml" ds:itemID="{7260F383-30FD-43C3-BC73-5D393484DA78}">
+<ds:datastoreItem xmlns:ds="http://schemas.openxmlformats.org/officeDocument/2006/customXml" ds:itemID="{70EE3323-8CCB-46A9-981D-5D6EB9865F19}">
   <ds:schemaRefs>
     <ds:schemaRef ds:uri="http://schemas.openxmlformats.org/officeDocument/2006/bibliography"/>
   </ds:schemaRefs>

</xml_diff>